<commit_message>
Changes to Language-files-changelog.docx and Reports-FIXES.docx Added Releasenotes-osf-5-0-1-189.docx Added Language-label-inconsistencies.docx with screenshots illustrating Bank Import and Document Status
</commit_message>
<xml_diff>
--- a/changelog-merge/Language-files-changelog.docx
+++ b/changelog-merge/Language-files-changelog.docx
@@ -58,7 +58,7 @@
           <w:r>
             <w:fldChar w:fldCharType="separate"/>
           </w:r>
-          <w:hyperlink w:anchor="_Toc176396215" w:history="1">
+          <w:hyperlink w:anchor="_Toc178649550" w:history="1">
             <w:r>
               <w:rPr>
                 <w:rStyle w:val="Hyperlink"/>
@@ -89,7 +89,7 @@
                 <w:noProof/>
                 <w:webHidden/>
               </w:rPr>
-              <w:instrText xml:space="preserve"> PAGEREF _Toc176396215 \h </w:instrText>
+              <w:instrText xml:space="preserve"> PAGEREF _Toc178649550 \h </w:instrText>
             </w:r>
             <w:r>
               <w:rPr>
@@ -136,7 +136,7 @@
               <w14:ligatures w14:val="standardContextual"/>
             </w:rPr>
           </w:pPr>
-          <w:hyperlink w:anchor="_Toc176396216" w:history="1">
+          <w:hyperlink w:anchor="_Toc178649551" w:history="1">
             <w:r>
               <w:rPr>
                 <w:rStyle w:val="Hyperlink"/>
@@ -167,7 +167,7 @@
                 <w:noProof/>
                 <w:webHidden/>
               </w:rPr>
-              <w:instrText xml:space="preserve"> PAGEREF _Toc176396216 \h </w:instrText>
+              <w:instrText xml:space="preserve"> PAGEREF _Toc178649551 \h </w:instrText>
             </w:r>
             <w:r>
               <w:rPr>
@@ -214,7 +214,7 @@
               <w14:ligatures w14:val="standardContextual"/>
             </w:rPr>
           </w:pPr>
-          <w:hyperlink w:anchor="_Toc176396217" w:history="1">
+          <w:hyperlink w:anchor="_Toc178649552" w:history="1">
             <w:r>
               <w:rPr>
                 <w:rStyle w:val="Hyperlink"/>
@@ -247,7 +247,7 @@
                 <w:noProof/>
                 <w:webHidden/>
               </w:rPr>
-              <w:instrText xml:space="preserve"> PAGEREF _Toc176396217 \h </w:instrText>
+              <w:instrText xml:space="preserve"> PAGEREF _Toc178649552 \h </w:instrText>
             </w:r>
             <w:r>
               <w:rPr>
@@ -294,7 +294,7 @@
               <w14:ligatures w14:val="standardContextual"/>
             </w:rPr>
           </w:pPr>
-          <w:hyperlink w:anchor="_Toc176396218" w:history="1">
+          <w:hyperlink w:anchor="_Toc178649553" w:history="1">
             <w:r>
               <w:rPr>
                 <w:rStyle w:val="Hyperlink"/>
@@ -306,7 +306,7 @@
                 <w:noProof/>
                 <w:lang w:val="x-none"/>
               </w:rPr>
-              <w:t>Update English languages</w:t>
+              <w:t>Update English languages and Afrkaans language</w:t>
             </w:r>
             <w:r>
               <w:rPr>
@@ -327,7 +327,7 @@
                 <w:noProof/>
                 <w:webHidden/>
               </w:rPr>
-              <w:instrText xml:space="preserve"> PAGEREF _Toc176396218 \h </w:instrText>
+              <w:instrText xml:space="preserve"> PAGEREF _Toc178649553 \h </w:instrText>
             </w:r>
             <w:r>
               <w:rPr>
@@ -374,7 +374,7 @@
               <w14:ligatures w14:val="standardContextual"/>
             </w:rPr>
           </w:pPr>
-          <w:hyperlink w:anchor="_Toc176396219" w:history="1">
+          <w:hyperlink w:anchor="_Toc178649554" w:history="1">
             <w:r>
               <w:rPr>
                 <w:rStyle w:val="Hyperlink"/>
@@ -405,7 +405,7 @@
                 <w:noProof/>
                 <w:webHidden/>
               </w:rPr>
-              <w:instrText xml:space="preserve"> PAGEREF _Toc176396219 \h </w:instrText>
+              <w:instrText xml:space="preserve"> PAGEREF _Toc178649554 \h </w:instrText>
             </w:r>
             <w:r>
               <w:rPr>
@@ -452,7 +452,7 @@
               <w14:ligatures w14:val="standardContextual"/>
             </w:rPr>
           </w:pPr>
-          <w:hyperlink w:anchor="_Toc176396220" w:history="1">
+          <w:hyperlink w:anchor="_Toc178649555" w:history="1">
             <w:r>
               <w:rPr>
                 <w:rStyle w:val="Hyperlink"/>
@@ -485,7 +485,7 @@
                 <w:noProof/>
                 <w:webHidden/>
               </w:rPr>
-              <w:instrText xml:space="preserve"> PAGEREF _Toc176396220 \h </w:instrText>
+              <w:instrText xml:space="preserve"> PAGEREF _Toc178649555 \h </w:instrText>
             </w:r>
             <w:r>
               <w:rPr>
@@ -530,9 +530,6 @@
     </w:sdt>
     <w:p/>
     <w:p/>
-    <w:p/>
-    <w:p/>
-    <w:p/>
     <w:p>
       <w:pPr>
         <w:keepNext/>
@@ -551,7 +548,7 @@
           <w:lang w:val="x-none"/>
         </w:rPr>
       </w:pPr>
-      <w:bookmarkStart w:id="0" w:name="_Toc176396215"/>
+      <w:bookmarkStart w:id="0" w:name="_Toc178649550"/>
       <w:r>
         <w:rPr>
           <w:rFonts w:ascii="Segoe UI Black" w:hAnsi="Segoe UI Black" w:cs="Segoe UI Black"/>
@@ -603,6 +600,61 @@
     </w:p>
     <w:p>
       <w:pPr>
+        <w:autoSpaceDE w:val="0"/>
+        <w:autoSpaceDN w:val="0"/>
+        <w:adjustRightInd w:val="0"/>
+        <w:spacing w:before="75" w:after="75" w:line="360" w:lineRule="auto"/>
+        <w:rPr>
+          <w:rFonts w:ascii="Segoe UI" w:hAnsi="Segoe UI" w:cs="Segoe UI"/>
+          <w:sz w:val="20"/>
+          <w:szCs w:val="20"/>
+          <w:lang w:val="x-none"/>
+        </w:rPr>
+      </w:pPr>
+      <w:r>
+        <w:rPr>
+          <w:rFonts w:ascii="Segoe UI" w:hAnsi="Segoe UI" w:cs="Segoe UI"/>
+          <w:b/>
+          <w:bCs/>
+          <w:sz w:val="20"/>
+          <w:szCs w:val="20"/>
+          <w:lang w:val="x-none"/>
+        </w:rPr>
+        <w:t>Location on GitHub</w:t>
+      </w:r>
+      <w:r>
+        <w:rPr>
+          <w:rFonts w:ascii="Segoe UI" w:hAnsi="Segoe UI" w:cs="Segoe UI"/>
+          <w:sz w:val="20"/>
+          <w:szCs w:val="20"/>
+          <w:lang w:val="x-none"/>
+        </w:rPr>
+        <w:t xml:space="preserve"> : </w:t>
+      </w:r>
+      <w:hyperlink r:id="rId6" w:history="1">
+        <w:r>
+          <w:rPr>
+            <w:rStyle w:val="Hyperlink"/>
+            <w:rFonts w:ascii="Segoe UI" w:hAnsi="Segoe UI" w:cs="Segoe UI"/>
+            <w:sz w:val="20"/>
+            <w:szCs w:val="20"/>
+            <w:lang w:val="x-none"/>
+          </w:rPr>
+          <w:t>https://github.com/Digidanosf/osfinancials-development/tree/main/languages</w:t>
+        </w:r>
+      </w:hyperlink>
+      <w:r>
+        <w:rPr>
+          <w:rFonts w:ascii="Segoe UI" w:hAnsi="Segoe UI" w:cs="Segoe UI"/>
+          <w:sz w:val="20"/>
+          <w:szCs w:val="20"/>
+          <w:lang w:val="x-none"/>
+        </w:rPr>
+        <w:t xml:space="preserve"> </w:t>
+      </w:r>
+    </w:p>
+    <w:p>
+      <w:pPr>
         <w:keepNext/>
         <w:autoSpaceDE w:val="0"/>
         <w:autoSpaceDN w:val="0"/>
@@ -619,7 +671,7 @@
           <w:lang w:val="x-none"/>
         </w:rPr>
       </w:pPr>
-      <w:bookmarkStart w:id="1" w:name="_Toc176396216"/>
+      <w:bookmarkStart w:id="1" w:name="_Toc178649551"/>
       <w:r>
         <w:rPr>
           <w:rFonts w:ascii="Segoe UI Black" w:hAnsi="Segoe UI Black" w:cs="Segoe UI Black"/>
@@ -686,7 +738,7 @@
           <w:lang w:val="x-none"/>
         </w:rPr>
       </w:pPr>
-      <w:bookmarkStart w:id="2" w:name="_Toc176396217"/>
+      <w:bookmarkStart w:id="2" w:name="_Toc178649552"/>
       <w:r>
         <w:rPr>
           <w:rFonts w:ascii="Segoe UI Black" w:hAnsi="Segoe UI Black" w:cs="Segoe UI Black"/>
@@ -721,783 +773,215 @@
           <w:szCs w:val="20"/>
           <w:lang w:val="x-none"/>
         </w:rPr>
-        <w:t xml:space="preserve">LabelID3642 Maak </w:t>
-      </w:r>
-      <w:proofErr w:type="spellStart"/>
-      <w:r>
-        <w:rPr>
-          <w:rFonts w:ascii="Segoe UI" w:hAnsi="Segoe UI" w:cs="Segoe UI"/>
-          <w:sz w:val="20"/>
-          <w:szCs w:val="20"/>
-          <w:lang w:val="x-none"/>
-        </w:rPr>
-        <w:t>tafelbewegings</w:t>
-      </w:r>
-      <w:proofErr w:type="spellEnd"/>
-      <w:r>
-        <w:rPr>
-          <w:rFonts w:ascii="Segoe UI" w:hAnsi="Segoe UI" w:cs="Segoe UI"/>
-          <w:sz w:val="20"/>
-          <w:szCs w:val="20"/>
-          <w:lang w:val="x-none"/>
-        </w:rPr>
-        <w:t xml:space="preserve"> </w:t>
-      </w:r>
-      <w:proofErr w:type="spellStart"/>
-      <w:r>
-        <w:rPr>
-          <w:rFonts w:ascii="Segoe UI" w:hAnsi="Segoe UI" w:cs="Segoe UI"/>
-          <w:sz w:val="20"/>
-          <w:szCs w:val="20"/>
-          <w:lang w:val="x-none"/>
-        </w:rPr>
-        <w:t>skoon</w:t>
-      </w:r>
-      <w:proofErr w:type="spellEnd"/>
-      <w:r>
-        <w:rPr>
-          <w:rFonts w:ascii="Segoe UI" w:hAnsi="Segoe UI" w:cs="Segoe UI"/>
-          <w:sz w:val="20"/>
-          <w:szCs w:val="20"/>
-          <w:lang w:val="x-none"/>
-        </w:rPr>
-        <w:t xml:space="preserve"> =&gt; Maak </w:t>
-      </w:r>
-      <w:proofErr w:type="spellStart"/>
-      <w:r>
-        <w:rPr>
-          <w:rFonts w:ascii="Segoe UI" w:hAnsi="Segoe UI" w:cs="Segoe UI"/>
-          <w:sz w:val="20"/>
-          <w:szCs w:val="20"/>
-          <w:lang w:val="x-none"/>
-        </w:rPr>
-        <w:t>tabelbewegings</w:t>
-      </w:r>
-      <w:proofErr w:type="spellEnd"/>
-      <w:r>
-        <w:rPr>
-          <w:rFonts w:ascii="Segoe UI" w:hAnsi="Segoe UI" w:cs="Segoe UI"/>
-          <w:sz w:val="20"/>
-          <w:szCs w:val="20"/>
-          <w:lang w:val="x-none"/>
-        </w:rPr>
-        <w:t xml:space="preserve"> </w:t>
-      </w:r>
-      <w:proofErr w:type="spellStart"/>
-      <w:r>
-        <w:rPr>
-          <w:rFonts w:ascii="Segoe UI" w:hAnsi="Segoe UI" w:cs="Segoe UI"/>
-          <w:sz w:val="20"/>
-          <w:szCs w:val="20"/>
-          <w:lang w:val="x-none"/>
-        </w:rPr>
-        <w:t>skoon</w:t>
-      </w:r>
-      <w:proofErr w:type="spellEnd"/>
-      <w:r>
-        <w:rPr>
-          <w:rFonts w:ascii="Segoe UI" w:hAnsi="Segoe UI" w:cs="Segoe UI"/>
-          <w:sz w:val="20"/>
-          <w:szCs w:val="20"/>
-          <w:lang w:val="x-none"/>
-        </w:rPr>
-        <w:t xml:space="preserve"> NOTE CHANGED BACK to “</w:t>
-      </w:r>
-      <w:proofErr w:type="spellStart"/>
-      <w:r>
-        <w:rPr>
-          <w:rFonts w:ascii="Segoe UI" w:hAnsi="Segoe UI" w:cs="Segoe UI"/>
-          <w:sz w:val="20"/>
-          <w:szCs w:val="20"/>
-          <w:lang w:val="x-none"/>
-        </w:rPr>
-        <w:t>tafelbewegings</w:t>
-      </w:r>
-      <w:proofErr w:type="spellEnd"/>
-      <w:r>
-        <w:rPr>
-          <w:rFonts w:ascii="Segoe UI" w:hAnsi="Segoe UI" w:cs="Segoe UI"/>
-          <w:sz w:val="20"/>
-          <w:szCs w:val="20"/>
-          <w:lang w:val="x-none"/>
-        </w:rPr>
-        <w:t xml:space="preserve">” since this is related to HORECAPOS (Tables and Seats) </w:t>
-      </w:r>
-    </w:p>
-    <w:p>
-      <w:pPr>
-        <w:autoSpaceDE w:val="0"/>
-        <w:autoSpaceDN w:val="0"/>
-        <w:adjustRightInd w:val="0"/>
-        <w:spacing w:before="75" w:after="75" w:line="360" w:lineRule="auto"/>
-        <w:rPr>
-          <w:rFonts w:ascii="Segoe UI" w:hAnsi="Segoe UI" w:cs="Segoe UI"/>
-          <w:sz w:val="20"/>
-          <w:szCs w:val="20"/>
-          <w:lang w:val="x-none"/>
-        </w:rPr>
-      </w:pPr>
-      <w:r>
-        <w:rPr>
-          <w:rFonts w:ascii="Segoe UI" w:hAnsi="Segoe UI" w:cs="Segoe UI"/>
-          <w:sz w:val="20"/>
-          <w:szCs w:val="20"/>
-          <w:lang w:val="x-none"/>
-        </w:rPr>
-        <w:t xml:space="preserve">LabelID21073 - Shows the system print dialog, or a custom print dialog =&gt; </w:t>
-      </w:r>
-      <w:proofErr w:type="spellStart"/>
-      <w:r>
-        <w:rPr>
-          <w:rFonts w:ascii="Segoe UI" w:hAnsi="Segoe UI" w:cs="Segoe UI"/>
-          <w:sz w:val="20"/>
-          <w:szCs w:val="20"/>
-          <w:lang w:val="x-none"/>
-        </w:rPr>
-        <w:t>Wys</w:t>
-      </w:r>
-      <w:proofErr w:type="spellEnd"/>
-      <w:r>
-        <w:rPr>
-          <w:rFonts w:ascii="Segoe UI" w:hAnsi="Segoe UI" w:cs="Segoe UI"/>
-          <w:sz w:val="20"/>
-          <w:szCs w:val="20"/>
-          <w:lang w:val="x-none"/>
-        </w:rPr>
-        <w:t xml:space="preserve"> die </w:t>
-      </w:r>
-      <w:proofErr w:type="spellStart"/>
-      <w:r>
-        <w:rPr>
-          <w:rFonts w:ascii="Segoe UI" w:hAnsi="Segoe UI" w:cs="Segoe UI"/>
-          <w:sz w:val="20"/>
-          <w:szCs w:val="20"/>
-          <w:lang w:val="x-none"/>
-        </w:rPr>
-        <w:t>stelseldrukdialoog</w:t>
-      </w:r>
-      <w:proofErr w:type="spellEnd"/>
-      <w:r>
-        <w:rPr>
-          <w:rFonts w:ascii="Segoe UI" w:hAnsi="Segoe UI" w:cs="Segoe UI"/>
-          <w:sz w:val="20"/>
-          <w:szCs w:val="20"/>
-          <w:lang w:val="x-none"/>
-        </w:rPr>
-        <w:t xml:space="preserve">, of 'n </w:t>
-      </w:r>
-      <w:proofErr w:type="spellStart"/>
-      <w:r>
-        <w:rPr>
-          <w:rFonts w:ascii="Segoe UI" w:hAnsi="Segoe UI" w:cs="Segoe UI"/>
-          <w:sz w:val="20"/>
-          <w:szCs w:val="20"/>
-          <w:lang w:val="x-none"/>
-        </w:rPr>
-        <w:t>pasgemaakte</w:t>
-      </w:r>
-      <w:proofErr w:type="spellEnd"/>
-      <w:r>
-        <w:rPr>
-          <w:rFonts w:ascii="Segoe UI" w:hAnsi="Segoe UI" w:cs="Segoe UI"/>
-          <w:sz w:val="20"/>
-          <w:szCs w:val="20"/>
-          <w:lang w:val="x-none"/>
-        </w:rPr>
-        <w:t xml:space="preserve"> </w:t>
-      </w:r>
-      <w:proofErr w:type="spellStart"/>
-      <w:r>
-        <w:rPr>
-          <w:rFonts w:ascii="Segoe UI" w:hAnsi="Segoe UI" w:cs="Segoe UI"/>
-          <w:sz w:val="20"/>
-          <w:szCs w:val="20"/>
-          <w:lang w:val="x-none"/>
-        </w:rPr>
-        <w:t>drukdialoog</w:t>
-      </w:r>
-      <w:proofErr w:type="spellEnd"/>
-    </w:p>
-    <w:p>
-      <w:pPr>
-        <w:autoSpaceDE w:val="0"/>
-        <w:autoSpaceDN w:val="0"/>
-        <w:adjustRightInd w:val="0"/>
-        <w:spacing w:before="75" w:after="75" w:line="360" w:lineRule="auto"/>
-        <w:rPr>
-          <w:rFonts w:ascii="Segoe UI" w:hAnsi="Segoe UI" w:cs="Segoe UI"/>
-          <w:sz w:val="20"/>
-          <w:szCs w:val="20"/>
-          <w:lang w:val="x-none"/>
-        </w:rPr>
-      </w:pPr>
-      <w:r>
-        <w:rPr>
-          <w:rFonts w:ascii="Segoe UI" w:hAnsi="Segoe UI" w:cs="Segoe UI"/>
-          <w:sz w:val="20"/>
-          <w:szCs w:val="20"/>
-          <w:lang w:val="x-none"/>
-        </w:rPr>
-        <w:t xml:space="preserve">LabelID906105 - BTW per </w:t>
-      </w:r>
-      <w:proofErr w:type="spellStart"/>
-      <w:r>
-        <w:rPr>
-          <w:rFonts w:ascii="Segoe UI" w:hAnsi="Segoe UI" w:cs="Segoe UI"/>
-          <w:sz w:val="20"/>
-          <w:szCs w:val="20"/>
-          <w:lang w:val="x-none"/>
-        </w:rPr>
-        <w:t>priode</w:t>
-      </w:r>
-      <w:proofErr w:type="spellEnd"/>
-      <w:r>
-        <w:rPr>
-          <w:rFonts w:ascii="Segoe UI" w:hAnsi="Segoe UI" w:cs="Segoe UI"/>
-          <w:sz w:val="20"/>
-          <w:szCs w:val="20"/>
-          <w:lang w:val="x-none"/>
-        </w:rPr>
-        <w:t xml:space="preserve">  changed to BTW per </w:t>
-      </w:r>
-      <w:proofErr w:type="spellStart"/>
-      <w:r>
-        <w:rPr>
-          <w:rFonts w:ascii="Segoe UI" w:hAnsi="Segoe UI" w:cs="Segoe UI"/>
-          <w:sz w:val="20"/>
-          <w:szCs w:val="20"/>
-          <w:lang w:val="x-none"/>
-        </w:rPr>
-        <w:t>periode</w:t>
-      </w:r>
-      <w:proofErr w:type="spellEnd"/>
-      <w:r>
-        <w:rPr>
-          <w:rFonts w:ascii="Segoe UI" w:hAnsi="Segoe UI" w:cs="Segoe UI"/>
-          <w:sz w:val="20"/>
-          <w:szCs w:val="20"/>
-          <w:lang w:val="x-none"/>
-        </w:rPr>
-        <w:t xml:space="preserve"> (Fixed languages typo in Afrikaans)</w:t>
-      </w:r>
-    </w:p>
-    <w:p>
-      <w:pPr>
-        <w:autoSpaceDE w:val="0"/>
-        <w:autoSpaceDN w:val="0"/>
-        <w:adjustRightInd w:val="0"/>
-        <w:spacing w:before="75" w:after="75" w:line="360" w:lineRule="auto"/>
-        <w:rPr>
-          <w:rFonts w:ascii="Segoe UI" w:hAnsi="Segoe UI" w:cs="Segoe UI"/>
-          <w:sz w:val="20"/>
-          <w:szCs w:val="20"/>
-          <w:lang w:val="x-none"/>
-        </w:rPr>
-      </w:pPr>
-      <w:r>
-        <w:rPr>
-          <w:rFonts w:ascii="Segoe UI" w:hAnsi="Segoe UI" w:cs="Segoe UI"/>
-          <w:sz w:val="20"/>
-          <w:szCs w:val="20"/>
-          <w:lang w:val="x-none"/>
-        </w:rPr>
-        <w:t xml:space="preserve">LabelID345 is set to singular </w:t>
-      </w:r>
-      <w:proofErr w:type="spellStart"/>
-      <w:r>
-        <w:rPr>
-          <w:rFonts w:ascii="Segoe UI" w:hAnsi="Segoe UI" w:cs="Segoe UI"/>
-          <w:sz w:val="20"/>
-          <w:szCs w:val="20"/>
-          <w:lang w:val="x-none"/>
-        </w:rPr>
-        <w:t>Groepe</w:t>
-      </w:r>
-      <w:proofErr w:type="spellEnd"/>
-      <w:r>
-        <w:rPr>
-          <w:rFonts w:ascii="Segoe UI" w:hAnsi="Segoe UI" w:cs="Segoe UI"/>
-          <w:sz w:val="20"/>
-          <w:szCs w:val="20"/>
-          <w:lang w:val="x-none"/>
-        </w:rPr>
-        <w:t xml:space="preserve"> =&gt; </w:t>
-      </w:r>
-      <w:proofErr w:type="spellStart"/>
-      <w:r>
-        <w:rPr>
-          <w:rFonts w:ascii="Segoe UI" w:hAnsi="Segoe UI" w:cs="Segoe UI"/>
-          <w:sz w:val="20"/>
-          <w:szCs w:val="20"/>
-          <w:lang w:val="x-none"/>
-        </w:rPr>
-        <w:t>Groep</w:t>
-      </w:r>
-      <w:proofErr w:type="spellEnd"/>
-      <w:r>
-        <w:rPr>
-          <w:rFonts w:ascii="Segoe UI" w:hAnsi="Segoe UI" w:cs="Segoe UI"/>
-          <w:sz w:val="20"/>
-          <w:szCs w:val="20"/>
-          <w:lang w:val="x-none"/>
-        </w:rPr>
-        <w:t xml:space="preserve">  </w:t>
-      </w:r>
-    </w:p>
-    <w:p>
-      <w:pPr>
-        <w:autoSpaceDE w:val="0"/>
-        <w:autoSpaceDN w:val="0"/>
-        <w:adjustRightInd w:val="0"/>
-        <w:spacing w:before="75" w:after="75" w:line="360" w:lineRule="auto"/>
-        <w:rPr>
-          <w:rFonts w:ascii="Segoe UI" w:hAnsi="Segoe UI" w:cs="Segoe UI"/>
-          <w:sz w:val="20"/>
-          <w:szCs w:val="20"/>
-          <w:lang w:val="x-none"/>
-        </w:rPr>
-      </w:pPr>
-      <w:r>
-        <w:rPr>
-          <w:rFonts w:ascii="Segoe UI" w:hAnsi="Segoe UI" w:cs="Segoe UI"/>
-          <w:sz w:val="20"/>
-          <w:szCs w:val="20"/>
-          <w:lang w:val="x-none"/>
-        </w:rPr>
-        <w:t xml:space="preserve">LabelID1718 </w:t>
-      </w:r>
-      <w:proofErr w:type="spellStart"/>
-      <w:r>
-        <w:rPr>
-          <w:rFonts w:ascii="Segoe UI" w:hAnsi="Segoe UI" w:cs="Segoe UI"/>
-          <w:sz w:val="20"/>
-          <w:szCs w:val="20"/>
-          <w:lang w:val="x-none"/>
-        </w:rPr>
-        <w:t>Verkoopspersoon</w:t>
-      </w:r>
-      <w:proofErr w:type="spellEnd"/>
-      <w:r>
-        <w:rPr>
-          <w:rFonts w:ascii="Segoe UI" w:hAnsi="Segoe UI" w:cs="Segoe UI"/>
-          <w:sz w:val="20"/>
-          <w:szCs w:val="20"/>
-          <w:lang w:val="x-none"/>
-        </w:rPr>
-        <w:t xml:space="preserve"> =&gt; </w:t>
-      </w:r>
-      <w:proofErr w:type="spellStart"/>
-      <w:r>
-        <w:rPr>
-          <w:rFonts w:ascii="Segoe UI" w:hAnsi="Segoe UI" w:cs="Segoe UI"/>
-          <w:sz w:val="20"/>
-          <w:szCs w:val="20"/>
-          <w:lang w:val="x-none"/>
-        </w:rPr>
-        <w:t>Verkoper</w:t>
-      </w:r>
-      <w:proofErr w:type="spellEnd"/>
-      <w:r>
-        <w:rPr>
-          <w:rFonts w:ascii="Segoe UI" w:hAnsi="Segoe UI" w:cs="Segoe UI"/>
-          <w:sz w:val="20"/>
-          <w:szCs w:val="20"/>
-          <w:lang w:val="x-none"/>
-        </w:rPr>
-        <w:t>: - Salesperson: - label cuts off in Afrikaans - on Calendar appointments screen.</w:t>
-      </w:r>
-    </w:p>
-    <w:p>
-      <w:pPr>
-        <w:autoSpaceDE w:val="0"/>
-        <w:autoSpaceDN w:val="0"/>
-        <w:adjustRightInd w:val="0"/>
-        <w:spacing w:before="75" w:after="75" w:line="360" w:lineRule="auto"/>
-        <w:rPr>
-          <w:rFonts w:ascii="Segoe UI" w:hAnsi="Segoe UI" w:cs="Segoe UI"/>
-          <w:sz w:val="20"/>
-          <w:szCs w:val="20"/>
-          <w:lang w:val="x-none"/>
-        </w:rPr>
-      </w:pPr>
-      <w:r>
-        <w:rPr>
-          <w:rFonts w:ascii="Segoe UI" w:hAnsi="Segoe UI" w:cs="Segoe UI"/>
-          <w:sz w:val="20"/>
-          <w:szCs w:val="20"/>
-          <w:lang w:val="x-none"/>
-        </w:rPr>
-        <w:t xml:space="preserve">LabelID3587 - </w:t>
-      </w:r>
-      <w:proofErr w:type="spellStart"/>
-      <w:r>
-        <w:rPr>
-          <w:rFonts w:ascii="Segoe UI" w:hAnsi="Segoe UI" w:cs="Segoe UI"/>
-          <w:sz w:val="20"/>
-          <w:szCs w:val="20"/>
-          <w:lang w:val="x-none"/>
-        </w:rPr>
-        <w:t>Voeg</w:t>
-      </w:r>
-      <w:proofErr w:type="spellEnd"/>
-      <w:r>
-        <w:rPr>
-          <w:rFonts w:ascii="Segoe UI" w:hAnsi="Segoe UI" w:cs="Segoe UI"/>
-          <w:sz w:val="20"/>
-          <w:szCs w:val="20"/>
-          <w:lang w:val="x-none"/>
-        </w:rPr>
-        <w:t xml:space="preserve"> </w:t>
-      </w:r>
-      <w:proofErr w:type="spellStart"/>
-      <w:r>
-        <w:rPr>
-          <w:rFonts w:ascii="Segoe UI" w:hAnsi="Segoe UI" w:cs="Segoe UI"/>
-          <w:sz w:val="20"/>
-          <w:szCs w:val="20"/>
-          <w:lang w:val="x-none"/>
-        </w:rPr>
-        <w:t>merker</w:t>
-      </w:r>
-      <w:proofErr w:type="spellEnd"/>
-      <w:r>
-        <w:rPr>
-          <w:rFonts w:ascii="Segoe UI" w:hAnsi="Segoe UI" w:cs="Segoe UI"/>
-          <w:sz w:val="20"/>
-          <w:szCs w:val="20"/>
-          <w:lang w:val="x-none"/>
-        </w:rPr>
-        <w:t xml:space="preserve"> toe - Changed label to + Merker - Afrikaans to fit in button CRM Plugin </w:t>
-      </w:r>
-    </w:p>
-    <w:p>
-      <w:pPr>
-        <w:autoSpaceDE w:val="0"/>
-        <w:autoSpaceDN w:val="0"/>
-        <w:adjustRightInd w:val="0"/>
-        <w:spacing w:before="75" w:after="75" w:line="360" w:lineRule="auto"/>
-        <w:rPr>
-          <w:rFonts w:ascii="Segoe UI" w:hAnsi="Segoe UI" w:cs="Segoe UI"/>
-          <w:sz w:val="20"/>
-          <w:szCs w:val="20"/>
-          <w:lang w:val="x-none"/>
-        </w:rPr>
-      </w:pPr>
-      <w:r>
-        <w:rPr>
-          <w:rFonts w:ascii="Segoe UI" w:hAnsi="Segoe UI" w:cs="Segoe UI"/>
-          <w:sz w:val="20"/>
-          <w:szCs w:val="20"/>
-          <w:lang w:val="x-none"/>
-        </w:rPr>
-        <w:t xml:space="preserve">LabelID3014 - </w:t>
-      </w:r>
-      <w:proofErr w:type="spellStart"/>
-      <w:r>
-        <w:rPr>
-          <w:rFonts w:ascii="Segoe UI" w:hAnsi="Segoe UI" w:cs="Segoe UI"/>
-          <w:sz w:val="20"/>
-          <w:szCs w:val="20"/>
-          <w:lang w:val="x-none"/>
-        </w:rPr>
-        <w:t>Kasboekverslag</w:t>
-      </w:r>
-      <w:proofErr w:type="spellEnd"/>
-      <w:r>
-        <w:rPr>
-          <w:rFonts w:ascii="Segoe UI" w:hAnsi="Segoe UI" w:cs="Segoe UI"/>
-          <w:sz w:val="20"/>
-          <w:szCs w:val="20"/>
-          <w:lang w:val="x-none"/>
-        </w:rPr>
-        <w:t xml:space="preserve"> =&gt; in Afrikaans to </w:t>
-      </w:r>
-      <w:proofErr w:type="spellStart"/>
-      <w:r>
-        <w:rPr>
-          <w:rFonts w:ascii="Segoe UI" w:hAnsi="Segoe UI" w:cs="Segoe UI"/>
-          <w:sz w:val="20"/>
-          <w:szCs w:val="20"/>
-          <w:lang w:val="x-none"/>
-        </w:rPr>
-        <w:t>Bankrekonsiliasie</w:t>
-      </w:r>
-      <w:proofErr w:type="spellEnd"/>
-      <w:r>
-        <w:rPr>
-          <w:rFonts w:ascii="Segoe UI" w:hAnsi="Segoe UI" w:cs="Segoe UI"/>
-          <w:sz w:val="20"/>
-          <w:szCs w:val="20"/>
-          <w:lang w:val="x-none"/>
-        </w:rPr>
-        <w:t xml:space="preserve"> </w:t>
-      </w:r>
-      <w:proofErr w:type="spellStart"/>
-      <w:r>
-        <w:rPr>
-          <w:rFonts w:ascii="Segoe UI" w:hAnsi="Segoe UI" w:cs="Segoe UI"/>
-          <w:sz w:val="20"/>
-          <w:szCs w:val="20"/>
-          <w:lang w:val="x-none"/>
-        </w:rPr>
-        <w:t>verslag</w:t>
-      </w:r>
-      <w:proofErr w:type="spellEnd"/>
-      <w:r>
-        <w:rPr>
-          <w:rFonts w:ascii="Segoe UI" w:hAnsi="Segoe UI" w:cs="Segoe UI"/>
-          <w:sz w:val="20"/>
-          <w:szCs w:val="20"/>
-          <w:lang w:val="x-none"/>
-        </w:rPr>
-        <w:t xml:space="preserve"> </w:t>
-      </w:r>
-      <w:proofErr w:type="spellStart"/>
-      <w:r>
-        <w:rPr>
-          <w:rFonts w:ascii="Segoe UI" w:hAnsi="Segoe UI" w:cs="Segoe UI"/>
-          <w:sz w:val="20"/>
-          <w:szCs w:val="20"/>
-          <w:lang w:val="x-none"/>
-        </w:rPr>
-        <w:t>soos</w:t>
-      </w:r>
-      <w:proofErr w:type="spellEnd"/>
-      <w:r>
-        <w:rPr>
-          <w:rFonts w:ascii="Segoe UI" w:hAnsi="Segoe UI" w:cs="Segoe UI"/>
-          <w:sz w:val="20"/>
-          <w:szCs w:val="20"/>
-          <w:lang w:val="x-none"/>
-        </w:rPr>
-        <w:t xml:space="preserve"> op</w:t>
-      </w:r>
-    </w:p>
-    <w:p>
-      <w:pPr>
-        <w:autoSpaceDE w:val="0"/>
-        <w:autoSpaceDN w:val="0"/>
-        <w:adjustRightInd w:val="0"/>
-        <w:spacing w:before="75" w:after="75" w:line="360" w:lineRule="auto"/>
-        <w:rPr>
-          <w:rFonts w:ascii="Segoe UI" w:hAnsi="Segoe UI" w:cs="Segoe UI"/>
-          <w:sz w:val="20"/>
-          <w:szCs w:val="20"/>
-          <w:lang w:val="x-none"/>
-        </w:rPr>
-      </w:pPr>
-      <w:r>
-        <w:rPr>
-          <w:rFonts w:ascii="Segoe UI" w:hAnsi="Segoe UI" w:cs="Segoe UI"/>
-          <w:sz w:val="20"/>
-          <w:szCs w:val="20"/>
-          <w:lang w:val="x-none"/>
-        </w:rPr>
-        <w:t xml:space="preserve">LabelID2186 </w:t>
-      </w:r>
-      <w:proofErr w:type="spellStart"/>
-      <w:r>
-        <w:rPr>
-          <w:rFonts w:ascii="Segoe UI" w:hAnsi="Segoe UI" w:cs="Segoe UI"/>
-          <w:sz w:val="20"/>
-          <w:szCs w:val="20"/>
-          <w:lang w:val="x-none"/>
-        </w:rPr>
-        <w:t>Bankrekonsiliasie</w:t>
-      </w:r>
-      <w:proofErr w:type="spellEnd"/>
-      <w:r>
-        <w:rPr>
-          <w:rFonts w:ascii="Segoe UI" w:hAnsi="Segoe UI" w:cs="Segoe UI"/>
-          <w:sz w:val="20"/>
-          <w:szCs w:val="20"/>
-          <w:lang w:val="x-none"/>
-        </w:rPr>
-        <w:t xml:space="preserve"> </w:t>
-      </w:r>
-      <w:proofErr w:type="spellStart"/>
-      <w:r>
-        <w:rPr>
-          <w:rFonts w:ascii="Segoe UI" w:hAnsi="Segoe UI" w:cs="Segoe UI"/>
-          <w:sz w:val="20"/>
-          <w:szCs w:val="20"/>
-          <w:lang w:val="x-none"/>
-        </w:rPr>
-        <w:t>verslagopsies</w:t>
-      </w:r>
-      <w:proofErr w:type="spellEnd"/>
-      <w:r>
-        <w:rPr>
-          <w:rFonts w:ascii="Segoe UI" w:hAnsi="Segoe UI" w:cs="Segoe UI"/>
-          <w:sz w:val="20"/>
-          <w:szCs w:val="20"/>
-          <w:lang w:val="x-none"/>
-        </w:rPr>
-        <w:t xml:space="preserve"> =&gt; </w:t>
-      </w:r>
-      <w:proofErr w:type="spellStart"/>
-      <w:r>
-        <w:rPr>
-          <w:rFonts w:ascii="Segoe UI" w:hAnsi="Segoe UI" w:cs="Segoe UI"/>
-          <w:sz w:val="20"/>
-          <w:szCs w:val="20"/>
-          <w:lang w:val="x-none"/>
-        </w:rPr>
-        <w:t>Bankstaat</w:t>
-      </w:r>
-      <w:proofErr w:type="spellEnd"/>
-      <w:r>
-        <w:rPr>
-          <w:rFonts w:ascii="Segoe UI" w:hAnsi="Segoe UI" w:cs="Segoe UI"/>
-          <w:sz w:val="20"/>
-          <w:szCs w:val="20"/>
-          <w:lang w:val="x-none"/>
-        </w:rPr>
-        <w:t xml:space="preserve"> </w:t>
-      </w:r>
-      <w:proofErr w:type="spellStart"/>
-      <w:r>
-        <w:rPr>
-          <w:rFonts w:ascii="Segoe UI" w:hAnsi="Segoe UI" w:cs="Segoe UI"/>
-          <w:sz w:val="20"/>
-          <w:szCs w:val="20"/>
-          <w:lang w:val="x-none"/>
-        </w:rPr>
-        <w:t>opsies</w:t>
-      </w:r>
-      <w:proofErr w:type="spellEnd"/>
-      <w:r>
-        <w:rPr>
-          <w:rFonts w:ascii="Segoe UI" w:hAnsi="Segoe UI" w:cs="Segoe UI"/>
-          <w:sz w:val="20"/>
-          <w:szCs w:val="20"/>
-          <w:lang w:val="x-none"/>
-        </w:rPr>
-        <w:t xml:space="preserve"> -</w:t>
-      </w:r>
-    </w:p>
-    <w:p>
-      <w:pPr>
-        <w:autoSpaceDE w:val="0"/>
-        <w:autoSpaceDN w:val="0"/>
-        <w:adjustRightInd w:val="0"/>
-        <w:spacing w:before="75" w:after="75" w:line="360" w:lineRule="auto"/>
-        <w:rPr>
-          <w:rFonts w:ascii="Segoe UI" w:hAnsi="Segoe UI" w:cs="Segoe UI"/>
-          <w:sz w:val="20"/>
-          <w:szCs w:val="20"/>
-          <w:lang w:val="x-none"/>
-        </w:rPr>
-      </w:pPr>
-      <w:r>
-        <w:rPr>
-          <w:rFonts w:ascii="Segoe UI" w:hAnsi="Segoe UI" w:cs="Segoe UI"/>
-          <w:sz w:val="20"/>
-          <w:szCs w:val="20"/>
-          <w:lang w:val="x-none"/>
-        </w:rPr>
-        <w:t xml:space="preserve">LabelID2205 </w:t>
-      </w:r>
-      <w:proofErr w:type="spellStart"/>
-      <w:r>
-        <w:rPr>
-          <w:rFonts w:ascii="Segoe UI" w:hAnsi="Segoe UI" w:cs="Segoe UI"/>
-          <w:sz w:val="20"/>
-          <w:szCs w:val="20"/>
-          <w:lang w:val="x-none"/>
-        </w:rPr>
-        <w:t>Verstek</w:t>
-      </w:r>
-      <w:proofErr w:type="spellEnd"/>
-      <w:r>
-        <w:rPr>
-          <w:rFonts w:ascii="Segoe UI" w:hAnsi="Segoe UI" w:cs="Segoe UI"/>
-          <w:sz w:val="20"/>
-          <w:szCs w:val="20"/>
-          <w:lang w:val="x-none"/>
-        </w:rPr>
-        <w:t xml:space="preserve"> </w:t>
-      </w:r>
-      <w:proofErr w:type="spellStart"/>
-      <w:r>
-        <w:rPr>
-          <w:rFonts w:ascii="Segoe UI" w:hAnsi="Segoe UI" w:cs="Segoe UI"/>
-          <w:sz w:val="20"/>
-          <w:szCs w:val="20"/>
-          <w:lang w:val="x-none"/>
-        </w:rPr>
-        <w:t>bankrekonsiliasie</w:t>
-      </w:r>
-      <w:proofErr w:type="spellEnd"/>
-      <w:r>
-        <w:rPr>
-          <w:rFonts w:ascii="Segoe UI" w:hAnsi="Segoe UI" w:cs="Segoe UI"/>
-          <w:sz w:val="20"/>
-          <w:szCs w:val="20"/>
-          <w:lang w:val="x-none"/>
-        </w:rPr>
-        <w:t xml:space="preserve"> </w:t>
-      </w:r>
-      <w:proofErr w:type="spellStart"/>
-      <w:r>
-        <w:rPr>
-          <w:rFonts w:ascii="Segoe UI" w:hAnsi="Segoe UI" w:cs="Segoe UI"/>
-          <w:sz w:val="20"/>
-          <w:szCs w:val="20"/>
-          <w:lang w:val="x-none"/>
-        </w:rPr>
-        <w:t>metode</w:t>
-      </w:r>
-      <w:proofErr w:type="spellEnd"/>
-      <w:r>
-        <w:rPr>
-          <w:rFonts w:ascii="Segoe UI" w:hAnsi="Segoe UI" w:cs="Segoe UI"/>
-          <w:sz w:val="20"/>
-          <w:szCs w:val="20"/>
-          <w:lang w:val="x-none"/>
-        </w:rPr>
-        <w:t xml:space="preserve"> changed to </w:t>
-      </w:r>
-      <w:proofErr w:type="spellStart"/>
-      <w:r>
-        <w:rPr>
-          <w:rFonts w:ascii="Segoe UI" w:hAnsi="Segoe UI" w:cs="Segoe UI"/>
-          <w:sz w:val="20"/>
-          <w:szCs w:val="20"/>
-          <w:lang w:val="x-none"/>
-        </w:rPr>
-        <w:t>Verstek</w:t>
-      </w:r>
-      <w:proofErr w:type="spellEnd"/>
-      <w:r>
-        <w:rPr>
-          <w:rFonts w:ascii="Segoe UI" w:hAnsi="Segoe UI" w:cs="Segoe UI"/>
-          <w:sz w:val="20"/>
-          <w:szCs w:val="20"/>
-          <w:lang w:val="x-none"/>
-        </w:rPr>
-        <w:t xml:space="preserve"> </w:t>
-      </w:r>
-      <w:proofErr w:type="spellStart"/>
-      <w:r>
-        <w:rPr>
-          <w:rFonts w:ascii="Segoe UI" w:hAnsi="Segoe UI" w:cs="Segoe UI"/>
-          <w:sz w:val="20"/>
-          <w:szCs w:val="20"/>
-          <w:lang w:val="x-none"/>
-        </w:rPr>
-        <w:t>bankrekonsiliasie</w:t>
-      </w:r>
-      <w:proofErr w:type="spellEnd"/>
-      <w:r>
-        <w:rPr>
-          <w:rFonts w:ascii="Segoe UI" w:hAnsi="Segoe UI" w:cs="Segoe UI"/>
-          <w:sz w:val="20"/>
-          <w:szCs w:val="20"/>
-          <w:lang w:val="x-none"/>
-        </w:rPr>
-        <w:t xml:space="preserve"> - Label was too long for System parameters screen  Default bank reconciliation </w:t>
-      </w:r>
+        <w:t>LabelID3642 Maak tafelbewegings skoon =&gt; Maak tabelbewegings skoon</w:t>
+      </w:r>
+      <w:r>
+        <w:rPr>
+          <w:rFonts w:ascii="Segoe UI" w:hAnsi="Segoe UI" w:cs="Segoe UI"/>
+          <w:sz w:val="20"/>
+          <w:szCs w:val="20"/>
+          <w:lang w:val="x-none"/>
+        </w:rPr>
+        <w:t xml:space="preserve"> NOTE CHANGED BACK to “tafelbewegings” since this is related to HORECAPOS (Tables and Seats) </w:t>
+      </w:r>
+    </w:p>
+    <w:p>
+      <w:pPr>
+        <w:autoSpaceDE w:val="0"/>
+        <w:autoSpaceDN w:val="0"/>
+        <w:adjustRightInd w:val="0"/>
+        <w:spacing w:before="75" w:after="75" w:line="360" w:lineRule="auto"/>
+        <w:rPr>
+          <w:rFonts w:ascii="Segoe UI" w:hAnsi="Segoe UI" w:cs="Segoe UI"/>
+          <w:sz w:val="20"/>
+          <w:szCs w:val="20"/>
+          <w:lang w:val="x-none"/>
+        </w:rPr>
+      </w:pPr>
+      <w:r>
+        <w:rPr>
+          <w:rFonts w:ascii="Segoe UI" w:hAnsi="Segoe UI" w:cs="Segoe UI"/>
+          <w:sz w:val="20"/>
+          <w:szCs w:val="20"/>
+          <w:lang w:val="x-none"/>
+        </w:rPr>
+        <w:t>LabelID21073 - Shows the system print dialog, or a custom print dialog =&gt; Wys die stelseldrukdialoog, of 'n pasgemaakte drukdialoog</w:t>
+      </w:r>
+    </w:p>
+    <w:p>
+      <w:pPr>
+        <w:autoSpaceDE w:val="0"/>
+        <w:autoSpaceDN w:val="0"/>
+        <w:adjustRightInd w:val="0"/>
+        <w:spacing w:before="75" w:after="75" w:line="360" w:lineRule="auto"/>
+        <w:rPr>
+          <w:rFonts w:ascii="Segoe UI" w:hAnsi="Segoe UI" w:cs="Segoe UI"/>
+          <w:sz w:val="20"/>
+          <w:szCs w:val="20"/>
+          <w:lang w:val="x-none"/>
+        </w:rPr>
+      </w:pPr>
+      <w:r>
+        <w:rPr>
+          <w:rFonts w:ascii="Segoe UI" w:hAnsi="Segoe UI" w:cs="Segoe UI"/>
+          <w:sz w:val="20"/>
+          <w:szCs w:val="20"/>
+          <w:lang w:val="x-none"/>
+        </w:rPr>
+        <w:t>LabelID906105 - BTW per priode  changed to BTW per periode (Fixed languages typo in Afrikaans)</w:t>
+      </w:r>
+    </w:p>
+    <w:p>
+      <w:pPr>
+        <w:autoSpaceDE w:val="0"/>
+        <w:autoSpaceDN w:val="0"/>
+        <w:adjustRightInd w:val="0"/>
+        <w:spacing w:before="75" w:after="75" w:line="360" w:lineRule="auto"/>
+        <w:rPr>
+          <w:rFonts w:ascii="Segoe UI" w:hAnsi="Segoe UI" w:cs="Segoe UI"/>
+          <w:sz w:val="20"/>
+          <w:szCs w:val="20"/>
+          <w:lang w:val="x-none"/>
+        </w:rPr>
+      </w:pPr>
+      <w:r>
+        <w:rPr>
+          <w:rFonts w:ascii="Segoe UI" w:hAnsi="Segoe UI" w:cs="Segoe UI"/>
+          <w:sz w:val="20"/>
+          <w:szCs w:val="20"/>
+          <w:lang w:val="x-none"/>
+        </w:rPr>
+        <w:t xml:space="preserve">LabelID345 is set to singular Groepe =&gt; Groep  </w:t>
+      </w:r>
+    </w:p>
+    <w:p>
+      <w:pPr>
+        <w:autoSpaceDE w:val="0"/>
+        <w:autoSpaceDN w:val="0"/>
+        <w:adjustRightInd w:val="0"/>
+        <w:spacing w:before="75" w:after="75" w:line="360" w:lineRule="auto"/>
+        <w:rPr>
+          <w:rFonts w:ascii="Segoe UI" w:hAnsi="Segoe UI" w:cs="Segoe UI"/>
+          <w:sz w:val="20"/>
+          <w:szCs w:val="20"/>
+          <w:lang w:val="x-none"/>
+        </w:rPr>
+      </w:pPr>
+      <w:r>
+        <w:rPr>
+          <w:rFonts w:ascii="Segoe UI" w:hAnsi="Segoe UI" w:cs="Segoe UI"/>
+          <w:sz w:val="20"/>
+          <w:szCs w:val="20"/>
+          <w:lang w:val="x-none"/>
+        </w:rPr>
+        <w:t>LabelID1718 Verkoopspersoon =&gt; Verkoper: - Salesperson: - label cuts off in Afrikaans - on Calendar appointments screen.</w:t>
+      </w:r>
+    </w:p>
+    <w:p>
+      <w:pPr>
+        <w:autoSpaceDE w:val="0"/>
+        <w:autoSpaceDN w:val="0"/>
+        <w:adjustRightInd w:val="0"/>
+        <w:spacing w:before="75" w:after="75" w:line="360" w:lineRule="auto"/>
+        <w:rPr>
+          <w:rFonts w:ascii="Segoe UI" w:hAnsi="Segoe UI" w:cs="Segoe UI"/>
+          <w:sz w:val="20"/>
+          <w:szCs w:val="20"/>
+          <w:lang w:val="x-none"/>
+        </w:rPr>
+      </w:pPr>
+      <w:r>
+        <w:rPr>
+          <w:rFonts w:ascii="Segoe UI" w:hAnsi="Segoe UI" w:cs="Segoe UI"/>
+          <w:sz w:val="20"/>
+          <w:szCs w:val="20"/>
+          <w:lang w:val="x-none"/>
+        </w:rPr>
+        <w:t xml:space="preserve">LabelID3587 - Voeg merker toe - Changed label to + Merker - Afrikaans to fit in button CRM Plugin </w:t>
+      </w:r>
+    </w:p>
+    <w:p>
+      <w:pPr>
+        <w:autoSpaceDE w:val="0"/>
+        <w:autoSpaceDN w:val="0"/>
+        <w:adjustRightInd w:val="0"/>
+        <w:spacing w:before="75" w:after="75" w:line="360" w:lineRule="auto"/>
+        <w:rPr>
+          <w:rFonts w:ascii="Segoe UI" w:hAnsi="Segoe UI" w:cs="Segoe UI"/>
+          <w:sz w:val="20"/>
+          <w:szCs w:val="20"/>
+          <w:lang w:val="x-none"/>
+        </w:rPr>
+      </w:pPr>
+      <w:r>
+        <w:rPr>
+          <w:rFonts w:ascii="Segoe UI" w:hAnsi="Segoe UI" w:cs="Segoe UI"/>
+          <w:sz w:val="20"/>
+          <w:szCs w:val="20"/>
+          <w:lang w:val="x-none"/>
+        </w:rPr>
+        <w:t>LabelID3014 - Kasboekverslag =&gt; in Afrikaans to Bankrekonsiliasie verslag soos op</w:t>
+      </w:r>
+    </w:p>
+    <w:p>
+      <w:pPr>
+        <w:autoSpaceDE w:val="0"/>
+        <w:autoSpaceDN w:val="0"/>
+        <w:adjustRightInd w:val="0"/>
+        <w:spacing w:before="75" w:after="75" w:line="360" w:lineRule="auto"/>
+        <w:rPr>
+          <w:rFonts w:ascii="Segoe UI" w:hAnsi="Segoe UI" w:cs="Segoe UI"/>
+          <w:sz w:val="20"/>
+          <w:szCs w:val="20"/>
+          <w:lang w:val="x-none"/>
+        </w:rPr>
+      </w:pPr>
+      <w:r>
+        <w:rPr>
+          <w:rFonts w:ascii="Segoe UI" w:hAnsi="Segoe UI" w:cs="Segoe UI"/>
+          <w:sz w:val="20"/>
+          <w:szCs w:val="20"/>
+          <w:lang w:val="x-none"/>
+        </w:rPr>
+        <w:t>LabelID2186 Bankrekonsiliasie verslagopsies =&gt; Bankstaat opsies -</w:t>
+      </w:r>
+    </w:p>
+    <w:p>
+      <w:pPr>
+        <w:autoSpaceDE w:val="0"/>
+        <w:autoSpaceDN w:val="0"/>
+        <w:adjustRightInd w:val="0"/>
+        <w:spacing w:before="75" w:after="75" w:line="360" w:lineRule="auto"/>
+        <w:rPr>
+          <w:rFonts w:ascii="Segoe UI" w:hAnsi="Segoe UI" w:cs="Segoe UI"/>
+          <w:sz w:val="20"/>
+          <w:szCs w:val="20"/>
+          <w:lang w:val="x-none"/>
+        </w:rPr>
+      </w:pPr>
+      <w:r>
+        <w:rPr>
+          <w:rFonts w:ascii="Segoe UI" w:hAnsi="Segoe UI" w:cs="Segoe UI"/>
+          <w:sz w:val="20"/>
+          <w:szCs w:val="20"/>
+          <w:lang w:val="x-none"/>
+        </w:rPr>
+        <w:t xml:space="preserve">LabelID2205 Verstek bankrekonsiliasie metode changed to Verstek bankrekonsiliasie - Label was too long for System parameters screen  Default bank reconciliation </w:t>
+      </w:r>
+    </w:p>
+    <w:p>
+      <w:pPr>
+        <w:autoSpaceDE w:val="0"/>
+        <w:autoSpaceDN w:val="0"/>
+        <w:adjustRightInd w:val="0"/>
+        <w:spacing w:before="75" w:after="75" w:line="360" w:lineRule="auto"/>
+        <w:rPr>
+          <w:rFonts w:ascii="Segoe UI" w:hAnsi="Segoe UI" w:cs="Segoe UI"/>
+          <w:sz w:val="20"/>
+          <w:szCs w:val="20"/>
+          <w:lang w:val="x-none"/>
+        </w:rPr>
+      </w:pPr>
     </w:p>
     <w:p>
       <w:pPr>
@@ -1517,7 +1001,7 @@
           <w:lang w:val="x-none"/>
         </w:rPr>
       </w:pPr>
-      <w:bookmarkStart w:id="3" w:name="_Toc176396218"/>
+      <w:bookmarkStart w:id="3" w:name="_Toc178649553"/>
       <w:r>
         <w:rPr>
           <w:rFonts w:ascii="Segoe UI Black" w:hAnsi="Segoe UI Black" w:cs="Segoe UI Black"/>
@@ -1529,9 +1013,8 @@
           <w:lang w:val="x-none"/>
         </w:rPr>
         <w:lastRenderedPageBreak/>
-        <w:t>Update English languages</w:t>
-      </w:r>
-      <w:bookmarkEnd w:id="3"/>
+        <w:t xml:space="preserve">Update English languages </w:t>
+      </w:r>
       <w:r>
         <w:rPr>
           <w:rFonts w:ascii="Segoe UI Black" w:hAnsi="Segoe UI Black" w:cs="Segoe UI Black"/>
@@ -1542,136 +1025,141 @@
           <w:color w:val="333399"/>
           <w:lang w:val="x-none"/>
         </w:rPr>
-        <w:t xml:space="preserve"> </w:t>
-      </w:r>
-    </w:p>
-    <w:p>
-      <w:pPr>
-        <w:autoSpaceDE w:val="0"/>
-        <w:autoSpaceDN w:val="0"/>
-        <w:adjustRightInd w:val="0"/>
-        <w:spacing w:before="75" w:after="75" w:line="360" w:lineRule="auto"/>
-        <w:rPr>
-          <w:rFonts w:ascii="Segoe UI" w:hAnsi="Segoe UI" w:cs="Segoe UI"/>
-          <w:sz w:val="20"/>
-          <w:szCs w:val="20"/>
-          <w:lang w:val="x-none"/>
-        </w:rPr>
-      </w:pPr>
-      <w:r>
-        <w:rPr>
-          <w:rFonts w:ascii="Segoe UI" w:hAnsi="Segoe UI" w:cs="Segoe UI"/>
-          <w:sz w:val="20"/>
-          <w:szCs w:val="20"/>
-          <w:lang w:val="x-none"/>
-        </w:rPr>
-        <w:t xml:space="preserve">Bank account recon options - Caption in </w:t>
-      </w:r>
-      <w:proofErr w:type="spellStart"/>
-      <w:r>
-        <w:rPr>
-          <w:rFonts w:ascii="Segoe UI" w:hAnsi="Segoe UI" w:cs="Segoe UI"/>
-          <w:sz w:val="20"/>
-          <w:szCs w:val="20"/>
-          <w:lang w:val="x-none"/>
-        </w:rPr>
-        <w:t>titlebar</w:t>
-      </w:r>
-      <w:proofErr w:type="spellEnd"/>
-      <w:r>
-        <w:rPr>
-          <w:rFonts w:ascii="Segoe UI" w:hAnsi="Segoe UI" w:cs="Segoe UI"/>
-          <w:sz w:val="20"/>
-          <w:szCs w:val="20"/>
-          <w:lang w:val="x-none"/>
-        </w:rPr>
-        <w:t xml:space="preserve"> - English language</w:t>
-      </w:r>
-    </w:p>
-    <w:p>
-      <w:pPr>
-        <w:autoSpaceDE w:val="0"/>
-        <w:autoSpaceDN w:val="0"/>
-        <w:adjustRightInd w:val="0"/>
-        <w:spacing w:before="75" w:after="75" w:line="360" w:lineRule="auto"/>
-        <w:rPr>
-          <w:rFonts w:ascii="Segoe UI" w:hAnsi="Segoe UI" w:cs="Segoe UI"/>
-          <w:sz w:val="20"/>
-          <w:szCs w:val="20"/>
-          <w:lang w:val="x-none"/>
-        </w:rPr>
-      </w:pPr>
-      <w:r>
-        <w:rPr>
-          <w:rFonts w:ascii="Segoe UI" w:hAnsi="Segoe UI" w:cs="Segoe UI"/>
-          <w:sz w:val="20"/>
-          <w:szCs w:val="20"/>
-          <w:lang w:val="x-none"/>
-        </w:rPr>
-        <w:t xml:space="preserve">Language </w:t>
-      </w:r>
-      <w:proofErr w:type="spellStart"/>
-      <w:r>
-        <w:rPr>
-          <w:rFonts w:ascii="Segoe UI" w:hAnsi="Segoe UI" w:cs="Segoe UI"/>
-          <w:sz w:val="20"/>
-          <w:szCs w:val="20"/>
-          <w:lang w:val="x-none"/>
-        </w:rPr>
-        <w:t>labelID</w:t>
-      </w:r>
-      <w:proofErr w:type="spellEnd"/>
-      <w:r>
-        <w:rPr>
-          <w:rFonts w:ascii="Segoe UI" w:hAnsi="Segoe UI" w:cs="Segoe UI"/>
-          <w:sz w:val="20"/>
-          <w:szCs w:val="20"/>
-          <w:lang w:val="x-none"/>
-        </w:rPr>
-        <w:t xml:space="preserve"> 2186 Bank account recon options =&gt; Bank statement options -</w:t>
-      </w:r>
-    </w:p>
-    <w:p>
-      <w:pPr>
-        <w:autoSpaceDE w:val="0"/>
-        <w:autoSpaceDN w:val="0"/>
-        <w:adjustRightInd w:val="0"/>
-        <w:spacing w:before="75" w:after="75" w:line="360" w:lineRule="auto"/>
-        <w:rPr>
-          <w:rFonts w:ascii="Segoe UI" w:hAnsi="Segoe UI" w:cs="Segoe UI"/>
-          <w:sz w:val="20"/>
-          <w:szCs w:val="20"/>
-          <w:lang w:val="x-none"/>
-        </w:rPr>
-      </w:pPr>
-      <w:r>
-        <w:rPr>
-          <w:rFonts w:ascii="Segoe UI" w:hAnsi="Segoe UI" w:cs="Segoe UI"/>
-          <w:sz w:val="20"/>
-          <w:szCs w:val="20"/>
-          <w:lang w:val="x-none"/>
-        </w:rPr>
-        <w:t xml:space="preserve">The changed caption in the </w:t>
-      </w:r>
-      <w:proofErr w:type="spellStart"/>
-      <w:r>
-        <w:rPr>
-          <w:rFonts w:ascii="Segoe UI" w:hAnsi="Segoe UI" w:cs="Segoe UI"/>
-          <w:sz w:val="20"/>
-          <w:szCs w:val="20"/>
-          <w:lang w:val="x-none"/>
-        </w:rPr>
-        <w:t>titlebar</w:t>
-      </w:r>
-      <w:proofErr w:type="spellEnd"/>
-      <w:r>
-        <w:rPr>
-          <w:rFonts w:ascii="Segoe UI" w:hAnsi="Segoe UI" w:cs="Segoe UI"/>
-          <w:sz w:val="20"/>
-          <w:szCs w:val="20"/>
-          <w:lang w:val="x-none"/>
-        </w:rPr>
-        <w:t xml:space="preserve"> "</w:t>
+        <w:t>and Afrkaans language</w:t>
+      </w:r>
+      <w:bookmarkEnd w:id="3"/>
+    </w:p>
+    <w:p>
+      <w:pPr>
+        <w:autoSpaceDE w:val="0"/>
+        <w:autoSpaceDN w:val="0"/>
+        <w:adjustRightInd w:val="0"/>
+        <w:spacing w:before="75" w:after="75" w:line="360" w:lineRule="auto"/>
+        <w:rPr>
+          <w:rFonts w:ascii="Segoe UI" w:hAnsi="Segoe UI" w:cs="Segoe UI"/>
+          <w:sz w:val="20"/>
+          <w:szCs w:val="20"/>
+          <w:lang w:val="x-none"/>
+        </w:rPr>
+      </w:pPr>
+      <w:r>
+        <w:rPr>
+          <w:rFonts w:ascii="Segoe UI" w:hAnsi="Segoe UI" w:cs="Segoe UI"/>
+          <w:sz w:val="20"/>
+          <w:szCs w:val="20"/>
+          <w:lang w:val="x-none"/>
+        </w:rPr>
+        <w:t xml:space="preserve">Changed Receipts options - </w:t>
+      </w:r>
+    </w:p>
+    <w:p>
+      <w:pPr>
+        <w:autoSpaceDE w:val="0"/>
+        <w:autoSpaceDN w:val="0"/>
+        <w:adjustRightInd w:val="0"/>
+        <w:spacing w:before="75" w:after="75" w:line="360" w:lineRule="auto"/>
+        <w:rPr>
+          <w:rFonts w:ascii="Segoe UI" w:hAnsi="Segoe UI" w:cs="Segoe UI"/>
+          <w:sz w:val="20"/>
+          <w:szCs w:val="20"/>
+          <w:lang w:val="x-none"/>
+        </w:rPr>
+      </w:pPr>
+      <w:r>
+        <w:rPr>
+          <w:rFonts w:ascii="Segoe UI" w:hAnsi="Segoe UI" w:cs="Segoe UI"/>
+          <w:sz w:val="20"/>
+          <w:szCs w:val="20"/>
+          <w:lang w:val="x-none"/>
+        </w:rPr>
+        <w:t>LabelID 1314 Receipts options changed to singular, =&gt; Receipt options</w:t>
+      </w:r>
+      <w:r>
+        <w:rPr>
+          <w:rFonts w:ascii="Segoe UI" w:hAnsi="Segoe UI" w:cs="Segoe UI"/>
+          <w:sz w:val="20"/>
+          <w:szCs w:val="20"/>
+          <w:lang w:val="x-none"/>
+        </w:rPr>
+        <w:t xml:space="preserve">. </w:t>
+      </w:r>
+      <w:r>
+        <w:rPr>
+          <w:rFonts w:ascii="Segoe UI" w:hAnsi="Segoe UI" w:cs="Segoe UI"/>
+          <w:sz w:val="20"/>
+          <w:szCs w:val="20"/>
+          <w:lang w:val="x-none"/>
+        </w:rPr>
+        <w:t>The Receipt options screen select the options to print one receipt.</w:t>
+      </w:r>
+    </w:p>
+    <w:p>
+      <w:pPr>
+        <w:autoSpaceDE w:val="0"/>
+        <w:autoSpaceDN w:val="0"/>
+        <w:adjustRightInd w:val="0"/>
+        <w:spacing w:before="75" w:after="75" w:line="360" w:lineRule="auto"/>
+        <w:rPr>
+          <w:rFonts w:ascii="Segoe UI" w:hAnsi="Segoe UI" w:cs="Segoe UI"/>
+          <w:sz w:val="20"/>
+          <w:szCs w:val="20"/>
+          <w:lang w:val="x-none"/>
+        </w:rPr>
+      </w:pPr>
+      <w:r>
+        <w:rPr>
+          <w:rFonts w:ascii="Segoe UI" w:hAnsi="Segoe UI" w:cs="Segoe UI"/>
+          <w:sz w:val="20"/>
+          <w:szCs w:val="20"/>
+          <w:lang w:val="x-none"/>
+        </w:rPr>
+        <w:t>Bank account recon options - Caption in titlebar - English language</w:t>
+      </w:r>
+    </w:p>
+    <w:p>
+      <w:pPr>
+        <w:autoSpaceDE w:val="0"/>
+        <w:autoSpaceDN w:val="0"/>
+        <w:adjustRightInd w:val="0"/>
+        <w:spacing w:before="75" w:after="75" w:line="360" w:lineRule="auto"/>
+        <w:rPr>
+          <w:rFonts w:ascii="Segoe UI" w:hAnsi="Segoe UI" w:cs="Segoe UI"/>
+          <w:sz w:val="20"/>
+          <w:szCs w:val="20"/>
+          <w:lang w:val="x-none"/>
+        </w:rPr>
+      </w:pPr>
+      <w:r>
+        <w:rPr>
+          <w:rFonts w:ascii="Segoe UI" w:hAnsi="Segoe UI" w:cs="Segoe UI"/>
+          <w:sz w:val="20"/>
+          <w:szCs w:val="20"/>
+          <w:lang w:val="x-none"/>
+        </w:rPr>
+        <w:t>Language labelID 2186 Bank account recon options =&gt; Bank statement options -</w:t>
+      </w:r>
+    </w:p>
+    <w:p>
+      <w:pPr>
+        <w:autoSpaceDE w:val="0"/>
+        <w:autoSpaceDN w:val="0"/>
+        <w:adjustRightInd w:val="0"/>
+        <w:spacing w:before="75" w:after="75" w:line="360" w:lineRule="auto"/>
+        <w:rPr>
+          <w:rFonts w:ascii="Segoe UI" w:hAnsi="Segoe UI" w:cs="Segoe UI"/>
+          <w:sz w:val="20"/>
+          <w:szCs w:val="20"/>
+          <w:lang w:val="x-none"/>
+        </w:rPr>
+      </w:pPr>
+      <w:r>
+        <w:rPr>
+          <w:rFonts w:ascii="Segoe UI" w:hAnsi="Segoe UI" w:cs="Segoe UI"/>
+          <w:sz w:val="20"/>
+          <w:szCs w:val="20"/>
+          <w:lang w:val="x-none"/>
+        </w:rPr>
+        <w:t>The changed caption in the titlebar "</w:t>
       </w:r>
       <w:r>
         <w:rPr>
@@ -1865,25 +1353,14 @@
           <w:lang w:val="x-none"/>
         </w:rPr>
       </w:pPr>
-      <w:proofErr w:type="spellStart"/>
-      <w:r>
-        <w:rPr>
-          <w:rFonts w:ascii="Segoe UI" w:hAnsi="Segoe UI" w:cs="Segoe UI"/>
-          <w:sz w:val="20"/>
-          <w:szCs w:val="20"/>
-          <w:lang w:val="x-none"/>
-        </w:rPr>
-        <w:t>en</w:t>
-      </w:r>
-      <w:proofErr w:type="spellEnd"/>
-      <w:r>
-        <w:rPr>
-          <w:rFonts w:ascii="Segoe UI" w:hAnsi="Segoe UI" w:cs="Segoe UI"/>
-          <w:sz w:val="20"/>
-          <w:szCs w:val="20"/>
-          <w:lang w:val="x-none"/>
-        </w:rPr>
-        <w:t>-Australia</w:t>
+      <w:r>
+        <w:rPr>
+          <w:rFonts w:ascii="Segoe UI" w:hAnsi="Segoe UI" w:cs="Segoe UI"/>
+          <w:sz w:val="20"/>
+          <w:szCs w:val="20"/>
+          <w:lang w:val="x-none"/>
+        </w:rPr>
+        <w:t>en-Australia</w:t>
       </w:r>
     </w:p>
     <w:p>
@@ -1903,25 +1380,14 @@
           <w:lang w:val="x-none"/>
         </w:rPr>
       </w:pPr>
-      <w:proofErr w:type="spellStart"/>
-      <w:r>
-        <w:rPr>
-          <w:rFonts w:ascii="Segoe UI" w:hAnsi="Segoe UI" w:cs="Segoe UI"/>
-          <w:sz w:val="20"/>
-          <w:szCs w:val="20"/>
-          <w:lang w:val="x-none"/>
-        </w:rPr>
-        <w:t>en</w:t>
-      </w:r>
-      <w:proofErr w:type="spellEnd"/>
-      <w:r>
-        <w:rPr>
-          <w:rFonts w:ascii="Segoe UI" w:hAnsi="Segoe UI" w:cs="Segoe UI"/>
-          <w:sz w:val="20"/>
-          <w:szCs w:val="20"/>
-          <w:lang w:val="x-none"/>
-        </w:rPr>
-        <w:t>-Bangladesh</w:t>
+      <w:r>
+        <w:rPr>
+          <w:rFonts w:ascii="Segoe UI" w:hAnsi="Segoe UI" w:cs="Segoe UI"/>
+          <w:sz w:val="20"/>
+          <w:szCs w:val="20"/>
+          <w:lang w:val="x-none"/>
+        </w:rPr>
+        <w:t>en-Bangladesh</w:t>
       </w:r>
     </w:p>
     <w:p>
@@ -1941,25 +1407,14 @@
           <w:lang w:val="x-none"/>
         </w:rPr>
       </w:pPr>
-      <w:proofErr w:type="spellStart"/>
-      <w:r>
-        <w:rPr>
-          <w:rFonts w:ascii="Segoe UI" w:hAnsi="Segoe UI" w:cs="Segoe UI"/>
-          <w:sz w:val="20"/>
-          <w:szCs w:val="20"/>
-          <w:lang w:val="x-none"/>
-        </w:rPr>
-        <w:t>en</w:t>
-      </w:r>
-      <w:proofErr w:type="spellEnd"/>
-      <w:r>
-        <w:rPr>
-          <w:rFonts w:ascii="Segoe UI" w:hAnsi="Segoe UI" w:cs="Segoe UI"/>
-          <w:sz w:val="20"/>
-          <w:szCs w:val="20"/>
-          <w:lang w:val="x-none"/>
-        </w:rPr>
-        <w:t>-Barbados</w:t>
+      <w:r>
+        <w:rPr>
+          <w:rFonts w:ascii="Segoe UI" w:hAnsi="Segoe UI" w:cs="Segoe UI"/>
+          <w:sz w:val="20"/>
+          <w:szCs w:val="20"/>
+          <w:lang w:val="x-none"/>
+        </w:rPr>
+        <w:t>en-Barbados</w:t>
       </w:r>
     </w:p>
     <w:p>
@@ -1979,25 +1434,14 @@
           <w:lang w:val="x-none"/>
         </w:rPr>
       </w:pPr>
-      <w:proofErr w:type="spellStart"/>
-      <w:r>
-        <w:rPr>
-          <w:rFonts w:ascii="Segoe UI" w:hAnsi="Segoe UI" w:cs="Segoe UI"/>
-          <w:sz w:val="20"/>
-          <w:szCs w:val="20"/>
-          <w:lang w:val="x-none"/>
-        </w:rPr>
-        <w:t>en</w:t>
-      </w:r>
-      <w:proofErr w:type="spellEnd"/>
-      <w:r>
-        <w:rPr>
-          <w:rFonts w:ascii="Segoe UI" w:hAnsi="Segoe UI" w:cs="Segoe UI"/>
-          <w:sz w:val="20"/>
-          <w:szCs w:val="20"/>
-          <w:lang w:val="x-none"/>
-        </w:rPr>
-        <w:t>-Belize</w:t>
+      <w:r>
+        <w:rPr>
+          <w:rFonts w:ascii="Segoe UI" w:hAnsi="Segoe UI" w:cs="Segoe UI"/>
+          <w:sz w:val="20"/>
+          <w:szCs w:val="20"/>
+          <w:lang w:val="x-none"/>
+        </w:rPr>
+        <w:t>en-Belize</w:t>
       </w:r>
     </w:p>
     <w:p>
@@ -2017,25 +1461,14 @@
           <w:lang w:val="x-none"/>
         </w:rPr>
       </w:pPr>
-      <w:proofErr w:type="spellStart"/>
-      <w:r>
-        <w:rPr>
-          <w:rFonts w:ascii="Segoe UI" w:hAnsi="Segoe UI" w:cs="Segoe UI"/>
-          <w:sz w:val="20"/>
-          <w:szCs w:val="20"/>
-          <w:lang w:val="x-none"/>
-        </w:rPr>
-        <w:t>en</w:t>
-      </w:r>
-      <w:proofErr w:type="spellEnd"/>
-      <w:r>
-        <w:rPr>
-          <w:rFonts w:ascii="Segoe UI" w:hAnsi="Segoe UI" w:cs="Segoe UI"/>
-          <w:sz w:val="20"/>
-          <w:szCs w:val="20"/>
-          <w:lang w:val="x-none"/>
-        </w:rPr>
-        <w:t>-Botswana</w:t>
+      <w:r>
+        <w:rPr>
+          <w:rFonts w:ascii="Segoe UI" w:hAnsi="Segoe UI" w:cs="Segoe UI"/>
+          <w:sz w:val="20"/>
+          <w:szCs w:val="20"/>
+          <w:lang w:val="x-none"/>
+        </w:rPr>
+        <w:t>en-Botswana</w:t>
       </w:r>
     </w:p>
     <w:p>
@@ -2055,25 +1488,14 @@
           <w:lang w:val="x-none"/>
         </w:rPr>
       </w:pPr>
-      <w:proofErr w:type="spellStart"/>
-      <w:r>
-        <w:rPr>
-          <w:rFonts w:ascii="Segoe UI" w:hAnsi="Segoe UI" w:cs="Segoe UI"/>
-          <w:sz w:val="20"/>
-          <w:szCs w:val="20"/>
-          <w:lang w:val="x-none"/>
-        </w:rPr>
-        <w:t>en</w:t>
-      </w:r>
-      <w:proofErr w:type="spellEnd"/>
-      <w:r>
-        <w:rPr>
-          <w:rFonts w:ascii="Segoe UI" w:hAnsi="Segoe UI" w:cs="Segoe UI"/>
-          <w:sz w:val="20"/>
-          <w:szCs w:val="20"/>
-          <w:lang w:val="x-none"/>
-        </w:rPr>
-        <w:t>-Cameroon</w:t>
+      <w:r>
+        <w:rPr>
+          <w:rFonts w:ascii="Segoe UI" w:hAnsi="Segoe UI" w:cs="Segoe UI"/>
+          <w:sz w:val="20"/>
+          <w:szCs w:val="20"/>
+          <w:lang w:val="x-none"/>
+        </w:rPr>
+        <w:t>en-Cameroon</w:t>
       </w:r>
     </w:p>
     <w:p>
@@ -2093,25 +1515,14 @@
           <w:lang w:val="x-none"/>
         </w:rPr>
       </w:pPr>
-      <w:proofErr w:type="spellStart"/>
-      <w:r>
-        <w:rPr>
-          <w:rFonts w:ascii="Segoe UI" w:hAnsi="Segoe UI" w:cs="Segoe UI"/>
-          <w:sz w:val="20"/>
-          <w:szCs w:val="20"/>
-          <w:lang w:val="x-none"/>
-        </w:rPr>
-        <w:t>en</w:t>
-      </w:r>
-      <w:proofErr w:type="spellEnd"/>
-      <w:r>
-        <w:rPr>
-          <w:rFonts w:ascii="Segoe UI" w:hAnsi="Segoe UI" w:cs="Segoe UI"/>
-          <w:sz w:val="20"/>
-          <w:szCs w:val="20"/>
-          <w:lang w:val="x-none"/>
-        </w:rPr>
-        <w:t>-Canada</w:t>
+      <w:r>
+        <w:rPr>
+          <w:rFonts w:ascii="Segoe UI" w:hAnsi="Segoe UI" w:cs="Segoe UI"/>
+          <w:sz w:val="20"/>
+          <w:szCs w:val="20"/>
+          <w:lang w:val="x-none"/>
+        </w:rPr>
+        <w:t>en-Canada</w:t>
       </w:r>
     </w:p>
     <w:p>
@@ -2131,7 +1542,6 @@
           <w:lang w:val="x-none"/>
         </w:rPr>
       </w:pPr>
-      <w:proofErr w:type="spellStart"/>
       <w:r>
         <w:rPr>
           <w:rFonts w:ascii="Segoe UI" w:hAnsi="Segoe UI" w:cs="Segoe UI"/>
@@ -2141,7 +1551,6 @@
         </w:rPr>
         <w:t>english-usa</w:t>
       </w:r>
-      <w:proofErr w:type="spellEnd"/>
     </w:p>
     <w:p>
       <w:pPr>
@@ -2160,25 +1569,14 @@
           <w:lang w:val="x-none"/>
         </w:rPr>
       </w:pPr>
-      <w:proofErr w:type="spellStart"/>
-      <w:r>
-        <w:rPr>
-          <w:rFonts w:ascii="Segoe UI" w:hAnsi="Segoe UI" w:cs="Segoe UI"/>
-          <w:sz w:val="20"/>
-          <w:szCs w:val="20"/>
-          <w:lang w:val="x-none"/>
-        </w:rPr>
-        <w:t>en</w:t>
-      </w:r>
-      <w:proofErr w:type="spellEnd"/>
-      <w:r>
-        <w:rPr>
-          <w:rFonts w:ascii="Segoe UI" w:hAnsi="Segoe UI" w:cs="Segoe UI"/>
-          <w:sz w:val="20"/>
-          <w:szCs w:val="20"/>
-          <w:lang w:val="x-none"/>
-        </w:rPr>
-        <w:t>-Ireland</w:t>
+      <w:r>
+        <w:rPr>
+          <w:rFonts w:ascii="Segoe UI" w:hAnsi="Segoe UI" w:cs="Segoe UI"/>
+          <w:sz w:val="20"/>
+          <w:szCs w:val="20"/>
+          <w:lang w:val="x-none"/>
+        </w:rPr>
+        <w:t>en-Ireland</w:t>
       </w:r>
     </w:p>
     <w:p>
@@ -2198,25 +1596,14 @@
           <w:lang w:val="x-none"/>
         </w:rPr>
       </w:pPr>
-      <w:proofErr w:type="spellStart"/>
-      <w:r>
-        <w:rPr>
-          <w:rFonts w:ascii="Segoe UI" w:hAnsi="Segoe UI" w:cs="Segoe UI"/>
-          <w:sz w:val="20"/>
-          <w:szCs w:val="20"/>
-          <w:lang w:val="x-none"/>
-        </w:rPr>
-        <w:t>en</w:t>
-      </w:r>
-      <w:proofErr w:type="spellEnd"/>
-      <w:r>
-        <w:rPr>
-          <w:rFonts w:ascii="Segoe UI" w:hAnsi="Segoe UI" w:cs="Segoe UI"/>
-          <w:sz w:val="20"/>
-          <w:szCs w:val="20"/>
-          <w:lang w:val="x-none"/>
-        </w:rPr>
-        <w:t>-Isle-of-Man</w:t>
+      <w:r>
+        <w:rPr>
+          <w:rFonts w:ascii="Segoe UI" w:hAnsi="Segoe UI" w:cs="Segoe UI"/>
+          <w:sz w:val="20"/>
+          <w:szCs w:val="20"/>
+          <w:lang w:val="x-none"/>
+        </w:rPr>
+        <w:t>en-Isle-of-Man</w:t>
       </w:r>
     </w:p>
     <w:p>
@@ -2236,25 +1623,14 @@
           <w:lang w:val="x-none"/>
         </w:rPr>
       </w:pPr>
-      <w:proofErr w:type="spellStart"/>
-      <w:r>
-        <w:rPr>
-          <w:rFonts w:ascii="Segoe UI" w:hAnsi="Segoe UI" w:cs="Segoe UI"/>
-          <w:sz w:val="20"/>
-          <w:szCs w:val="20"/>
-          <w:lang w:val="x-none"/>
-        </w:rPr>
-        <w:t>en</w:t>
-      </w:r>
-      <w:proofErr w:type="spellEnd"/>
-      <w:r>
-        <w:rPr>
-          <w:rFonts w:ascii="Segoe UI" w:hAnsi="Segoe UI" w:cs="Segoe UI"/>
-          <w:sz w:val="20"/>
-          <w:szCs w:val="20"/>
-          <w:lang w:val="x-none"/>
-        </w:rPr>
-        <w:t>-Lesotho</w:t>
+      <w:r>
+        <w:rPr>
+          <w:rFonts w:ascii="Segoe UI" w:hAnsi="Segoe UI" w:cs="Segoe UI"/>
+          <w:sz w:val="20"/>
+          <w:szCs w:val="20"/>
+          <w:lang w:val="x-none"/>
+        </w:rPr>
+        <w:t>en-Lesotho</w:t>
       </w:r>
     </w:p>
     <w:p>
@@ -2274,25 +1650,14 @@
           <w:lang w:val="x-none"/>
         </w:rPr>
       </w:pPr>
-      <w:proofErr w:type="spellStart"/>
-      <w:r>
-        <w:rPr>
-          <w:rFonts w:ascii="Segoe UI" w:hAnsi="Segoe UI" w:cs="Segoe UI"/>
-          <w:sz w:val="20"/>
-          <w:szCs w:val="20"/>
-          <w:lang w:val="x-none"/>
-        </w:rPr>
-        <w:t>en</w:t>
-      </w:r>
-      <w:proofErr w:type="spellEnd"/>
-      <w:r>
-        <w:rPr>
-          <w:rFonts w:ascii="Segoe UI" w:hAnsi="Segoe UI" w:cs="Segoe UI"/>
-          <w:sz w:val="20"/>
-          <w:szCs w:val="20"/>
-          <w:lang w:val="x-none"/>
-        </w:rPr>
-        <w:t>-Malawi</w:t>
+      <w:r>
+        <w:rPr>
+          <w:rFonts w:ascii="Segoe UI" w:hAnsi="Segoe UI" w:cs="Segoe UI"/>
+          <w:sz w:val="20"/>
+          <w:szCs w:val="20"/>
+          <w:lang w:val="x-none"/>
+        </w:rPr>
+        <w:t>en-Malawi</w:t>
       </w:r>
     </w:p>
     <w:p>
@@ -2312,25 +1677,14 @@
           <w:lang w:val="x-none"/>
         </w:rPr>
       </w:pPr>
-      <w:proofErr w:type="spellStart"/>
-      <w:r>
-        <w:rPr>
-          <w:rFonts w:ascii="Segoe UI" w:hAnsi="Segoe UI" w:cs="Segoe UI"/>
-          <w:sz w:val="20"/>
-          <w:szCs w:val="20"/>
-          <w:lang w:val="x-none"/>
-        </w:rPr>
-        <w:t>en</w:t>
-      </w:r>
-      <w:proofErr w:type="spellEnd"/>
-      <w:r>
-        <w:rPr>
-          <w:rFonts w:ascii="Segoe UI" w:hAnsi="Segoe UI" w:cs="Segoe UI"/>
-          <w:sz w:val="20"/>
-          <w:szCs w:val="20"/>
-          <w:lang w:val="x-none"/>
-        </w:rPr>
-        <w:t>-Malta</w:t>
+      <w:r>
+        <w:rPr>
+          <w:rFonts w:ascii="Segoe UI" w:hAnsi="Segoe UI" w:cs="Segoe UI"/>
+          <w:sz w:val="20"/>
+          <w:szCs w:val="20"/>
+          <w:lang w:val="x-none"/>
+        </w:rPr>
+        <w:t>en-Malta</w:t>
       </w:r>
     </w:p>
     <w:p>
@@ -2350,25 +1704,14 @@
           <w:lang w:val="x-none"/>
         </w:rPr>
       </w:pPr>
-      <w:proofErr w:type="spellStart"/>
-      <w:r>
-        <w:rPr>
-          <w:rFonts w:ascii="Segoe UI" w:hAnsi="Segoe UI" w:cs="Segoe UI"/>
-          <w:sz w:val="20"/>
-          <w:szCs w:val="20"/>
-          <w:lang w:val="x-none"/>
-        </w:rPr>
-        <w:t>en</w:t>
-      </w:r>
-      <w:proofErr w:type="spellEnd"/>
-      <w:r>
-        <w:rPr>
-          <w:rFonts w:ascii="Segoe UI" w:hAnsi="Segoe UI" w:cs="Segoe UI"/>
-          <w:sz w:val="20"/>
-          <w:szCs w:val="20"/>
-          <w:lang w:val="x-none"/>
-        </w:rPr>
-        <w:t>-Mauritius</w:t>
+      <w:r>
+        <w:rPr>
+          <w:rFonts w:ascii="Segoe UI" w:hAnsi="Segoe UI" w:cs="Segoe UI"/>
+          <w:sz w:val="20"/>
+          <w:szCs w:val="20"/>
+          <w:lang w:val="x-none"/>
+        </w:rPr>
+        <w:t>en-Mauritius</w:t>
       </w:r>
     </w:p>
     <w:p>
@@ -2388,25 +1731,14 @@
           <w:lang w:val="x-none"/>
         </w:rPr>
       </w:pPr>
-      <w:proofErr w:type="spellStart"/>
-      <w:r>
-        <w:rPr>
-          <w:rFonts w:ascii="Segoe UI" w:hAnsi="Segoe UI" w:cs="Segoe UI"/>
-          <w:sz w:val="20"/>
-          <w:szCs w:val="20"/>
-          <w:lang w:val="x-none"/>
-        </w:rPr>
-        <w:t>en</w:t>
-      </w:r>
-      <w:proofErr w:type="spellEnd"/>
-      <w:r>
-        <w:rPr>
-          <w:rFonts w:ascii="Segoe UI" w:hAnsi="Segoe UI" w:cs="Segoe UI"/>
-          <w:sz w:val="20"/>
-          <w:szCs w:val="20"/>
-          <w:lang w:val="x-none"/>
-        </w:rPr>
-        <w:t>-Namibia</w:t>
+      <w:r>
+        <w:rPr>
+          <w:rFonts w:ascii="Segoe UI" w:hAnsi="Segoe UI" w:cs="Segoe UI"/>
+          <w:sz w:val="20"/>
+          <w:szCs w:val="20"/>
+          <w:lang w:val="x-none"/>
+        </w:rPr>
+        <w:t>en-Namibia</w:t>
       </w:r>
     </w:p>
     <w:p>
@@ -2426,25 +1758,14 @@
           <w:lang w:val="x-none"/>
         </w:rPr>
       </w:pPr>
-      <w:proofErr w:type="spellStart"/>
-      <w:r>
-        <w:rPr>
-          <w:rFonts w:ascii="Segoe UI" w:hAnsi="Segoe UI" w:cs="Segoe UI"/>
-          <w:sz w:val="20"/>
-          <w:szCs w:val="20"/>
-          <w:lang w:val="x-none"/>
-        </w:rPr>
-        <w:t>en</w:t>
-      </w:r>
-      <w:proofErr w:type="spellEnd"/>
-      <w:r>
-        <w:rPr>
-          <w:rFonts w:ascii="Segoe UI" w:hAnsi="Segoe UI" w:cs="Segoe UI"/>
-          <w:sz w:val="20"/>
-          <w:szCs w:val="20"/>
-          <w:lang w:val="x-none"/>
-        </w:rPr>
-        <w:t>-New-Zealand</w:t>
+      <w:r>
+        <w:rPr>
+          <w:rFonts w:ascii="Segoe UI" w:hAnsi="Segoe UI" w:cs="Segoe UI"/>
+          <w:sz w:val="20"/>
+          <w:szCs w:val="20"/>
+          <w:lang w:val="x-none"/>
+        </w:rPr>
+        <w:t>en-New-Zealand</w:t>
       </w:r>
     </w:p>
     <w:p>
@@ -2464,25 +1785,14 @@
           <w:lang w:val="x-none"/>
         </w:rPr>
       </w:pPr>
-      <w:proofErr w:type="spellStart"/>
-      <w:r>
-        <w:rPr>
-          <w:rFonts w:ascii="Segoe UI" w:hAnsi="Segoe UI" w:cs="Segoe UI"/>
-          <w:sz w:val="20"/>
-          <w:szCs w:val="20"/>
-          <w:lang w:val="x-none"/>
-        </w:rPr>
-        <w:t>en</w:t>
-      </w:r>
-      <w:proofErr w:type="spellEnd"/>
-      <w:r>
-        <w:rPr>
-          <w:rFonts w:ascii="Segoe UI" w:hAnsi="Segoe UI" w:cs="Segoe UI"/>
-          <w:sz w:val="20"/>
-          <w:szCs w:val="20"/>
-          <w:lang w:val="x-none"/>
-        </w:rPr>
-        <w:t>-Rwanda</w:t>
+      <w:r>
+        <w:rPr>
+          <w:rFonts w:ascii="Segoe UI" w:hAnsi="Segoe UI" w:cs="Segoe UI"/>
+          <w:sz w:val="20"/>
+          <w:szCs w:val="20"/>
+          <w:lang w:val="x-none"/>
+        </w:rPr>
+        <w:t>en-Rwanda</w:t>
       </w:r>
     </w:p>
     <w:p>
@@ -2502,25 +1812,14 @@
           <w:lang w:val="x-none"/>
         </w:rPr>
       </w:pPr>
-      <w:proofErr w:type="spellStart"/>
-      <w:r>
-        <w:rPr>
-          <w:rFonts w:ascii="Segoe UI" w:hAnsi="Segoe UI" w:cs="Segoe UI"/>
-          <w:sz w:val="20"/>
-          <w:szCs w:val="20"/>
-          <w:lang w:val="x-none"/>
-        </w:rPr>
-        <w:t>en</w:t>
-      </w:r>
-      <w:proofErr w:type="spellEnd"/>
-      <w:r>
-        <w:rPr>
-          <w:rFonts w:ascii="Segoe UI" w:hAnsi="Segoe UI" w:cs="Segoe UI"/>
-          <w:sz w:val="20"/>
-          <w:szCs w:val="20"/>
-          <w:lang w:val="x-none"/>
-        </w:rPr>
-        <w:t>-South-Africa</w:t>
+      <w:r>
+        <w:rPr>
+          <w:rFonts w:ascii="Segoe UI" w:hAnsi="Segoe UI" w:cs="Segoe UI"/>
+          <w:sz w:val="20"/>
+          <w:szCs w:val="20"/>
+          <w:lang w:val="x-none"/>
+        </w:rPr>
+        <w:t>en-South-Africa</w:t>
       </w:r>
     </w:p>
     <w:p>
@@ -2540,25 +1839,14 @@
           <w:lang w:val="x-none"/>
         </w:rPr>
       </w:pPr>
-      <w:proofErr w:type="spellStart"/>
-      <w:r>
-        <w:rPr>
-          <w:rFonts w:ascii="Segoe UI" w:hAnsi="Segoe UI" w:cs="Segoe UI"/>
-          <w:sz w:val="20"/>
-          <w:szCs w:val="20"/>
-          <w:lang w:val="x-none"/>
-        </w:rPr>
-        <w:t>en</w:t>
-      </w:r>
-      <w:proofErr w:type="spellEnd"/>
-      <w:r>
-        <w:rPr>
-          <w:rFonts w:ascii="Segoe UI" w:hAnsi="Segoe UI" w:cs="Segoe UI"/>
-          <w:sz w:val="20"/>
-          <w:szCs w:val="20"/>
-          <w:lang w:val="x-none"/>
-        </w:rPr>
-        <w:t>-Tanzania</w:t>
+      <w:r>
+        <w:rPr>
+          <w:rFonts w:ascii="Segoe UI" w:hAnsi="Segoe UI" w:cs="Segoe UI"/>
+          <w:sz w:val="20"/>
+          <w:szCs w:val="20"/>
+          <w:lang w:val="x-none"/>
+        </w:rPr>
+        <w:t>en-Tanzania</w:t>
       </w:r>
     </w:p>
     <w:p>
@@ -2578,25 +1866,15 @@
           <w:lang w:val="x-none"/>
         </w:rPr>
       </w:pPr>
-      <w:proofErr w:type="spellStart"/>
-      <w:r>
-        <w:rPr>
-          <w:rFonts w:ascii="Segoe UI" w:hAnsi="Segoe UI" w:cs="Segoe UI"/>
-          <w:sz w:val="20"/>
-          <w:szCs w:val="20"/>
-          <w:lang w:val="x-none"/>
-        </w:rPr>
-        <w:t>en</w:t>
-      </w:r>
-      <w:proofErr w:type="spellEnd"/>
-      <w:r>
-        <w:rPr>
-          <w:rFonts w:ascii="Segoe UI" w:hAnsi="Segoe UI" w:cs="Segoe UI"/>
-          <w:sz w:val="20"/>
-          <w:szCs w:val="20"/>
-          <w:lang w:val="x-none"/>
-        </w:rPr>
-        <w:t>-Tonga</w:t>
+      <w:r>
+        <w:rPr>
+          <w:rFonts w:ascii="Segoe UI" w:hAnsi="Segoe UI" w:cs="Segoe UI"/>
+          <w:sz w:val="20"/>
+          <w:szCs w:val="20"/>
+          <w:lang w:val="x-none"/>
+        </w:rPr>
+        <w:lastRenderedPageBreak/>
+        <w:t>en-Tonga</w:t>
       </w:r>
     </w:p>
     <w:p>
@@ -2616,25 +1894,14 @@
           <w:lang w:val="x-none"/>
         </w:rPr>
       </w:pPr>
-      <w:proofErr w:type="spellStart"/>
-      <w:r>
-        <w:rPr>
-          <w:rFonts w:ascii="Segoe UI" w:hAnsi="Segoe UI" w:cs="Segoe UI"/>
-          <w:sz w:val="20"/>
-          <w:szCs w:val="20"/>
-          <w:lang w:val="x-none"/>
-        </w:rPr>
-        <w:t>en</w:t>
-      </w:r>
-      <w:proofErr w:type="spellEnd"/>
-      <w:r>
-        <w:rPr>
-          <w:rFonts w:ascii="Segoe UI" w:hAnsi="Segoe UI" w:cs="Segoe UI"/>
-          <w:sz w:val="20"/>
-          <w:szCs w:val="20"/>
-          <w:lang w:val="x-none"/>
-        </w:rPr>
-        <w:t>-Trinidad</w:t>
+      <w:r>
+        <w:rPr>
+          <w:rFonts w:ascii="Segoe UI" w:hAnsi="Segoe UI" w:cs="Segoe UI"/>
+          <w:sz w:val="20"/>
+          <w:szCs w:val="20"/>
+          <w:lang w:val="x-none"/>
+        </w:rPr>
+        <w:t>en-Trinidad</w:t>
       </w:r>
     </w:p>
     <w:p>
@@ -2654,25 +1921,14 @@
           <w:lang w:val="x-none"/>
         </w:rPr>
       </w:pPr>
-      <w:proofErr w:type="spellStart"/>
-      <w:r>
-        <w:rPr>
-          <w:rFonts w:ascii="Segoe UI" w:hAnsi="Segoe UI" w:cs="Segoe UI"/>
-          <w:sz w:val="20"/>
-          <w:szCs w:val="20"/>
-          <w:lang w:val="x-none"/>
-        </w:rPr>
-        <w:t>en</w:t>
-      </w:r>
-      <w:proofErr w:type="spellEnd"/>
-      <w:r>
-        <w:rPr>
-          <w:rFonts w:ascii="Segoe UI" w:hAnsi="Segoe UI" w:cs="Segoe UI"/>
-          <w:sz w:val="20"/>
-          <w:szCs w:val="20"/>
-          <w:lang w:val="x-none"/>
-        </w:rPr>
-        <w:t>-Uganda</w:t>
+      <w:r>
+        <w:rPr>
+          <w:rFonts w:ascii="Segoe UI" w:hAnsi="Segoe UI" w:cs="Segoe UI"/>
+          <w:sz w:val="20"/>
+          <w:szCs w:val="20"/>
+          <w:lang w:val="x-none"/>
+        </w:rPr>
+        <w:t>en-Uganda</w:t>
       </w:r>
     </w:p>
     <w:p>
@@ -2692,26 +1948,14 @@
           <w:lang w:val="x-none"/>
         </w:rPr>
       </w:pPr>
-      <w:proofErr w:type="spellStart"/>
-      <w:r>
-        <w:rPr>
-          <w:rFonts w:ascii="Segoe UI" w:hAnsi="Segoe UI" w:cs="Segoe UI"/>
-          <w:sz w:val="20"/>
-          <w:szCs w:val="20"/>
-          <w:lang w:val="x-none"/>
-        </w:rPr>
-        <w:lastRenderedPageBreak/>
-        <w:t>en</w:t>
-      </w:r>
-      <w:proofErr w:type="spellEnd"/>
-      <w:r>
-        <w:rPr>
-          <w:rFonts w:ascii="Segoe UI" w:hAnsi="Segoe UI" w:cs="Segoe UI"/>
-          <w:sz w:val="20"/>
-          <w:szCs w:val="20"/>
-          <w:lang w:val="x-none"/>
-        </w:rPr>
-        <w:t>-UK</w:t>
+      <w:r>
+        <w:rPr>
+          <w:rFonts w:ascii="Segoe UI" w:hAnsi="Segoe UI" w:cs="Segoe UI"/>
+          <w:sz w:val="20"/>
+          <w:szCs w:val="20"/>
+          <w:lang w:val="x-none"/>
+        </w:rPr>
+        <w:t>en-UK</w:t>
       </w:r>
     </w:p>
     <w:p>
@@ -2731,25 +1975,14 @@
           <w:lang w:val="x-none"/>
         </w:rPr>
       </w:pPr>
-      <w:proofErr w:type="spellStart"/>
-      <w:r>
-        <w:rPr>
-          <w:rFonts w:ascii="Segoe UI" w:hAnsi="Segoe UI" w:cs="Segoe UI"/>
-          <w:sz w:val="20"/>
-          <w:szCs w:val="20"/>
-          <w:lang w:val="x-none"/>
-        </w:rPr>
-        <w:t>en</w:t>
-      </w:r>
-      <w:proofErr w:type="spellEnd"/>
-      <w:r>
-        <w:rPr>
-          <w:rFonts w:ascii="Segoe UI" w:hAnsi="Segoe UI" w:cs="Segoe UI"/>
-          <w:sz w:val="20"/>
-          <w:szCs w:val="20"/>
-          <w:lang w:val="x-none"/>
-        </w:rPr>
-        <w:t>-Zambia</w:t>
+      <w:r>
+        <w:rPr>
+          <w:rFonts w:ascii="Segoe UI" w:hAnsi="Segoe UI" w:cs="Segoe UI"/>
+          <w:sz w:val="20"/>
+          <w:szCs w:val="20"/>
+          <w:lang w:val="x-none"/>
+        </w:rPr>
+        <w:t>en-Zambia</w:t>
       </w:r>
     </w:p>
     <w:p>
@@ -2769,25 +2002,14 @@
           <w:lang w:val="x-none"/>
         </w:rPr>
       </w:pPr>
-      <w:proofErr w:type="spellStart"/>
-      <w:r>
-        <w:rPr>
-          <w:rFonts w:ascii="Segoe UI" w:hAnsi="Segoe UI" w:cs="Segoe UI"/>
-          <w:sz w:val="20"/>
-          <w:szCs w:val="20"/>
-          <w:lang w:val="x-none"/>
-        </w:rPr>
-        <w:t>en</w:t>
-      </w:r>
-      <w:proofErr w:type="spellEnd"/>
-      <w:r>
-        <w:rPr>
-          <w:rFonts w:ascii="Segoe UI" w:hAnsi="Segoe UI" w:cs="Segoe UI"/>
-          <w:sz w:val="20"/>
-          <w:szCs w:val="20"/>
-          <w:lang w:val="x-none"/>
-        </w:rPr>
-        <w:t>-Zimbabwe</w:t>
+      <w:r>
+        <w:rPr>
+          <w:rFonts w:ascii="Segoe UI" w:hAnsi="Segoe UI" w:cs="Segoe UI"/>
+          <w:sz w:val="20"/>
+          <w:szCs w:val="20"/>
+          <w:lang w:val="x-none"/>
+        </w:rPr>
+        <w:t>en-Zimbabwe</w:t>
       </w:r>
     </w:p>
     <w:p>
@@ -2808,7 +2030,7 @@
           <w:lang w:val="x-none"/>
         </w:rPr>
       </w:pPr>
-      <w:bookmarkStart w:id="4" w:name="_Toc176396219"/>
+      <w:bookmarkStart w:id="4" w:name="_Toc178649554"/>
       <w:r>
         <w:rPr>
           <w:rFonts w:ascii="Segoe UI Black" w:hAnsi="Segoe UI Black" w:cs="Segoe UI Black"/>
@@ -3106,7 +2328,7 @@
           <w:lang w:val="x-none"/>
         </w:rPr>
       </w:pPr>
-      <w:bookmarkStart w:id="5" w:name="_Toc176396220"/>
+      <w:bookmarkStart w:id="5" w:name="_Toc178649555"/>
       <w:r>
         <w:rPr>
           <w:rFonts w:ascii="Segoe UI Black" w:hAnsi="Segoe UI Black" w:cs="Segoe UI Black"/>
@@ -3215,8 +2437,8 @@
                 <w:bCs/>
                 <w:i/>
                 <w:iCs/>
-                <w:sz w:val="20"/>
-                <w:szCs w:val="20"/>
+                <w:sz w:val="18"/>
+                <w:szCs w:val="18"/>
                 <w:lang w:val="x-none"/>
               </w:rPr>
             </w:pPr>
@@ -3227,8 +2449,8 @@
                 <w:bCs/>
                 <w:i/>
                 <w:iCs/>
-                <w:sz w:val="20"/>
-                <w:szCs w:val="20"/>
+                <w:sz w:val="18"/>
+                <w:szCs w:val="18"/>
                 <w:lang w:val="x-none"/>
               </w:rPr>
               <w:t>Language file</w:t>
@@ -3257,8 +2479,8 @@
                 <w:bCs/>
                 <w:i/>
                 <w:iCs/>
-                <w:sz w:val="20"/>
-                <w:szCs w:val="20"/>
+                <w:sz w:val="18"/>
+                <w:szCs w:val="18"/>
                 <w:lang w:val="x-none"/>
               </w:rPr>
             </w:pPr>
@@ -3269,8 +2491,8 @@
                 <w:bCs/>
                 <w:i/>
                 <w:iCs/>
-                <w:sz w:val="20"/>
-                <w:szCs w:val="20"/>
+                <w:sz w:val="18"/>
+                <w:szCs w:val="18"/>
                 <w:lang w:val="x-none"/>
               </w:rPr>
               <w:t>Date of last changes</w:t>
@@ -3299,8 +2521,8 @@
                 <w:bCs/>
                 <w:i/>
                 <w:iCs/>
-                <w:sz w:val="20"/>
-                <w:szCs w:val="20"/>
+                <w:sz w:val="18"/>
+                <w:szCs w:val="18"/>
                 <w:lang w:val="x-none"/>
               </w:rPr>
             </w:pPr>
@@ -3311,8 +2533,8 @@
                 <w:bCs/>
                 <w:i/>
                 <w:iCs/>
-                <w:sz w:val="20"/>
-                <w:szCs w:val="20"/>
+                <w:sz w:val="18"/>
+                <w:szCs w:val="18"/>
                 <w:lang w:val="x-none"/>
               </w:rPr>
               <w:t>Replaced and updated with</w:t>
@@ -3341,8 +2563,8 @@
                 <w:bCs/>
                 <w:i/>
                 <w:iCs/>
-                <w:sz w:val="20"/>
-                <w:szCs w:val="20"/>
+                <w:sz w:val="18"/>
+                <w:szCs w:val="18"/>
                 <w:lang w:val="x-none"/>
               </w:rPr>
             </w:pPr>
@@ -3353,8 +2575,8 @@
                 <w:bCs/>
                 <w:i/>
                 <w:iCs/>
-                <w:sz w:val="20"/>
-                <w:szCs w:val="20"/>
+                <w:sz w:val="18"/>
+                <w:szCs w:val="18"/>
                 <w:lang w:val="x-none"/>
               </w:rPr>
               <w:t xml:space="preserve">Books download </w:t>
@@ -3386,24 +2608,22 @@
                 <w:rFonts w:ascii="Segoe UI" w:hAnsi="Segoe UI" w:cs="Segoe UI"/>
                 <w:i/>
                 <w:iCs/>
-                <w:sz w:val="20"/>
-                <w:szCs w:val="20"/>
+                <w:sz w:val="18"/>
+                <w:szCs w:val="18"/>
                 <w:lang w:val="x-none"/>
               </w:rPr>
             </w:pPr>
-            <w:proofErr w:type="spellStart"/>
             <w:r>
               <w:rPr>
                 <w:rFonts w:ascii="Segoe UI" w:hAnsi="Segoe UI" w:cs="Segoe UI"/>
                 <w:i/>
                 <w:iCs/>
-                <w:sz w:val="20"/>
-                <w:szCs w:val="20"/>
+                <w:sz w:val="18"/>
+                <w:szCs w:val="18"/>
                 <w:lang w:val="x-none"/>
               </w:rPr>
               <w:t>African.dfm</w:t>
             </w:r>
-            <w:proofErr w:type="spellEnd"/>
           </w:p>
         </w:tc>
         <w:tc>
@@ -3426,8 +2646,8 @@
                 <w:rFonts w:ascii="Segoe UI" w:hAnsi="Segoe UI" w:cs="Segoe UI"/>
                 <w:i/>
                 <w:iCs/>
-                <w:sz w:val="20"/>
-                <w:szCs w:val="20"/>
+                <w:sz w:val="18"/>
+                <w:szCs w:val="18"/>
                 <w:lang w:val="x-none"/>
               </w:rPr>
             </w:pPr>
@@ -3436,8 +2656,8 @@
                 <w:rFonts w:ascii="Segoe UI" w:hAnsi="Segoe UI" w:cs="Segoe UI"/>
                 <w:i/>
                 <w:iCs/>
-                <w:sz w:val="20"/>
-                <w:szCs w:val="20"/>
+                <w:sz w:val="18"/>
+                <w:szCs w:val="18"/>
                 <w:lang w:val="x-none"/>
               </w:rPr>
               <w:t>2020/03/06</w:t>
@@ -3464,24 +2684,22 @@
                 <w:rFonts w:ascii="Segoe UI" w:hAnsi="Segoe UI" w:cs="Segoe UI"/>
                 <w:i/>
                 <w:iCs/>
-                <w:sz w:val="20"/>
-                <w:szCs w:val="20"/>
+                <w:sz w:val="18"/>
+                <w:szCs w:val="18"/>
                 <w:lang w:val="x-none"/>
               </w:rPr>
             </w:pPr>
-            <w:proofErr w:type="spellStart"/>
             <w:r>
               <w:rPr>
                 <w:rFonts w:ascii="Segoe UI" w:hAnsi="Segoe UI" w:cs="Segoe UI"/>
                 <w:i/>
                 <w:iCs/>
-                <w:sz w:val="20"/>
-                <w:szCs w:val="20"/>
+                <w:sz w:val="18"/>
+                <w:szCs w:val="18"/>
                 <w:lang w:val="x-none"/>
               </w:rPr>
               <w:t>Afrikaans.dfm</w:t>
             </w:r>
-            <w:proofErr w:type="spellEnd"/>
           </w:p>
         </w:tc>
         <w:tc>
@@ -3504,8 +2722,8 @@
                 <w:rFonts w:ascii="Segoe UI" w:hAnsi="Segoe UI" w:cs="Segoe UI"/>
                 <w:i/>
                 <w:iCs/>
-                <w:sz w:val="20"/>
-                <w:szCs w:val="20"/>
+                <w:sz w:val="18"/>
+                <w:szCs w:val="18"/>
                 <w:lang w:val="x-none"/>
               </w:rPr>
             </w:pPr>
@@ -3536,34 +2754,21 @@
                 <w:rFonts w:ascii="Segoe UI" w:hAnsi="Segoe UI" w:cs="Segoe UI"/>
                 <w:i/>
                 <w:iCs/>
-                <w:sz w:val="20"/>
-                <w:szCs w:val="20"/>
+                <w:sz w:val="18"/>
+                <w:szCs w:val="18"/>
                 <w:lang w:val="x-none"/>
               </w:rPr>
             </w:pPr>
-            <w:proofErr w:type="spellStart"/>
             <w:r>
               <w:rPr>
                 <w:rFonts w:ascii="Segoe UI" w:hAnsi="Segoe UI" w:cs="Segoe UI"/>
                 <w:i/>
                 <w:iCs/>
-                <w:sz w:val="20"/>
-                <w:szCs w:val="20"/>
+                <w:sz w:val="18"/>
+                <w:szCs w:val="18"/>
                 <w:lang w:val="x-none"/>
               </w:rPr>
-              <w:t>en-Trinandad.dfm</w:t>
-            </w:r>
-            <w:proofErr w:type="spellEnd"/>
-            <w:r>
-              <w:rPr>
-                <w:rFonts w:ascii="Segoe UI" w:hAnsi="Segoe UI" w:cs="Segoe UI"/>
-                <w:i/>
-                <w:iCs/>
-                <w:sz w:val="20"/>
-                <w:szCs w:val="20"/>
-                <w:lang w:val="x-none"/>
-              </w:rPr>
-              <w:t xml:space="preserve"> </w:t>
+              <w:t xml:space="preserve">en-Trinandad.dfm </w:t>
             </w:r>
           </w:p>
         </w:tc>
@@ -3587,8 +2792,8 @@
                 <w:rFonts w:ascii="Segoe UI" w:hAnsi="Segoe UI" w:cs="Segoe UI"/>
                 <w:i/>
                 <w:iCs/>
-                <w:sz w:val="20"/>
-                <w:szCs w:val="20"/>
+                <w:sz w:val="18"/>
+                <w:szCs w:val="18"/>
                 <w:lang w:val="x-none"/>
               </w:rPr>
             </w:pPr>
@@ -3597,8 +2802,8 @@
                 <w:rFonts w:ascii="Segoe UI" w:hAnsi="Segoe UI" w:cs="Segoe UI"/>
                 <w:i/>
                 <w:iCs/>
-                <w:sz w:val="20"/>
-                <w:szCs w:val="20"/>
+                <w:sz w:val="18"/>
+                <w:szCs w:val="18"/>
                 <w:lang w:val="x-none"/>
               </w:rPr>
               <w:t>2020/03/06</w:t>
@@ -3625,34 +2830,21 @@
                 <w:rFonts w:ascii="Segoe UI" w:hAnsi="Segoe UI" w:cs="Segoe UI"/>
                 <w:i/>
                 <w:iCs/>
-                <w:sz w:val="20"/>
-                <w:szCs w:val="20"/>
+                <w:sz w:val="18"/>
+                <w:szCs w:val="18"/>
                 <w:lang w:val="x-none"/>
               </w:rPr>
             </w:pPr>
-            <w:proofErr w:type="spellStart"/>
             <w:r>
               <w:rPr>
                 <w:rFonts w:ascii="Segoe UI" w:hAnsi="Segoe UI" w:cs="Segoe UI"/>
                 <w:i/>
                 <w:iCs/>
-                <w:sz w:val="20"/>
-                <w:szCs w:val="20"/>
+                <w:sz w:val="18"/>
+                <w:szCs w:val="18"/>
                 <w:lang w:val="x-none"/>
               </w:rPr>
-              <w:t>en-Trinidad.dfm</w:t>
-            </w:r>
-            <w:proofErr w:type="spellEnd"/>
-            <w:r>
-              <w:rPr>
-                <w:rFonts w:ascii="Segoe UI" w:hAnsi="Segoe UI" w:cs="Segoe UI"/>
-                <w:i/>
-                <w:iCs/>
-                <w:sz w:val="20"/>
-                <w:szCs w:val="20"/>
-                <w:lang w:val="x-none"/>
-              </w:rPr>
-              <w:t xml:space="preserve"> </w:t>
+              <w:t xml:space="preserve">en-Trinidad.dfm </w:t>
             </w:r>
           </w:p>
         </w:tc>
@@ -3676,8 +2868,8 @@
                 <w:rFonts w:ascii="Segoe UI" w:hAnsi="Segoe UI" w:cs="Segoe UI"/>
                 <w:i/>
                 <w:iCs/>
-                <w:sz w:val="20"/>
-                <w:szCs w:val="20"/>
+                <w:sz w:val="18"/>
+                <w:szCs w:val="18"/>
                 <w:lang w:val="x-none"/>
               </w:rPr>
             </w:pPr>
@@ -3686,8 +2878,8 @@
                 <w:rFonts w:ascii="Segoe UI" w:hAnsi="Segoe UI" w:cs="Segoe UI"/>
                 <w:i/>
                 <w:iCs/>
-                <w:sz w:val="20"/>
-                <w:szCs w:val="20"/>
+                <w:sz w:val="18"/>
+                <w:szCs w:val="18"/>
                 <w:lang w:val="x-none"/>
               </w:rPr>
               <w:t>EN-TRINIDADTOBAGO</w:t>
@@ -3719,24 +2911,22 @@
                 <w:rFonts w:ascii="Segoe UI" w:hAnsi="Segoe UI" w:cs="Segoe UI"/>
                 <w:i/>
                 <w:iCs/>
-                <w:sz w:val="20"/>
-                <w:szCs w:val="20"/>
+                <w:sz w:val="18"/>
+                <w:szCs w:val="18"/>
                 <w:lang w:val="x-none"/>
               </w:rPr>
             </w:pPr>
-            <w:proofErr w:type="spellStart"/>
             <w:r>
               <w:rPr>
                 <w:rFonts w:ascii="Segoe UI" w:hAnsi="Segoe UI" w:cs="Segoe UI"/>
                 <w:i/>
                 <w:iCs/>
-                <w:sz w:val="20"/>
-                <w:szCs w:val="20"/>
+                <w:sz w:val="18"/>
+                <w:szCs w:val="18"/>
                 <w:lang w:val="x-none"/>
               </w:rPr>
               <w:t>Nederlands.dfm.bak</w:t>
             </w:r>
-            <w:proofErr w:type="spellEnd"/>
           </w:p>
         </w:tc>
         <w:tc>
@@ -3759,8 +2949,8 @@
                 <w:rFonts w:ascii="Segoe UI" w:hAnsi="Segoe UI" w:cs="Segoe UI"/>
                 <w:i/>
                 <w:iCs/>
-                <w:sz w:val="20"/>
-                <w:szCs w:val="20"/>
+                <w:sz w:val="18"/>
+                <w:szCs w:val="18"/>
                 <w:lang w:val="x-none"/>
               </w:rPr>
             </w:pPr>
@@ -3769,8 +2959,8 @@
                 <w:rFonts w:ascii="Segoe UI" w:hAnsi="Segoe UI" w:cs="Segoe UI"/>
                 <w:i/>
                 <w:iCs/>
-                <w:sz w:val="20"/>
-                <w:szCs w:val="20"/>
+                <w:sz w:val="18"/>
+                <w:szCs w:val="18"/>
                 <w:lang w:val="x-none"/>
               </w:rPr>
               <w:t>2020/05/08</w:t>
@@ -3797,8 +2987,8 @@
                 <w:rFonts w:ascii="Segoe UI" w:hAnsi="Segoe UI" w:cs="Segoe UI"/>
                 <w:i/>
                 <w:iCs/>
-                <w:sz w:val="20"/>
-                <w:szCs w:val="20"/>
+                <w:sz w:val="18"/>
+                <w:szCs w:val="18"/>
                 <w:lang w:val="x-none"/>
               </w:rPr>
             </w:pPr>
@@ -3824,8 +3014,8 @@
                 <w:rFonts w:ascii="Segoe UI" w:hAnsi="Segoe UI" w:cs="Segoe UI"/>
                 <w:i/>
                 <w:iCs/>
-                <w:sz w:val="20"/>
-                <w:szCs w:val="20"/>
+                <w:sz w:val="18"/>
+                <w:szCs w:val="18"/>
                 <w:lang w:val="x-none"/>
               </w:rPr>
             </w:pPr>
@@ -3856,24 +3046,22 @@
                 <w:rFonts w:ascii="Segoe UI" w:hAnsi="Segoe UI" w:cs="Segoe UI"/>
                 <w:i/>
                 <w:iCs/>
-                <w:sz w:val="20"/>
-                <w:szCs w:val="20"/>
+                <w:sz w:val="18"/>
+                <w:szCs w:val="18"/>
                 <w:lang w:val="x-none"/>
               </w:rPr>
             </w:pPr>
-            <w:proofErr w:type="spellStart"/>
             <w:r>
               <w:rPr>
                 <w:rFonts w:ascii="Segoe UI" w:hAnsi="Segoe UI" w:cs="Segoe UI"/>
                 <w:i/>
                 <w:iCs/>
-                <w:sz w:val="20"/>
-                <w:szCs w:val="20"/>
+                <w:sz w:val="18"/>
+                <w:szCs w:val="18"/>
                 <w:lang w:val="x-none"/>
               </w:rPr>
               <w:t>testlang.dfm</w:t>
             </w:r>
-            <w:proofErr w:type="spellEnd"/>
           </w:p>
         </w:tc>
         <w:tc>
@@ -3896,8 +3084,8 @@
                 <w:rFonts w:ascii="Segoe UI" w:hAnsi="Segoe UI" w:cs="Segoe UI"/>
                 <w:i/>
                 <w:iCs/>
-                <w:sz w:val="20"/>
-                <w:szCs w:val="20"/>
+                <w:sz w:val="18"/>
+                <w:szCs w:val="18"/>
                 <w:lang w:val="x-none"/>
               </w:rPr>
             </w:pPr>
@@ -3906,8 +3094,8 @@
                 <w:rFonts w:ascii="Segoe UI" w:hAnsi="Segoe UI" w:cs="Segoe UI"/>
                 <w:i/>
                 <w:iCs/>
-                <w:sz w:val="20"/>
-                <w:szCs w:val="20"/>
+                <w:sz w:val="18"/>
+                <w:szCs w:val="18"/>
                 <w:lang w:val="x-none"/>
               </w:rPr>
               <w:t>2020/03/06</w:t>
@@ -3934,8 +3122,8 @@
                 <w:rFonts w:ascii="Segoe UI" w:hAnsi="Segoe UI" w:cs="Segoe UI"/>
                 <w:i/>
                 <w:iCs/>
-                <w:sz w:val="20"/>
-                <w:szCs w:val="20"/>
+                <w:sz w:val="18"/>
+                <w:szCs w:val="18"/>
                 <w:lang w:val="x-none"/>
               </w:rPr>
             </w:pPr>
@@ -3961,8 +3149,8 @@
                 <w:rFonts w:ascii="Segoe UI" w:hAnsi="Segoe UI" w:cs="Segoe UI"/>
                 <w:i/>
                 <w:iCs/>
-                <w:sz w:val="20"/>
-                <w:szCs w:val="20"/>
+                <w:sz w:val="18"/>
+                <w:szCs w:val="18"/>
                 <w:lang w:val="x-none"/>
               </w:rPr>
             </w:pPr>
@@ -3993,24 +3181,22 @@
                 <w:rFonts w:ascii="Segoe UI" w:hAnsi="Segoe UI" w:cs="Segoe UI"/>
                 <w:i/>
                 <w:iCs/>
-                <w:sz w:val="20"/>
-                <w:szCs w:val="20"/>
+                <w:sz w:val="18"/>
+                <w:szCs w:val="18"/>
                 <w:lang w:val="x-none"/>
               </w:rPr>
             </w:pPr>
-            <w:proofErr w:type="spellStart"/>
             <w:r>
               <w:rPr>
                 <w:rFonts w:ascii="Segoe UI" w:hAnsi="Segoe UI" w:cs="Segoe UI"/>
                 <w:i/>
                 <w:iCs/>
-                <w:sz w:val="20"/>
-                <w:szCs w:val="20"/>
+                <w:sz w:val="18"/>
+                <w:szCs w:val="18"/>
                 <w:lang w:val="x-none"/>
               </w:rPr>
               <w:t>Zeng.dfm</w:t>
             </w:r>
-            <w:proofErr w:type="spellEnd"/>
           </w:p>
         </w:tc>
         <w:tc>
@@ -4033,8 +3219,8 @@
                 <w:rFonts w:ascii="Segoe UI" w:hAnsi="Segoe UI" w:cs="Segoe UI"/>
                 <w:i/>
                 <w:iCs/>
-                <w:sz w:val="20"/>
-                <w:szCs w:val="20"/>
+                <w:sz w:val="18"/>
+                <w:szCs w:val="18"/>
                 <w:lang w:val="x-none"/>
               </w:rPr>
             </w:pPr>
@@ -4043,8 +3229,8 @@
                 <w:rFonts w:ascii="Segoe UI" w:hAnsi="Segoe UI" w:cs="Segoe UI"/>
                 <w:i/>
                 <w:iCs/>
-                <w:sz w:val="20"/>
-                <w:szCs w:val="20"/>
+                <w:sz w:val="18"/>
+                <w:szCs w:val="18"/>
                 <w:lang w:val="x-none"/>
               </w:rPr>
               <w:t>2020/03/06</w:t>
@@ -4071,8 +3257,8 @@
                 <w:rFonts w:ascii="Segoe UI" w:hAnsi="Segoe UI" w:cs="Segoe UI"/>
                 <w:i/>
                 <w:iCs/>
-                <w:sz w:val="20"/>
-                <w:szCs w:val="20"/>
+                <w:sz w:val="18"/>
+                <w:szCs w:val="18"/>
                 <w:lang w:val="x-none"/>
               </w:rPr>
             </w:pPr>
@@ -4098,8 +3284,8 @@
                 <w:rFonts w:ascii="Segoe UI" w:hAnsi="Segoe UI" w:cs="Segoe UI"/>
                 <w:i/>
                 <w:iCs/>
-                <w:sz w:val="20"/>
-                <w:szCs w:val="20"/>
+                <w:sz w:val="18"/>
+                <w:szCs w:val="18"/>
                 <w:lang w:val="x-none"/>
               </w:rPr>
             </w:pPr>
@@ -4113,12 +3299,6 @@
         <w:autoSpaceDN w:val="0"/>
         <w:adjustRightInd w:val="0"/>
         <w:spacing w:before="75" w:after="75" w:line="360" w:lineRule="auto"/>
-        <w:rPr>
-          <w:rFonts w:ascii="Segoe UI" w:hAnsi="Segoe UI" w:cs="Segoe UI"/>
-          <w:sz w:val="20"/>
-          <w:szCs w:val="20"/>
-          <w:lang w:val="x-none"/>
-        </w:rPr>
       </w:pPr>
       <w:r>
         <w:rPr>
@@ -4169,16 +3349,6 @@
         </w:rPr>
         <w:t>".</w:t>
       </w:r>
-    </w:p>
-    <w:p>
-      <w:pPr>
-        <w:keepNext/>
-        <w:autoSpaceDE w:val="0"/>
-        <w:autoSpaceDN w:val="0"/>
-        <w:adjustRightInd w:val="0"/>
-        <w:spacing w:before="240" w:after="60" w:line="360" w:lineRule="auto"/>
-        <w:outlineLvl w:val="0"/>
-      </w:pPr>
     </w:p>
     <w:sectPr>
       <w:pgSz w:w="11906" w:h="16838"/>
@@ -6013,6 +5183,18 @@
       <w:contextualSpacing/>
     </w:pPr>
   </w:style>
+  <w:style w:type="character" w:styleId="UnresolvedMention">
+    <w:name w:val="Unresolved Mention"/>
+    <w:basedOn w:val="DefaultParagraphFont"/>
+    <w:uiPriority w:val="99"/>
+    <w:semiHidden/>
+    <w:unhideWhenUsed/>
+    <w:rsid w:val="00E85285"/>
+    <w:rPr>
+      <w:color w:val="605E5C"/>
+      <w:shd w:val="clear" w:color="auto" w:fill="E1DFDD"/>
+    </w:rPr>
+  </w:style>
 </w:styles>
 </file>
 

</xml_diff>

<commit_message>
Updated with new languages
</commit_message>
<xml_diff>
--- a/changelog-merge/Language-files-changelog.docx
+++ b/changelog-merge/Language-files-changelog.docx
@@ -7440,7 +7440,7 @@
                 <w:szCs w:val="18"/>
                 <w:lang w:val="x-none"/>
               </w:rPr>
-              <w:t>This version will only work till 1-3-2005 for more info go to https://www.&lt;@APPNAME@&gt;.org/</w:t>
+              <w:t>This version will only work till 1-3-2005 for more info go to https://www.&lt;@APPNAME@&gt;.org</w:t>
             </w:r>
             <w:r>
               <w:rPr>
@@ -7507,11 +7507,16 @@
         <w:pStyle w:val="Heading3"/>
       </w:pPr>
       <w:r>
-        <w:t xml:space="preserve">Greek languages </w:t>
+        <w:t>South-African 11 Official languages</w:t>
       </w:r>
     </w:p>
     <w:p>
       <w:r>
+        <w:t>Started a repository for South-African 11 Official languages and development tor localizing and translating</w:t>
+      </w:r>
+    </w:p>
+    <w:p>
+      <w:r>
         <w:rPr>
           <w:b/>
           <w:bCs/>
@@ -7523,9 +7528,203 @@
           <w:b/>
           <w:bCs/>
         </w:rPr>
+        <w:t xml:space="preserve"> :</w:t>
+      </w:r>
+      <w:r>
+        <w:rPr>
+          <w:b/>
+          <w:bCs/>
+        </w:rPr>
+        <w:t xml:space="preserve"> </w:t>
+      </w:r>
+      <w:hyperlink r:id="rId10" w:history="1">
+        <w:r>
+          <w:rPr>
+            <w:rStyle w:val="Hyperlink"/>
+          </w:rPr>
+          <w:t>osfinancials-development/accounting-other-languages/south-african-accounting at main · Digidanosf/osfinancials-development · GitHub</w:t>
+        </w:r>
+      </w:hyperlink>
+      <w:r>
+        <w:rPr>
+          <w:b/>
+          <w:bCs/>
+        </w:rPr>
+        <w:t xml:space="preserve"> </w:t>
+      </w:r>
+    </w:p>
+    <w:p>
+      <w:r>
+        <w:t xml:space="preserve">Completed and reviewed - </w:t>
+      </w:r>
+    </w:p>
+    <w:p>
+      <w:pPr>
+        <w:pStyle w:val="ListParagraph"/>
+        <w:numPr>
+          <w:ilvl w:val="0"/>
+          <w:numId w:val="34"/>
+        </w:numPr>
+      </w:pPr>
+      <w:r>
+        <w:t>Afrikaans.dfm</w:t>
+      </w:r>
+    </w:p>
+    <w:p>
+      <w:pPr>
+        <w:pStyle w:val="ListParagraph"/>
+        <w:numPr>
+          <w:ilvl w:val="0"/>
+          <w:numId w:val="34"/>
+        </w:numPr>
+      </w:pPr>
+      <w:r>
+        <w:t>en-South-Africa.dfm</w:t>
+      </w:r>
+    </w:p>
+    <w:p>
+      <w:r>
+        <w:t xml:space="preserve">Under review </w:t>
+      </w:r>
+    </w:p>
+    <w:p>
+      <w:pPr>
+        <w:pStyle w:val="ListParagraph"/>
+        <w:numPr>
+          <w:ilvl w:val="0"/>
+          <w:numId w:val="34"/>
+        </w:numPr>
+      </w:pPr>
+      <w:r>
+        <w:t>Xhosa.dfm</w:t>
+      </w:r>
+    </w:p>
+    <w:p>
+      <w:pPr>
+        <w:pStyle w:val="ListParagraph"/>
+        <w:numPr>
+          <w:ilvl w:val="0"/>
+          <w:numId w:val="34"/>
+        </w:numPr>
+      </w:pPr>
+      <w:r>
+        <w:t>Zulu.dfm</w:t>
+      </w:r>
+    </w:p>
+    <w:p>
+      <w:r>
+        <w:t xml:space="preserve">Need to be created and translated </w:t>
+      </w:r>
+    </w:p>
+    <w:p>
+      <w:pPr>
+        <w:pStyle w:val="ListParagraph"/>
+        <w:numPr>
+          <w:ilvl w:val="0"/>
+          <w:numId w:val="34"/>
+        </w:numPr>
+      </w:pPr>
+      <w:r>
+        <w:t>Sesotho sa Leboa (Northern Sotho)</w:t>
+      </w:r>
+    </w:p>
+    <w:p>
+      <w:pPr>
+        <w:pStyle w:val="ListParagraph"/>
+        <w:numPr>
+          <w:ilvl w:val="0"/>
+          <w:numId w:val="34"/>
+        </w:numPr>
+      </w:pPr>
+      <w:r>
+        <w:t>Tswana</w:t>
+      </w:r>
+    </w:p>
+    <w:p>
+      <w:pPr>
+        <w:pStyle w:val="ListParagraph"/>
+        <w:numPr>
+          <w:ilvl w:val="0"/>
+          <w:numId w:val="34"/>
+        </w:numPr>
+      </w:pPr>
+      <w:r>
+        <w:t>Sotho (Southern Sotho)</w:t>
+      </w:r>
+    </w:p>
+    <w:p>
+      <w:pPr>
+        <w:pStyle w:val="ListParagraph"/>
+        <w:numPr>
+          <w:ilvl w:val="0"/>
+          <w:numId w:val="34"/>
+        </w:numPr>
+      </w:pPr>
+      <w:r>
+        <w:t>Ndebele</w:t>
+      </w:r>
+    </w:p>
+    <w:p>
+      <w:pPr>
+        <w:pStyle w:val="ListParagraph"/>
+        <w:numPr>
+          <w:ilvl w:val="0"/>
+          <w:numId w:val="34"/>
+        </w:numPr>
+      </w:pPr>
+      <w:r>
+        <w:t>Swati</w:t>
+      </w:r>
+    </w:p>
+    <w:p>
+      <w:pPr>
+        <w:pStyle w:val="ListParagraph"/>
+        <w:numPr>
+          <w:ilvl w:val="0"/>
+          <w:numId w:val="34"/>
+        </w:numPr>
+      </w:pPr>
+      <w:r>
+        <w:t>Venda</w:t>
+      </w:r>
+    </w:p>
+    <w:p>
+      <w:pPr>
+        <w:pStyle w:val="ListParagraph"/>
+        <w:numPr>
+          <w:ilvl w:val="0"/>
+          <w:numId w:val="34"/>
+        </w:numPr>
+      </w:pPr>
+      <w:r>
+        <w:t>Tsonga</w:t>
+      </w:r>
+    </w:p>
+    <w:p>
+      <w:pPr>
+        <w:pStyle w:val="Heading3"/>
+      </w:pPr>
+      <w:r>
+        <w:lastRenderedPageBreak/>
+        <w:t xml:space="preserve">Greek languages </w:t>
+      </w:r>
+    </w:p>
+    <w:p>
+      <w:r>
+        <w:rPr>
+          <w:b/>
+          <w:bCs/>
+        </w:rPr>
+        <w:t>Working notes resources on GitHub</w:t>
+      </w:r>
+      <w:r>
+        <w:rPr>
+          <w:b/>
+          <w:bCs/>
+        </w:rPr>
         <w:t xml:space="preserve"> : </w:t>
       </w:r>
-      <w:hyperlink r:id="rId10" w:history="1">
+      <w:hyperlink r:id="rId11" w:history="1">
         <w:r>
           <w:rPr>
             <w:rStyle w:val="Hyperlink"/>
@@ -7539,10 +7738,7 @@
     </w:p>
     <w:p>
       <w:r>
-        <w:t>Greek</w:t>
-      </w:r>
-      <w:r>
-        <w:t xml:space="preserve"> language file fully translated </w:t>
+        <w:t xml:space="preserve">Greek language file fully translated </w:t>
       </w:r>
     </w:p>
     <w:p>
@@ -7597,7 +7793,7 @@
         </w:rPr>
         <w:t xml:space="preserve"> : </w:t>
       </w:r>
-      <w:hyperlink r:id="rId11" w:history="1">
+      <w:hyperlink r:id="rId12" w:history="1">
         <w:r>
           <w:rPr>
             <w:rStyle w:val="Hyperlink"/>
@@ -7637,7 +7833,7 @@
         </w:rPr>
         <w:t xml:space="preserve"> : </w:t>
       </w:r>
-      <w:hyperlink r:id="rId12" w:history="1">
+      <w:hyperlink r:id="rId13" w:history="1">
         <w:r>
           <w:rPr>
             <w:rStyle w:val="Hyperlink"/>
@@ -7651,16 +7847,7 @@
     </w:p>
     <w:p>
       <w:r>
-        <w:t>Turkish</w:t>
-      </w:r>
-      <w:r>
-        <w:t xml:space="preserve"> language file</w:t>
-      </w:r>
-      <w:r>
-        <w:t>s</w:t>
-      </w:r>
-      <w:r>
-        <w:t xml:space="preserve"> fully translated </w:t>
+        <w:t xml:space="preserve">Turkish language files fully translated </w:t>
       </w:r>
       <w:r>
         <w:t>:</w:t>
@@ -7705,23 +7892,18 @@
         </w:numPr>
       </w:pPr>
       <w:r>
-        <w:t>tu-</w:t>
-      </w:r>
-      <w:r>
-        <w:t xml:space="preserve">Cyprus.dfm - </w:t>
+        <w:t xml:space="preserve">tu-Cyprus.dfm - </w:t>
       </w:r>
       <w:r>
         <w:t>Turkish Republic of Northern Cyprus (TRNC)</w:t>
       </w:r>
     </w:p>
-    <w:p/>
     <w:p>
       <w:pPr>
         <w:pStyle w:val="Heading3"/>
       </w:pPr>
       <w:bookmarkStart w:id="7" w:name="_Toc212433993"/>
       <w:r>
-        <w:lastRenderedPageBreak/>
         <w:t>Spanish Languages</w:t>
       </w:r>
       <w:bookmarkEnd w:id="7"/>
@@ -7737,7 +7919,7 @@
       <w:r>
         <w:t xml:space="preserve"> : </w:t>
       </w:r>
-      <w:hyperlink r:id="rId13" w:history="1">
+      <w:hyperlink r:id="rId14" w:history="1">
         <w:r>
           <w:rPr>
             <w:rStyle w:val="Hyperlink"/>
@@ -8061,7 +8243,7 @@
       <w:r>
         <w:t xml:space="preserve"> : </w:t>
       </w:r>
-      <w:hyperlink r:id="rId14" w:history="1">
+      <w:hyperlink r:id="rId15" w:history="1">
         <w:r>
           <w:rPr>
             <w:rStyle w:val="Hyperlink"/>
@@ -8139,6 +8321,7 @@
         </w:numPr>
       </w:pPr>
       <w:r>
+        <w:lastRenderedPageBreak/>
         <w:t>Francais.dfm (</w:t>
       </w:r>
       <w:r>
@@ -8415,7 +8598,6 @@
         </w:numPr>
       </w:pPr>
       <w:r>
-        <w:lastRenderedPageBreak/>
         <w:t>fr-Senegal.dfm</w:t>
       </w:r>
     </w:p>
@@ -8467,7 +8649,7 @@
       <w:r>
         <w:t xml:space="preserve"> : </w:t>
       </w:r>
-      <w:hyperlink r:id="rId15" w:history="1">
+      <w:hyperlink r:id="rId16" w:history="1">
         <w:r>
           <w:rPr>
             <w:rStyle w:val="Hyperlink"/>
@@ -8508,7 +8690,7 @@
       <w:r>
         <w:t xml:space="preserve"> : </w:t>
       </w:r>
-      <w:hyperlink r:id="rId16" w:history="1">
+      <w:hyperlink r:id="rId17" w:history="1">
         <w:r>
           <w:rPr>
             <w:rStyle w:val="Hyperlink"/>
@@ -8602,7 +8784,7 @@
       <w:r>
         <w:t xml:space="preserve"> : </w:t>
       </w:r>
-      <w:hyperlink r:id="rId17" w:history="1">
+      <w:hyperlink r:id="rId18" w:history="1">
         <w:r>
           <w:rPr>
             <w:rStyle w:val="Hyperlink"/>
@@ -8708,6 +8890,7 @@
       </w:pPr>
       <w:bookmarkStart w:id="12" w:name="_Toc212433998"/>
       <w:r>
+        <w:lastRenderedPageBreak/>
         <w:t>Updated English Languages</w:t>
       </w:r>
       <w:bookmarkEnd w:id="12"/>
@@ -9285,7 +9468,6 @@
           <w:bCs/>
           <w:lang w:val="x-none"/>
         </w:rPr>
-        <w:lastRenderedPageBreak/>
         <w:t>Return / Supplier return</w:t>
       </w:r>
     </w:p>
@@ -10378,6 +10560,7 @@
               <w:rPr>
                 <w:lang w:val="x-none"/>
               </w:rPr>
+              <w:lastRenderedPageBreak/>
               <w:t>1808</w:t>
             </w:r>
           </w:p>
@@ -12085,7 +12268,14 @@
               <w:rPr>
                 <w:lang w:val="x-none"/>
               </w:rPr>
-              <w:t>'Returns' on itself is a bit confusing as it may also implicate returns from debtors (customers) and is used for supplier returns. It is also not consistent with other Supplier returns document related translations.</w:t>
+              <w:t xml:space="preserve">'Returns' on itself is a bit confusing as it </w:t>
+            </w:r>
+            <w:r>
+              <w:rPr>
+                <w:lang w:val="x-none"/>
+              </w:rPr>
+              <w:lastRenderedPageBreak/>
+              <w:t>may also implicate returns from debtors (customers) and is used for supplier returns. It is also not consistent with other Supplier returns document related translations.</w:t>
             </w:r>
           </w:p>
         </w:tc>
@@ -12114,6 +12304,7 @@
               <w:rPr>
                 <w:lang w:val="x-none"/>
               </w:rPr>
+              <w:lastRenderedPageBreak/>
               <w:t>933</w:t>
             </w:r>
           </w:p>
@@ -12328,7 +12519,6 @@
               <w:rPr>
                 <w:lang w:val="x-none"/>
               </w:rPr>
-              <w:lastRenderedPageBreak/>
               <w:t>1162</w:t>
             </w:r>
           </w:p>
@@ -12947,6 +13137,7 @@
               <w:rPr>
                 <w:lang w:val="x-none"/>
               </w:rPr>
+              <w:lastRenderedPageBreak/>
               <w:t>2065</w:t>
             </w:r>
           </w:p>
@@ -13250,7 +13441,6 @@
               <w:rPr>
                 <w:lang w:val="x-none"/>
               </w:rPr>
-              <w:lastRenderedPageBreak/>
               <w:t>2251</w:t>
             </w:r>
           </w:p>
@@ -14160,7 +14350,14 @@
               <w:rPr>
                 <w:lang w:val="x-none"/>
               </w:rPr>
-              <w:t>Bank import extra link functions. Enter bank account for exact match on account. Enter text with a # prefix to look inside a imported bank line to see if the text is in that string. Text will be searched in the uppercase.</w:t>
+              <w:t xml:space="preserve">Bank import extra link functions. Enter bank account for exact match on account. Enter text with a # prefix to look inside a imported bank line to see if the text is in that </w:t>
+            </w:r>
+            <w:r>
+              <w:rPr>
+                <w:lang w:val="x-none"/>
+              </w:rPr>
+              <w:lastRenderedPageBreak/>
+              <w:t>string. Text will be searched in the uppercase.</w:t>
             </w:r>
           </w:p>
         </w:tc>
@@ -14184,6 +14381,7 @@
               <w:rPr>
                 <w:lang w:val="x-none"/>
               </w:rPr>
+              <w:lastRenderedPageBreak/>
               <w:t>Bank import extra link functions. Enter bank account for exact match on account. Enter text with a # prefix to look inside an imported bank line to see if the text is in that string. Text will be searched in the uppercase.</w:t>
             </w:r>
           </w:p>
@@ -14718,7 +14916,6 @@
               <w:rPr>
                 <w:lang w:val="x-none"/>
               </w:rPr>
-              <w:lastRenderedPageBreak/>
               <w:t>3690</w:t>
             </w:r>
           </w:p>
@@ -15753,6 +15950,7 @@
               <w:rPr>
                 <w:lang w:val="x-none"/>
               </w:rPr>
+              <w:lastRenderedPageBreak/>
               <w:t>22231</w:t>
             </w:r>
           </w:p>
@@ -16305,7 +16503,6 @@
               <w:rPr>
                 <w:lang w:val="x-none"/>
               </w:rPr>
-              <w:lastRenderedPageBreak/>
               <w:t>903154</w:t>
             </w:r>
           </w:p>
@@ -17425,6 +17622,7 @@
                 <w:szCs w:val="18"/>
                 <w:lang w:val="x-none"/>
               </w:rPr>
+              <w:lastRenderedPageBreak/>
               <w:t>824</w:t>
             </w:r>
           </w:p>
@@ -18630,7 +18828,6 @@
                 <w:szCs w:val="18"/>
                 <w:lang w:val="x-none"/>
               </w:rPr>
-              <w:lastRenderedPageBreak/>
               <w:t>903009</w:t>
             </w:r>
           </w:p>
@@ -19773,6 +19970,7 @@
                 <w:szCs w:val="18"/>
                 <w:lang w:val="x-none"/>
               </w:rPr>
+              <w:lastRenderedPageBreak/>
               <w:t>1053</w:t>
             </w:r>
           </w:p>
@@ -20400,7 +20598,6 @@
           <w:szCs w:val="20"/>
           <w:lang w:val="x-none"/>
         </w:rPr>
-        <w:lastRenderedPageBreak/>
         <w:t xml:space="preserve">LabelID345 is set to singular Groepe =&gt; Groep  </w:t>
       </w:r>
     </w:p>
@@ -20840,19 +21037,6 @@
     </w:p>
     <w:p>
       <w:pPr>
-        <w:pStyle w:val="Heading2"/>
-      </w:pPr>
-      <w:bookmarkStart w:id="20" w:name="_Toc212434006"/>
-      <w:r>
-        <w:t>Languages labels added</w:t>
-      </w:r>
-      <w:bookmarkEnd w:id="20"/>
-      <w:r>
-        <w:t xml:space="preserve"> </w:t>
-      </w:r>
-    </w:p>
-    <w:p>
-      <w:pPr>
         <w:autoSpaceDE w:val="0"/>
         <w:autoSpaceDN w:val="0"/>
         <w:adjustRightInd w:val="0"/>
@@ -20864,14 +21048,19 @@
           <w:lang w:val="x-none"/>
         </w:rPr>
       </w:pPr>
-      <w:r>
-        <w:rPr>
-          <w:rFonts w:ascii="Segoe UI" w:hAnsi="Segoe UI" w:cs="Segoe UI"/>
-          <w:sz w:val="20"/>
-          <w:szCs w:val="20"/>
-          <w:lang w:val="x-none"/>
-        </w:rPr>
-        <w:t>Number of records - 4071 - after new labels (Precious record count was 4061 - 10 labels added - count now 4071</w:t>
+    </w:p>
+    <w:p>
+      <w:pPr>
+        <w:pStyle w:val="Heading2"/>
+      </w:pPr>
+      <w:bookmarkStart w:id="20" w:name="_Toc212434006"/>
+      <w:r>
+        <w:lastRenderedPageBreak/>
+        <w:t>Languages labels added</w:t>
+      </w:r>
+      <w:bookmarkEnd w:id="20"/>
+      <w:r>
+        <w:t xml:space="preserve"> </w:t>
       </w:r>
     </w:p>
     <w:p>
@@ -20894,7 +21083,7 @@
           <w:szCs w:val="20"/>
           <w:lang w:val="x-none"/>
         </w:rPr>
-        <w:t>TRN_906588 - Value stock account</w:t>
+        <w:t>Number of records - 4071 - after new labels (Precious record count was 4061 - 10 labels added - count now 4071</w:t>
       </w:r>
     </w:p>
     <w:p>
@@ -20917,7 +21106,7 @@
           <w:szCs w:val="20"/>
           <w:lang w:val="x-none"/>
         </w:rPr>
-        <w:t>TRN_906587 - Document reference</w:t>
+        <w:t>TRN_906588 - Value stock account</w:t>
       </w:r>
     </w:p>
     <w:p>
@@ -20940,7 +21129,7 @@
           <w:szCs w:val="20"/>
           <w:lang w:val="x-none"/>
         </w:rPr>
-        <w:t>TRN_906586 - Stock - Expected quantities</w:t>
+        <w:t>TRN_906587 - Document reference</w:t>
       </w:r>
     </w:p>
     <w:p>
@@ -20963,7 +21152,7 @@
           <w:szCs w:val="20"/>
           <w:lang w:val="x-none"/>
         </w:rPr>
-        <w:t>TRN_906585 - Stock item list - Active stock</w:t>
+        <w:t>TRN_906586 - Stock - Expected quantities</w:t>
       </w:r>
     </w:p>
     <w:p>
@@ -20986,7 +21175,7 @@
           <w:szCs w:val="20"/>
           <w:lang w:val="x-none"/>
         </w:rPr>
-        <w:t>TRN_906584 - Production list</w:t>
+        <w:t>TRN_906585 - Stock item list - Active stock</w:t>
       </w:r>
     </w:p>
     <w:p>
@@ -21009,7 +21198,7 @@
           <w:szCs w:val="20"/>
           <w:lang w:val="x-none"/>
         </w:rPr>
-        <w:t>TRN _902008 - Price list - Large retail - Sales = Added in Plugin range</w:t>
+        <w:t>TRN_906584 - Production list</w:t>
       </w:r>
     </w:p>
     <w:p>
@@ -21032,7 +21221,7 @@
           <w:szCs w:val="20"/>
           <w:lang w:val="x-none"/>
         </w:rPr>
-        <w:t>TRN _902009 - Price list - Large retail - Purchases = Added in Plugin range</w:t>
+        <w:t>TRN _902008 - Price list - Large retail - Sales = Added in Plugin range</w:t>
       </w:r>
     </w:p>
     <w:p>
@@ -21055,7 +21244,7 @@
           <w:szCs w:val="20"/>
           <w:lang w:val="x-none"/>
         </w:rPr>
-        <w:t>TRN_906589 - NO-TAX Layout file</w:t>
+        <w:t>TRN _902009 - Price list - Large retail - Purchases = Added in Plugin range</w:t>
       </w:r>
     </w:p>
     <w:p>
@@ -21078,7 +21267,7 @@
           <w:szCs w:val="20"/>
           <w:lang w:val="x-none"/>
         </w:rPr>
-        <w:t>TRN_906590 - NO-TAX Document layout</w:t>
+        <w:t>TRN_906589 - NO-TAX Layout file</w:t>
       </w:r>
     </w:p>
     <w:p>
@@ -21101,7 +21290,7 @@
           <w:szCs w:val="20"/>
           <w:lang w:val="x-none"/>
         </w:rPr>
-        <w:t>TRN_906591 - NO-TAX Document layout (15-code)</w:t>
+        <w:t>TRN_906590 - NO-TAX Document layout</w:t>
       </w:r>
     </w:p>
     <w:p>
@@ -21117,65 +21306,22 @@
           <w:lang w:val="x-none"/>
         </w:rPr>
       </w:pPr>
+      <w:r>
+        <w:rPr>
+          <w:rFonts w:ascii="Segoe UI" w:hAnsi="Segoe UI" w:cs="Segoe UI"/>
+          <w:sz w:val="20"/>
+          <w:szCs w:val="20"/>
+          <w:lang w:val="x-none"/>
+        </w:rPr>
+        <w:t>TRN_906591 - NO-TAX Document layout (15-code)</w:t>
+      </w:r>
     </w:p>
     <w:p>
       <w:pPr>
-        <w:autoSpaceDE w:val="0"/>
-        <w:autoSpaceDN w:val="0"/>
-        <w:adjustRightInd w:val="0"/>
-        <w:spacing w:before="75" w:after="75" w:line="360" w:lineRule="auto"/>
-        <w:rPr>
-          <w:rFonts w:ascii="Segoe UI" w:hAnsi="Segoe UI" w:cs="Segoe UI"/>
-          <w:sz w:val="20"/>
-          <w:szCs w:val="20"/>
-          <w:lang w:val="x-none"/>
-        </w:rPr>
-      </w:pPr>
-    </w:p>
-    <w:p>
-      <w:pPr>
-        <w:autoSpaceDE w:val="0"/>
-        <w:autoSpaceDN w:val="0"/>
-        <w:adjustRightInd w:val="0"/>
-        <w:spacing w:before="75" w:after="75" w:line="360" w:lineRule="auto"/>
-        <w:rPr>
-          <w:rFonts w:ascii="Segoe UI" w:hAnsi="Segoe UI" w:cs="Segoe UI"/>
-          <w:sz w:val="20"/>
-          <w:szCs w:val="20"/>
-          <w:lang w:val="x-none"/>
-        </w:rPr>
-      </w:pPr>
-    </w:p>
-    <w:p>
-      <w:pPr>
-        <w:keepNext/>
-        <w:autoSpaceDE w:val="0"/>
-        <w:autoSpaceDN w:val="0"/>
-        <w:adjustRightInd w:val="0"/>
-        <w:spacing w:before="240" w:after="60" w:line="360" w:lineRule="auto"/>
-        <w:outlineLvl w:val="1"/>
-        <w:rPr>
-          <w:rFonts w:ascii="Segoe UI Black" w:hAnsi="Segoe UI Black" w:cs="Segoe UI Black"/>
-          <w:b/>
-          <w:bCs/>
-          <w:i/>
-          <w:iCs/>
-          <w:color w:val="333399"/>
-          <w:lang w:val="x-none"/>
-        </w:rPr>
+        <w:pStyle w:val="Heading1"/>
       </w:pPr>
       <w:bookmarkStart w:id="21" w:name="_Toc212434007"/>
       <w:r>
-        <w:rPr>
-          <w:rFonts w:ascii="Segoe UI Black" w:hAnsi="Segoe UI Black" w:cs="Segoe UI Black"/>
-          <w:b/>
-          <w:bCs/>
-          <w:i/>
-          <w:iCs/>
-          <w:color w:val="333399"/>
-          <w:lang w:val="x-none"/>
-        </w:rPr>
-        <w:lastRenderedPageBreak/>
         <w:t>Obsolete / out dated language files</w:t>
       </w:r>
       <w:bookmarkEnd w:id="21"/>
@@ -23695,6 +23841,119 @@
     </w:lvl>
   </w:abstractNum>
   <w:abstractNum w:abstractNumId="10" w15:restartNumberingAfterBreak="0">
+    <w:nsid w:val="1A7B15AE"/>
+    <w:multiLevelType w:val="hybridMultilevel"/>
+    <w:tmpl w:val="EC04EFF2"/>
+    <w:lvl w:ilvl="0" w:tplc="1C090001">
+      <w:start w:val="1"/>
+      <w:numFmt w:val="bullet"/>
+      <w:lvlText w:val=""/>
+      <w:lvlJc w:val="left"/>
+      <w:pPr>
+        <w:ind w:left="720" w:hanging="360"/>
+      </w:pPr>
+      <w:rPr>
+        <w:rFonts w:ascii="Symbol" w:hAnsi="Symbol" w:hint="default"/>
+      </w:rPr>
+    </w:lvl>
+    <w:lvl w:ilvl="1" w:tplc="1C090003" w:tentative="1">
+      <w:start w:val="1"/>
+      <w:numFmt w:val="bullet"/>
+      <w:lvlText w:val="o"/>
+      <w:lvlJc w:val="left"/>
+      <w:pPr>
+        <w:ind w:left="1440" w:hanging="360"/>
+      </w:pPr>
+      <w:rPr>
+        <w:rFonts w:ascii="Courier New" w:hAnsi="Courier New" w:cs="Courier New" w:hint="default"/>
+      </w:rPr>
+    </w:lvl>
+    <w:lvl w:ilvl="2" w:tplc="1C090005" w:tentative="1">
+      <w:start w:val="1"/>
+      <w:numFmt w:val="bullet"/>
+      <w:lvlText w:val=""/>
+      <w:lvlJc w:val="left"/>
+      <w:pPr>
+        <w:ind w:left="2160" w:hanging="360"/>
+      </w:pPr>
+      <w:rPr>
+        <w:rFonts w:ascii="Wingdings" w:hAnsi="Wingdings" w:hint="default"/>
+      </w:rPr>
+    </w:lvl>
+    <w:lvl w:ilvl="3" w:tplc="1C090001" w:tentative="1">
+      <w:start w:val="1"/>
+      <w:numFmt w:val="bullet"/>
+      <w:lvlText w:val=""/>
+      <w:lvlJc w:val="left"/>
+      <w:pPr>
+        <w:ind w:left="2880" w:hanging="360"/>
+      </w:pPr>
+      <w:rPr>
+        <w:rFonts w:ascii="Symbol" w:hAnsi="Symbol" w:hint="default"/>
+      </w:rPr>
+    </w:lvl>
+    <w:lvl w:ilvl="4" w:tplc="1C090003" w:tentative="1">
+      <w:start w:val="1"/>
+      <w:numFmt w:val="bullet"/>
+      <w:lvlText w:val="o"/>
+      <w:lvlJc w:val="left"/>
+      <w:pPr>
+        <w:ind w:left="3600" w:hanging="360"/>
+      </w:pPr>
+      <w:rPr>
+        <w:rFonts w:ascii="Courier New" w:hAnsi="Courier New" w:cs="Courier New" w:hint="default"/>
+      </w:rPr>
+    </w:lvl>
+    <w:lvl w:ilvl="5" w:tplc="1C090005" w:tentative="1">
+      <w:start w:val="1"/>
+      <w:numFmt w:val="bullet"/>
+      <w:lvlText w:val=""/>
+      <w:lvlJc w:val="left"/>
+      <w:pPr>
+        <w:ind w:left="4320" w:hanging="360"/>
+      </w:pPr>
+      <w:rPr>
+        <w:rFonts w:ascii="Wingdings" w:hAnsi="Wingdings" w:hint="default"/>
+      </w:rPr>
+    </w:lvl>
+    <w:lvl w:ilvl="6" w:tplc="1C090001" w:tentative="1">
+      <w:start w:val="1"/>
+      <w:numFmt w:val="bullet"/>
+      <w:lvlText w:val=""/>
+      <w:lvlJc w:val="left"/>
+      <w:pPr>
+        <w:ind w:left="5040" w:hanging="360"/>
+      </w:pPr>
+      <w:rPr>
+        <w:rFonts w:ascii="Symbol" w:hAnsi="Symbol" w:hint="default"/>
+      </w:rPr>
+    </w:lvl>
+    <w:lvl w:ilvl="7" w:tplc="1C090003" w:tentative="1">
+      <w:start w:val="1"/>
+      <w:numFmt w:val="bullet"/>
+      <w:lvlText w:val="o"/>
+      <w:lvlJc w:val="left"/>
+      <w:pPr>
+        <w:ind w:left="5760" w:hanging="360"/>
+      </w:pPr>
+      <w:rPr>
+        <w:rFonts w:ascii="Courier New" w:hAnsi="Courier New" w:cs="Courier New" w:hint="default"/>
+      </w:rPr>
+    </w:lvl>
+    <w:lvl w:ilvl="8" w:tplc="1C090005" w:tentative="1">
+      <w:start w:val="1"/>
+      <w:numFmt w:val="bullet"/>
+      <w:lvlText w:val=""/>
+      <w:lvlJc w:val="left"/>
+      <w:pPr>
+        <w:ind w:left="6480" w:hanging="360"/>
+      </w:pPr>
+      <w:rPr>
+        <w:rFonts w:ascii="Wingdings" w:hAnsi="Wingdings" w:hint="default"/>
+      </w:rPr>
+    </w:lvl>
+  </w:abstractNum>
+  <w:abstractNum w:abstractNumId="11" w15:restartNumberingAfterBreak="0">
     <w:nsid w:val="1B856686"/>
     <w:multiLevelType w:val="hybridMultilevel"/>
     <w:tmpl w:val="F5C06E60"/>
@@ -23807,7 +24066,7 @@
       </w:rPr>
     </w:lvl>
   </w:abstractNum>
-  <w:abstractNum w:abstractNumId="11" w15:restartNumberingAfterBreak="0">
+  <w:abstractNum w:abstractNumId="12" w15:restartNumberingAfterBreak="0">
     <w:nsid w:val="1BB64271"/>
     <w:multiLevelType w:val="multilevel"/>
     <w:tmpl w:val="FFFFFFFF"/>
@@ -23956,7 +24215,7 @@
       </w:rPr>
     </w:lvl>
   </w:abstractNum>
-  <w:abstractNum w:abstractNumId="12" w15:restartNumberingAfterBreak="0">
+  <w:abstractNum w:abstractNumId="13" w15:restartNumberingAfterBreak="0">
     <w:nsid w:val="21014A41"/>
     <w:multiLevelType w:val="hybridMultilevel"/>
     <w:tmpl w:val="B46C2F1C"/>
@@ -24069,7 +24328,7 @@
       </w:rPr>
     </w:lvl>
   </w:abstractNum>
-  <w:abstractNum w:abstractNumId="13" w15:restartNumberingAfterBreak="0">
+  <w:abstractNum w:abstractNumId="14" w15:restartNumberingAfterBreak="0">
     <w:nsid w:val="2B4562DF"/>
     <w:multiLevelType w:val="multilevel"/>
     <w:tmpl w:val="FFFFFFFF"/>
@@ -24227,7 +24486,7 @@
       </w:rPr>
     </w:lvl>
   </w:abstractNum>
-  <w:abstractNum w:abstractNumId="14" w15:restartNumberingAfterBreak="0">
+  <w:abstractNum w:abstractNumId="15" w15:restartNumberingAfterBreak="0">
     <w:nsid w:val="2F426C09"/>
     <w:multiLevelType w:val="multilevel"/>
     <w:tmpl w:val="FFFFFFFF"/>
@@ -24376,7 +24635,7 @@
       </w:rPr>
     </w:lvl>
   </w:abstractNum>
-  <w:abstractNum w:abstractNumId="15" w15:restartNumberingAfterBreak="0">
+  <w:abstractNum w:abstractNumId="16" w15:restartNumberingAfterBreak="0">
     <w:nsid w:val="33E772B2"/>
     <w:multiLevelType w:val="multilevel"/>
     <w:tmpl w:val="FFFFFFFF"/>
@@ -24525,7 +24784,7 @@
       </w:rPr>
     </w:lvl>
   </w:abstractNum>
-  <w:abstractNum w:abstractNumId="16" w15:restartNumberingAfterBreak="0">
+  <w:abstractNum w:abstractNumId="17" w15:restartNumberingAfterBreak="0">
     <w:nsid w:val="35E43B25"/>
     <w:multiLevelType w:val="hybridMultilevel"/>
     <w:tmpl w:val="937ECE3A"/>
@@ -24638,7 +24897,7 @@
       </w:rPr>
     </w:lvl>
   </w:abstractNum>
-  <w:abstractNum w:abstractNumId="17" w15:restartNumberingAfterBreak="0">
+  <w:abstractNum w:abstractNumId="18" w15:restartNumberingAfterBreak="0">
     <w:nsid w:val="398E476E"/>
     <w:multiLevelType w:val="hybridMultilevel"/>
     <w:tmpl w:val="022A8156"/>
@@ -24751,7 +25010,7 @@
       </w:rPr>
     </w:lvl>
   </w:abstractNum>
-  <w:abstractNum w:abstractNumId="18" w15:restartNumberingAfterBreak="0">
+  <w:abstractNum w:abstractNumId="19" w15:restartNumberingAfterBreak="0">
     <w:nsid w:val="3E2A1BCE"/>
     <w:multiLevelType w:val="hybridMultilevel"/>
     <w:tmpl w:val="B6820B82"/>
@@ -24837,7 +25096,7 @@
       </w:pPr>
     </w:lvl>
   </w:abstractNum>
-  <w:abstractNum w:abstractNumId="19" w15:restartNumberingAfterBreak="0">
+  <w:abstractNum w:abstractNumId="20" w15:restartNumberingAfterBreak="0">
     <w:nsid w:val="43BA6772"/>
     <w:multiLevelType w:val="multilevel"/>
     <w:tmpl w:val="48C41C3C"/>
@@ -24987,7 +25246,7 @@
       </w:rPr>
     </w:lvl>
   </w:abstractNum>
-  <w:abstractNum w:abstractNumId="20" w15:restartNumberingAfterBreak="0">
+  <w:abstractNum w:abstractNumId="21" w15:restartNumberingAfterBreak="0">
     <w:nsid w:val="464F1ABF"/>
     <w:multiLevelType w:val="hybridMultilevel"/>
     <w:tmpl w:val="7AE2A0EE"/>
@@ -25100,7 +25359,7 @@
       </w:rPr>
     </w:lvl>
   </w:abstractNum>
-  <w:abstractNum w:abstractNumId="21" w15:restartNumberingAfterBreak="0">
+  <w:abstractNum w:abstractNumId="22" w15:restartNumberingAfterBreak="0">
     <w:nsid w:val="47401C0D"/>
     <w:multiLevelType w:val="multilevel"/>
     <w:tmpl w:val="FFFFFFFF"/>
@@ -25249,7 +25508,7 @@
       </w:rPr>
     </w:lvl>
   </w:abstractNum>
-  <w:abstractNum w:abstractNumId="22" w15:restartNumberingAfterBreak="0">
+  <w:abstractNum w:abstractNumId="23" w15:restartNumberingAfterBreak="0">
     <w:nsid w:val="4F315614"/>
     <w:multiLevelType w:val="multilevel"/>
     <w:tmpl w:val="6DB63A94"/>
@@ -25398,7 +25657,7 @@
       </w:rPr>
     </w:lvl>
   </w:abstractNum>
-  <w:abstractNum w:abstractNumId="23" w15:restartNumberingAfterBreak="0">
+  <w:abstractNum w:abstractNumId="24" w15:restartNumberingAfterBreak="0">
     <w:nsid w:val="4FA57A68"/>
     <w:multiLevelType w:val="multilevel"/>
     <w:tmpl w:val="FFFFFFFF"/>
@@ -25547,7 +25806,7 @@
       </w:rPr>
     </w:lvl>
   </w:abstractNum>
-  <w:abstractNum w:abstractNumId="24" w15:restartNumberingAfterBreak="0">
+  <w:abstractNum w:abstractNumId="25" w15:restartNumberingAfterBreak="0">
     <w:nsid w:val="4FED324F"/>
     <w:multiLevelType w:val="singleLevel"/>
     <w:tmpl w:val="FFFFFFFF"/>
@@ -25568,7 +25827,7 @@
       </w:rPr>
     </w:lvl>
   </w:abstractNum>
-  <w:abstractNum w:abstractNumId="25" w15:restartNumberingAfterBreak="0">
+  <w:abstractNum w:abstractNumId="26" w15:restartNumberingAfterBreak="0">
     <w:nsid w:val="4FEE22E0"/>
     <w:multiLevelType w:val="hybridMultilevel"/>
     <w:tmpl w:val="6E5AE25A"/>
@@ -25681,7 +25940,7 @@
       </w:rPr>
     </w:lvl>
   </w:abstractNum>
-  <w:abstractNum w:abstractNumId="26" w15:restartNumberingAfterBreak="0">
+  <w:abstractNum w:abstractNumId="27" w15:restartNumberingAfterBreak="0">
     <w:nsid w:val="54C35B3B"/>
     <w:multiLevelType w:val="multilevel"/>
     <w:tmpl w:val="FFFFFFFF"/>
@@ -25830,7 +26089,7 @@
       </w:rPr>
     </w:lvl>
   </w:abstractNum>
-  <w:abstractNum w:abstractNumId="27" w15:restartNumberingAfterBreak="0">
+  <w:abstractNum w:abstractNumId="28" w15:restartNumberingAfterBreak="0">
     <w:nsid w:val="55B0A764"/>
     <w:multiLevelType w:val="multilevel"/>
     <w:tmpl w:val="FFFFFFFF"/>
@@ -25979,7 +26238,7 @@
       </w:rPr>
     </w:lvl>
   </w:abstractNum>
-  <w:abstractNum w:abstractNumId="28" w15:restartNumberingAfterBreak="0">
+  <w:abstractNum w:abstractNumId="29" w15:restartNumberingAfterBreak="0">
     <w:nsid w:val="572736F4"/>
     <w:multiLevelType w:val="hybridMultilevel"/>
     <w:tmpl w:val="B852B612"/>
@@ -26092,7 +26351,7 @@
       </w:rPr>
     </w:lvl>
   </w:abstractNum>
-  <w:abstractNum w:abstractNumId="29" w15:restartNumberingAfterBreak="0">
+  <w:abstractNum w:abstractNumId="30" w15:restartNumberingAfterBreak="0">
     <w:nsid w:val="5D025A73"/>
     <w:multiLevelType w:val="hybridMultilevel"/>
     <w:tmpl w:val="888A9A84"/>
@@ -26205,7 +26464,7 @@
       </w:rPr>
     </w:lvl>
   </w:abstractNum>
-  <w:abstractNum w:abstractNumId="30" w15:restartNumberingAfterBreak="0">
+  <w:abstractNum w:abstractNumId="31" w15:restartNumberingAfterBreak="0">
     <w:nsid w:val="617AC4E5"/>
     <w:multiLevelType w:val="multilevel"/>
     <w:tmpl w:val="FFFFFFFF"/>
@@ -26363,7 +26622,7 @@
       </w:rPr>
     </w:lvl>
   </w:abstractNum>
-  <w:abstractNum w:abstractNumId="31" w15:restartNumberingAfterBreak="0">
+  <w:abstractNum w:abstractNumId="32" w15:restartNumberingAfterBreak="0">
     <w:nsid w:val="69DF4B23"/>
     <w:multiLevelType w:val="hybridMultilevel"/>
     <w:tmpl w:val="67349C8A"/>
@@ -26449,7 +26708,233 @@
       </w:pPr>
     </w:lvl>
   </w:abstractNum>
-  <w:abstractNum w:abstractNumId="32" w15:restartNumberingAfterBreak="0">
+  <w:abstractNum w:abstractNumId="33" w15:restartNumberingAfterBreak="0">
+    <w:nsid w:val="6FAB30F7"/>
+    <w:multiLevelType w:val="hybridMultilevel"/>
+    <w:tmpl w:val="5B3C626A"/>
+    <w:lvl w:ilvl="0" w:tplc="1C090001">
+      <w:start w:val="1"/>
+      <w:numFmt w:val="bullet"/>
+      <w:lvlText w:val=""/>
+      <w:lvlJc w:val="left"/>
+      <w:pPr>
+        <w:ind w:left="720" w:hanging="360"/>
+      </w:pPr>
+      <w:rPr>
+        <w:rFonts w:ascii="Symbol" w:hAnsi="Symbol" w:hint="default"/>
+      </w:rPr>
+    </w:lvl>
+    <w:lvl w:ilvl="1" w:tplc="1C090003" w:tentative="1">
+      <w:start w:val="1"/>
+      <w:numFmt w:val="bullet"/>
+      <w:lvlText w:val="o"/>
+      <w:lvlJc w:val="left"/>
+      <w:pPr>
+        <w:ind w:left="1440" w:hanging="360"/>
+      </w:pPr>
+      <w:rPr>
+        <w:rFonts w:ascii="Courier New" w:hAnsi="Courier New" w:cs="Courier New" w:hint="default"/>
+      </w:rPr>
+    </w:lvl>
+    <w:lvl w:ilvl="2" w:tplc="1C090005" w:tentative="1">
+      <w:start w:val="1"/>
+      <w:numFmt w:val="bullet"/>
+      <w:lvlText w:val=""/>
+      <w:lvlJc w:val="left"/>
+      <w:pPr>
+        <w:ind w:left="2160" w:hanging="360"/>
+      </w:pPr>
+      <w:rPr>
+        <w:rFonts w:ascii="Wingdings" w:hAnsi="Wingdings" w:hint="default"/>
+      </w:rPr>
+    </w:lvl>
+    <w:lvl w:ilvl="3" w:tplc="1C090001" w:tentative="1">
+      <w:start w:val="1"/>
+      <w:numFmt w:val="bullet"/>
+      <w:lvlText w:val=""/>
+      <w:lvlJc w:val="left"/>
+      <w:pPr>
+        <w:ind w:left="2880" w:hanging="360"/>
+      </w:pPr>
+      <w:rPr>
+        <w:rFonts w:ascii="Symbol" w:hAnsi="Symbol" w:hint="default"/>
+      </w:rPr>
+    </w:lvl>
+    <w:lvl w:ilvl="4" w:tplc="1C090003" w:tentative="1">
+      <w:start w:val="1"/>
+      <w:numFmt w:val="bullet"/>
+      <w:lvlText w:val="o"/>
+      <w:lvlJc w:val="left"/>
+      <w:pPr>
+        <w:ind w:left="3600" w:hanging="360"/>
+      </w:pPr>
+      <w:rPr>
+        <w:rFonts w:ascii="Courier New" w:hAnsi="Courier New" w:cs="Courier New" w:hint="default"/>
+      </w:rPr>
+    </w:lvl>
+    <w:lvl w:ilvl="5" w:tplc="1C090005" w:tentative="1">
+      <w:start w:val="1"/>
+      <w:numFmt w:val="bullet"/>
+      <w:lvlText w:val=""/>
+      <w:lvlJc w:val="left"/>
+      <w:pPr>
+        <w:ind w:left="4320" w:hanging="360"/>
+      </w:pPr>
+      <w:rPr>
+        <w:rFonts w:ascii="Wingdings" w:hAnsi="Wingdings" w:hint="default"/>
+      </w:rPr>
+    </w:lvl>
+    <w:lvl w:ilvl="6" w:tplc="1C090001" w:tentative="1">
+      <w:start w:val="1"/>
+      <w:numFmt w:val="bullet"/>
+      <w:lvlText w:val=""/>
+      <w:lvlJc w:val="left"/>
+      <w:pPr>
+        <w:ind w:left="5040" w:hanging="360"/>
+      </w:pPr>
+      <w:rPr>
+        <w:rFonts w:ascii="Symbol" w:hAnsi="Symbol" w:hint="default"/>
+      </w:rPr>
+    </w:lvl>
+    <w:lvl w:ilvl="7" w:tplc="1C090003" w:tentative="1">
+      <w:start w:val="1"/>
+      <w:numFmt w:val="bullet"/>
+      <w:lvlText w:val="o"/>
+      <w:lvlJc w:val="left"/>
+      <w:pPr>
+        <w:ind w:left="5760" w:hanging="360"/>
+      </w:pPr>
+      <w:rPr>
+        <w:rFonts w:ascii="Courier New" w:hAnsi="Courier New" w:cs="Courier New" w:hint="default"/>
+      </w:rPr>
+    </w:lvl>
+    <w:lvl w:ilvl="8" w:tplc="1C090005" w:tentative="1">
+      <w:start w:val="1"/>
+      <w:numFmt w:val="bullet"/>
+      <w:lvlText w:val=""/>
+      <w:lvlJc w:val="left"/>
+      <w:pPr>
+        <w:ind w:left="6480" w:hanging="360"/>
+      </w:pPr>
+      <w:rPr>
+        <w:rFonts w:ascii="Wingdings" w:hAnsi="Wingdings" w:hint="default"/>
+      </w:rPr>
+    </w:lvl>
+  </w:abstractNum>
+  <w:abstractNum w:abstractNumId="34" w15:restartNumberingAfterBreak="0">
+    <w:nsid w:val="70425360"/>
+    <w:multiLevelType w:val="hybridMultilevel"/>
+    <w:tmpl w:val="BBF42B78"/>
+    <w:lvl w:ilvl="0" w:tplc="1C090001">
+      <w:start w:val="1"/>
+      <w:numFmt w:val="bullet"/>
+      <w:lvlText w:val=""/>
+      <w:lvlJc w:val="left"/>
+      <w:pPr>
+        <w:ind w:left="720" w:hanging="360"/>
+      </w:pPr>
+      <w:rPr>
+        <w:rFonts w:ascii="Symbol" w:hAnsi="Symbol" w:hint="default"/>
+      </w:rPr>
+    </w:lvl>
+    <w:lvl w:ilvl="1" w:tplc="1C090003" w:tentative="1">
+      <w:start w:val="1"/>
+      <w:numFmt w:val="bullet"/>
+      <w:lvlText w:val="o"/>
+      <w:lvlJc w:val="left"/>
+      <w:pPr>
+        <w:ind w:left="1440" w:hanging="360"/>
+      </w:pPr>
+      <w:rPr>
+        <w:rFonts w:ascii="Courier New" w:hAnsi="Courier New" w:cs="Courier New" w:hint="default"/>
+      </w:rPr>
+    </w:lvl>
+    <w:lvl w:ilvl="2" w:tplc="1C090005" w:tentative="1">
+      <w:start w:val="1"/>
+      <w:numFmt w:val="bullet"/>
+      <w:lvlText w:val=""/>
+      <w:lvlJc w:val="left"/>
+      <w:pPr>
+        <w:ind w:left="2160" w:hanging="360"/>
+      </w:pPr>
+      <w:rPr>
+        <w:rFonts w:ascii="Wingdings" w:hAnsi="Wingdings" w:hint="default"/>
+      </w:rPr>
+    </w:lvl>
+    <w:lvl w:ilvl="3" w:tplc="1C090001" w:tentative="1">
+      <w:start w:val="1"/>
+      <w:numFmt w:val="bullet"/>
+      <w:lvlText w:val=""/>
+      <w:lvlJc w:val="left"/>
+      <w:pPr>
+        <w:ind w:left="2880" w:hanging="360"/>
+      </w:pPr>
+      <w:rPr>
+        <w:rFonts w:ascii="Symbol" w:hAnsi="Symbol" w:hint="default"/>
+      </w:rPr>
+    </w:lvl>
+    <w:lvl w:ilvl="4" w:tplc="1C090003" w:tentative="1">
+      <w:start w:val="1"/>
+      <w:numFmt w:val="bullet"/>
+      <w:lvlText w:val="o"/>
+      <w:lvlJc w:val="left"/>
+      <w:pPr>
+        <w:ind w:left="3600" w:hanging="360"/>
+      </w:pPr>
+      <w:rPr>
+        <w:rFonts w:ascii="Courier New" w:hAnsi="Courier New" w:cs="Courier New" w:hint="default"/>
+      </w:rPr>
+    </w:lvl>
+    <w:lvl w:ilvl="5" w:tplc="1C090005" w:tentative="1">
+      <w:start w:val="1"/>
+      <w:numFmt w:val="bullet"/>
+      <w:lvlText w:val=""/>
+      <w:lvlJc w:val="left"/>
+      <w:pPr>
+        <w:ind w:left="4320" w:hanging="360"/>
+      </w:pPr>
+      <w:rPr>
+        <w:rFonts w:ascii="Wingdings" w:hAnsi="Wingdings" w:hint="default"/>
+      </w:rPr>
+    </w:lvl>
+    <w:lvl w:ilvl="6" w:tplc="1C090001" w:tentative="1">
+      <w:start w:val="1"/>
+      <w:numFmt w:val="bullet"/>
+      <w:lvlText w:val=""/>
+      <w:lvlJc w:val="left"/>
+      <w:pPr>
+        <w:ind w:left="5040" w:hanging="360"/>
+      </w:pPr>
+      <w:rPr>
+        <w:rFonts w:ascii="Symbol" w:hAnsi="Symbol" w:hint="default"/>
+      </w:rPr>
+    </w:lvl>
+    <w:lvl w:ilvl="7" w:tplc="1C090003" w:tentative="1">
+      <w:start w:val="1"/>
+      <w:numFmt w:val="bullet"/>
+      <w:lvlText w:val="o"/>
+      <w:lvlJc w:val="left"/>
+      <w:pPr>
+        <w:ind w:left="5760" w:hanging="360"/>
+      </w:pPr>
+      <w:rPr>
+        <w:rFonts w:ascii="Courier New" w:hAnsi="Courier New" w:cs="Courier New" w:hint="default"/>
+      </w:rPr>
+    </w:lvl>
+    <w:lvl w:ilvl="8" w:tplc="1C090005" w:tentative="1">
+      <w:start w:val="1"/>
+      <w:numFmt w:val="bullet"/>
+      <w:lvlText w:val=""/>
+      <w:lvlJc w:val="left"/>
+      <w:pPr>
+        <w:ind w:left="6480" w:hanging="360"/>
+      </w:pPr>
+      <w:rPr>
+        <w:rFonts w:ascii="Wingdings" w:hAnsi="Wingdings" w:hint="default"/>
+      </w:rPr>
+    </w:lvl>
+  </w:abstractNum>
+  <w:abstractNum w:abstractNumId="35" w15:restartNumberingAfterBreak="0">
     <w:nsid w:val="70900173"/>
     <w:multiLevelType w:val="multilevel"/>
     <w:tmpl w:val="C974119C"/>
@@ -26599,7 +27084,7 @@
       </w:rPr>
     </w:lvl>
   </w:abstractNum>
-  <w:abstractNum w:abstractNumId="33" w15:restartNumberingAfterBreak="0">
+  <w:abstractNum w:abstractNumId="36" w15:restartNumberingAfterBreak="0">
     <w:nsid w:val="7BBA6B1B"/>
     <w:multiLevelType w:val="hybridMultilevel"/>
     <w:tmpl w:val="9482B4A2"/>
@@ -26712,7 +27197,7 @@
       </w:rPr>
     </w:lvl>
   </w:abstractNum>
-  <w:abstractNum w:abstractNumId="34" w15:restartNumberingAfterBreak="0">
+  <w:abstractNum w:abstractNumId="37" w15:restartNumberingAfterBreak="0">
     <w:nsid w:val="7EB1291F"/>
     <w:multiLevelType w:val="hybridMultilevel"/>
     <w:tmpl w:val="8DC68F98"/>
@@ -26826,34 +27311,34 @@
     </w:lvl>
   </w:abstractNum>
   <w:num w:numId="1" w16cid:durableId="1745835787">
-    <w:abstractNumId w:val="14"/>
+    <w:abstractNumId w:val="15"/>
   </w:num>
   <w:num w:numId="2" w16cid:durableId="118960105">
-    <w:abstractNumId w:val="18"/>
+    <w:abstractNumId w:val="19"/>
   </w:num>
   <w:num w:numId="3" w16cid:durableId="458259407">
     <w:abstractNumId w:val="5"/>
   </w:num>
   <w:num w:numId="4" w16cid:durableId="628585084">
-    <w:abstractNumId w:val="27"/>
+    <w:abstractNumId w:val="28"/>
   </w:num>
   <w:num w:numId="5" w16cid:durableId="1438217324">
-    <w:abstractNumId w:val="13"/>
+    <w:abstractNumId w:val="14"/>
   </w:num>
   <w:num w:numId="6" w16cid:durableId="863785018">
     <w:abstractNumId w:val="8"/>
   </w:num>
   <w:num w:numId="7" w16cid:durableId="315037628">
-    <w:abstractNumId w:val="22"/>
+    <w:abstractNumId w:val="23"/>
   </w:num>
   <w:num w:numId="8" w16cid:durableId="1977223577">
+    <w:abstractNumId w:val="32"/>
+  </w:num>
+  <w:num w:numId="9" w16cid:durableId="408045354">
     <w:abstractNumId w:val="31"/>
   </w:num>
-  <w:num w:numId="9" w16cid:durableId="408045354">
-    <w:abstractNumId w:val="30"/>
-  </w:num>
   <w:num w:numId="10" w16cid:durableId="1534028641">
-    <w:abstractNumId w:val="30"/>
+    <w:abstractNumId w:val="31"/>
     <w:lvlOverride w:ilvl="0">
       <w:startOverride w:val="1"/>
     </w:lvlOverride>
@@ -26862,22 +27347,22 @@
     <w:abstractNumId w:val="4"/>
   </w:num>
   <w:num w:numId="12" w16cid:durableId="1953367038">
-    <w:abstractNumId w:val="20"/>
+    <w:abstractNumId w:val="21"/>
   </w:num>
   <w:num w:numId="13" w16cid:durableId="2096171671">
-    <w:abstractNumId w:val="23"/>
+    <w:abstractNumId w:val="24"/>
   </w:num>
   <w:num w:numId="14" w16cid:durableId="11490617">
-    <w:abstractNumId w:val="24"/>
+    <w:abstractNumId w:val="25"/>
   </w:num>
   <w:num w:numId="15" w16cid:durableId="1496262238">
     <w:abstractNumId w:val="6"/>
   </w:num>
   <w:num w:numId="16" w16cid:durableId="1803812990">
-    <w:abstractNumId w:val="11"/>
+    <w:abstractNumId w:val="12"/>
   </w:num>
   <w:num w:numId="17" w16cid:durableId="1505120836">
-    <w:abstractNumId w:val="21"/>
+    <w:abstractNumId w:val="22"/>
   </w:num>
   <w:num w:numId="18" w16cid:durableId="52121672">
     <w:abstractNumId w:val="2"/>
@@ -26886,55 +27371,64 @@
     <w:abstractNumId w:val="7"/>
   </w:num>
   <w:num w:numId="20" w16cid:durableId="1942030717">
-    <w:abstractNumId w:val="15"/>
+    <w:abstractNumId w:val="16"/>
   </w:num>
   <w:num w:numId="21" w16cid:durableId="1152328107">
     <w:abstractNumId w:val="3"/>
   </w:num>
   <w:num w:numId="22" w16cid:durableId="1292708460">
-    <w:abstractNumId w:val="10"/>
+    <w:abstractNumId w:val="11"/>
   </w:num>
   <w:num w:numId="23" w16cid:durableId="1778475915">
-    <w:abstractNumId w:val="26"/>
+    <w:abstractNumId w:val="27"/>
   </w:num>
   <w:num w:numId="24" w16cid:durableId="417335025">
     <w:abstractNumId w:val="0"/>
   </w:num>
   <w:num w:numId="25" w16cid:durableId="833646014">
+    <w:abstractNumId w:val="30"/>
+  </w:num>
+  <w:num w:numId="26" w16cid:durableId="250937795">
+    <w:abstractNumId w:val="17"/>
+  </w:num>
+  <w:num w:numId="27" w16cid:durableId="1226183211">
+    <w:abstractNumId w:val="13"/>
+  </w:num>
+  <w:num w:numId="28" w16cid:durableId="1701198433">
     <w:abstractNumId w:val="29"/>
   </w:num>
-  <w:num w:numId="26" w16cid:durableId="250937795">
-    <w:abstractNumId w:val="16"/>
-  </w:num>
-  <w:num w:numId="27" w16cid:durableId="1226183211">
-    <w:abstractNumId w:val="12"/>
-  </w:num>
-  <w:num w:numId="28" w16cid:durableId="1701198433">
-    <w:abstractNumId w:val="28"/>
-  </w:num>
   <w:num w:numId="29" w16cid:durableId="805321691">
-    <w:abstractNumId w:val="33"/>
+    <w:abstractNumId w:val="36"/>
   </w:num>
   <w:num w:numId="30" w16cid:durableId="1790541231">
-    <w:abstractNumId w:val="34"/>
+    <w:abstractNumId w:val="37"/>
   </w:num>
   <w:num w:numId="31" w16cid:durableId="2124037894">
     <w:abstractNumId w:val="9"/>
   </w:num>
   <w:num w:numId="32" w16cid:durableId="1007487523">
-    <w:abstractNumId w:val="19"/>
+    <w:abstractNumId w:val="20"/>
   </w:num>
   <w:num w:numId="33" w16cid:durableId="1059013315">
-    <w:abstractNumId w:val="32"/>
+    <w:abstractNumId w:val="35"/>
   </w:num>
   <w:num w:numId="34" w16cid:durableId="1494373855">
     <w:abstractNumId w:val="1"/>
   </w:num>
   <w:num w:numId="35" w16cid:durableId="164908034">
-    <w:abstractNumId w:val="17"/>
+    <w:abstractNumId w:val="18"/>
   </w:num>
   <w:num w:numId="36" w16cid:durableId="837118831">
-    <w:abstractNumId w:val="25"/>
+    <w:abstractNumId w:val="26"/>
+  </w:num>
+  <w:num w:numId="37" w16cid:durableId="1026445453">
+    <w:abstractNumId w:val="33"/>
+  </w:num>
+  <w:num w:numId="38" w16cid:durableId="1306623264">
+    <w:abstractNumId w:val="10"/>
+  </w:num>
+  <w:num w:numId="39" w16cid:durableId="849563989">
+    <w:abstractNumId w:val="34"/>
   </w:num>
 </w:numbering>
 </file>

</xml_diff>

<commit_message>
Language files updated for osFinancials/TurboCASH in Languages folder
</commit_message>
<xml_diff>
--- a/changelog-merge/Language-files-changelog.docx
+++ b/changelog-merge/Language-files-changelog.docx
@@ -1984,6 +1984,7 @@
         <w:t xml:space="preserve"> : </w:t>
       </w:r>
       <w:hyperlink r:id="rId7" w:history="1">
+        <w:proofErr w:type="spellStart"/>
         <w:r>
           <w:rPr>
             <w:rStyle w:val="Hyperlink"/>
@@ -1991,7 +1992,57 @@
             <w:sz w:val="20"/>
             <w:szCs w:val="20"/>
           </w:rPr>
-          <w:t>osfinancials-development/translations at main · Digidanosf/osfinancials-development · GitHub</w:t>
+          <w:t>osfinancials</w:t>
+        </w:r>
+        <w:proofErr w:type="spellEnd"/>
+        <w:r>
+          <w:rPr>
+            <w:rStyle w:val="Hyperlink"/>
+            <w:rFonts w:ascii="Segoe UI" w:hAnsi="Segoe UI" w:cs="Segoe UI"/>
+            <w:sz w:val="20"/>
+            <w:szCs w:val="20"/>
+          </w:rPr>
+          <w:t xml:space="preserve">-development/translations at main · </w:t>
+        </w:r>
+        <w:proofErr w:type="spellStart"/>
+        <w:r>
+          <w:rPr>
+            <w:rStyle w:val="Hyperlink"/>
+            <w:rFonts w:ascii="Segoe UI" w:hAnsi="Segoe UI" w:cs="Segoe UI"/>
+            <w:sz w:val="20"/>
+            <w:szCs w:val="20"/>
+          </w:rPr>
+          <w:t>Digidanosf</w:t>
+        </w:r>
+        <w:proofErr w:type="spellEnd"/>
+        <w:r>
+          <w:rPr>
+            <w:rStyle w:val="Hyperlink"/>
+            <w:rFonts w:ascii="Segoe UI" w:hAnsi="Segoe UI" w:cs="Segoe UI"/>
+            <w:sz w:val="20"/>
+            <w:szCs w:val="20"/>
+          </w:rPr>
+          <w:t>/</w:t>
+        </w:r>
+        <w:proofErr w:type="spellStart"/>
+        <w:r>
+          <w:rPr>
+            <w:rStyle w:val="Hyperlink"/>
+            <w:rFonts w:ascii="Segoe UI" w:hAnsi="Segoe UI" w:cs="Segoe UI"/>
+            <w:sz w:val="20"/>
+            <w:szCs w:val="20"/>
+          </w:rPr>
+          <w:t>osfinancials</w:t>
+        </w:r>
+        <w:proofErr w:type="spellEnd"/>
+        <w:r>
+          <w:rPr>
+            <w:rStyle w:val="Hyperlink"/>
+            <w:rFonts w:ascii="Segoe UI" w:hAnsi="Segoe UI" w:cs="Segoe UI"/>
+            <w:sz w:val="20"/>
+            <w:szCs w:val="20"/>
+          </w:rPr>
+          <w:t>-development · GitHub</w:t>
         </w:r>
       </w:hyperlink>
       <w:r>
@@ -2045,6 +2096,7 @@
         <w:t xml:space="preserve"> : </w:t>
       </w:r>
       <w:hyperlink r:id="rId8" w:history="1">
+        <w:proofErr w:type="spellStart"/>
         <w:r>
           <w:rPr>
             <w:rStyle w:val="Hyperlink"/>
@@ -2052,7 +2104,57 @@
             <w:sz w:val="20"/>
             <w:szCs w:val="20"/>
           </w:rPr>
-          <w:t>osfinancials-development/plugins-translations at main · Digidanosf/osfinancials-development · GitHub</w:t>
+          <w:t>osfinancials</w:t>
+        </w:r>
+        <w:proofErr w:type="spellEnd"/>
+        <w:r>
+          <w:rPr>
+            <w:rStyle w:val="Hyperlink"/>
+            <w:rFonts w:ascii="Segoe UI" w:hAnsi="Segoe UI" w:cs="Segoe UI"/>
+            <w:sz w:val="20"/>
+            <w:szCs w:val="20"/>
+          </w:rPr>
+          <w:t xml:space="preserve">-development/plugins-translations at main · </w:t>
+        </w:r>
+        <w:proofErr w:type="spellStart"/>
+        <w:r>
+          <w:rPr>
+            <w:rStyle w:val="Hyperlink"/>
+            <w:rFonts w:ascii="Segoe UI" w:hAnsi="Segoe UI" w:cs="Segoe UI"/>
+            <w:sz w:val="20"/>
+            <w:szCs w:val="20"/>
+          </w:rPr>
+          <w:t>Digidanosf</w:t>
+        </w:r>
+        <w:proofErr w:type="spellEnd"/>
+        <w:r>
+          <w:rPr>
+            <w:rStyle w:val="Hyperlink"/>
+            <w:rFonts w:ascii="Segoe UI" w:hAnsi="Segoe UI" w:cs="Segoe UI"/>
+            <w:sz w:val="20"/>
+            <w:szCs w:val="20"/>
+          </w:rPr>
+          <w:t>/</w:t>
+        </w:r>
+        <w:proofErr w:type="spellStart"/>
+        <w:r>
+          <w:rPr>
+            <w:rStyle w:val="Hyperlink"/>
+            <w:rFonts w:ascii="Segoe UI" w:hAnsi="Segoe UI" w:cs="Segoe UI"/>
+            <w:sz w:val="20"/>
+            <w:szCs w:val="20"/>
+          </w:rPr>
+          <w:t>osfinancials</w:t>
+        </w:r>
+        <w:proofErr w:type="spellEnd"/>
+        <w:r>
+          <w:rPr>
+            <w:rStyle w:val="Hyperlink"/>
+            <w:rFonts w:ascii="Segoe UI" w:hAnsi="Segoe UI" w:cs="Segoe UI"/>
+            <w:sz w:val="20"/>
+            <w:szCs w:val="20"/>
+          </w:rPr>
+          <w:t>-development · GitHub</w:t>
         </w:r>
       </w:hyperlink>
       <w:r>
@@ -2101,7 +2203,15 @@
     </w:p>
     <w:p>
       <w:r>
-        <w:t xml:space="preserve">English-journal-dfm </w:t>
+        <w:t>English-journal-</w:t>
+      </w:r>
+      <w:proofErr w:type="spellStart"/>
+      <w:r>
+        <w:t>dfm</w:t>
+      </w:r>
+      <w:proofErr w:type="spellEnd"/>
+      <w:r>
+        <w:t xml:space="preserve"> </w:t>
       </w:r>
     </w:p>
     <w:p>
@@ -2130,6 +2240,7 @@
         </w:rPr>
         <w:t xml:space="preserve">, particularly where it overlaps with stock or inventory processes, all relevant labels in the </w:t>
       </w:r>
+      <w:proofErr w:type="spellStart"/>
       <w:r>
         <w:rPr>
           <w:b/>
@@ -2138,6 +2249,7 @@
         </w:rPr>
         <w:t>English.dfm</w:t>
       </w:r>
+      <w:proofErr w:type="spellEnd"/>
       <w:r>
         <w:rPr>
           <w:lang w:val="x-none"/>
@@ -2301,21 +2413,57 @@
           <w:bCs/>
           <w:lang w:val="x-none"/>
         </w:rPr>
-        <w:t>“Journaltyp”</w:t>
-      </w:r>
-      <w:r>
-        <w:rPr>
-          <w:lang w:val="x-none"/>
-        </w:rPr>
-        <w:t xml:space="preserve"> (German), for example, is preferred over </w:t>
-      </w:r>
+        <w:t>“</w:t>
+      </w:r>
+      <w:proofErr w:type="spellStart"/>
       <w:r>
         <w:rPr>
           <w:b/>
           <w:bCs/>
           <w:lang w:val="x-none"/>
         </w:rPr>
-        <w:t>“Stapelart”</w:t>
+        <w:t>Journaltyp</w:t>
+      </w:r>
+      <w:proofErr w:type="spellEnd"/>
+      <w:r>
+        <w:rPr>
+          <w:b/>
+          <w:bCs/>
+          <w:lang w:val="x-none"/>
+        </w:rPr>
+        <w:t>”</w:t>
+      </w:r>
+      <w:r>
+        <w:rPr>
+          <w:lang w:val="x-none"/>
+        </w:rPr>
+        <w:t xml:space="preserve"> (German), for example, is preferred over </w:t>
+      </w:r>
+      <w:r>
+        <w:rPr>
+          <w:b/>
+          <w:bCs/>
+          <w:lang w:val="x-none"/>
+        </w:rPr>
+        <w:t>“</w:t>
+      </w:r>
+      <w:proofErr w:type="spellStart"/>
+      <w:r>
+        <w:rPr>
+          <w:b/>
+          <w:bCs/>
+          <w:lang w:val="x-none"/>
+        </w:rPr>
+        <w:t>Stapelart</w:t>
+      </w:r>
+      <w:proofErr w:type="spellEnd"/>
+      <w:r>
+        <w:rPr>
+          <w:b/>
+          <w:bCs/>
+          <w:lang w:val="x-none"/>
+        </w:rPr>
+        <w:t>”</w:t>
       </w:r>
       <w:r>
         <w:rPr>
@@ -2504,14 +2652,25 @@
           <w:lang w:val="x-none"/>
         </w:rPr>
       </w:pPr>
-      <w:r>
-        <w:rPr>
-          <w:rFonts w:ascii="Segoe UI" w:hAnsi="Segoe UI" w:cs="Segoe UI"/>
-          <w:sz w:val="20"/>
-          <w:szCs w:val="20"/>
-          <w:lang w:val="x-none"/>
-        </w:rPr>
-        <w:t>en-Australia</w:t>
+      <w:proofErr w:type="spellStart"/>
+      <w:r>
+        <w:rPr>
+          <w:rFonts w:ascii="Segoe UI" w:hAnsi="Segoe UI" w:cs="Segoe UI"/>
+          <w:sz w:val="20"/>
+          <w:szCs w:val="20"/>
+          <w:lang w:val="x-none"/>
+        </w:rPr>
+        <w:t>en</w:t>
+      </w:r>
+      <w:proofErr w:type="spellEnd"/>
+      <w:r>
+        <w:rPr>
+          <w:rFonts w:ascii="Segoe UI" w:hAnsi="Segoe UI" w:cs="Segoe UI"/>
+          <w:sz w:val="20"/>
+          <w:szCs w:val="20"/>
+          <w:lang w:val="x-none"/>
+        </w:rPr>
+        <w:t>-Australia</w:t>
       </w:r>
     </w:p>
     <w:p>
@@ -2531,14 +2690,25 @@
           <w:lang w:val="x-none"/>
         </w:rPr>
       </w:pPr>
-      <w:r>
-        <w:rPr>
-          <w:rFonts w:ascii="Segoe UI" w:hAnsi="Segoe UI" w:cs="Segoe UI"/>
-          <w:sz w:val="20"/>
-          <w:szCs w:val="20"/>
-          <w:lang w:val="x-none"/>
-        </w:rPr>
-        <w:t>en-Bangladesh</w:t>
+      <w:proofErr w:type="spellStart"/>
+      <w:r>
+        <w:rPr>
+          <w:rFonts w:ascii="Segoe UI" w:hAnsi="Segoe UI" w:cs="Segoe UI"/>
+          <w:sz w:val="20"/>
+          <w:szCs w:val="20"/>
+          <w:lang w:val="x-none"/>
+        </w:rPr>
+        <w:t>en</w:t>
+      </w:r>
+      <w:proofErr w:type="spellEnd"/>
+      <w:r>
+        <w:rPr>
+          <w:rFonts w:ascii="Segoe UI" w:hAnsi="Segoe UI" w:cs="Segoe UI"/>
+          <w:sz w:val="20"/>
+          <w:szCs w:val="20"/>
+          <w:lang w:val="x-none"/>
+        </w:rPr>
+        <w:t>-Bangladesh</w:t>
       </w:r>
     </w:p>
     <w:p>
@@ -2558,14 +2728,25 @@
           <w:lang w:val="x-none"/>
         </w:rPr>
       </w:pPr>
-      <w:r>
-        <w:rPr>
-          <w:rFonts w:ascii="Segoe UI" w:hAnsi="Segoe UI" w:cs="Segoe UI"/>
-          <w:sz w:val="20"/>
-          <w:szCs w:val="20"/>
-          <w:lang w:val="x-none"/>
-        </w:rPr>
-        <w:t>en-Barbados</w:t>
+      <w:proofErr w:type="spellStart"/>
+      <w:r>
+        <w:rPr>
+          <w:rFonts w:ascii="Segoe UI" w:hAnsi="Segoe UI" w:cs="Segoe UI"/>
+          <w:sz w:val="20"/>
+          <w:szCs w:val="20"/>
+          <w:lang w:val="x-none"/>
+        </w:rPr>
+        <w:t>en</w:t>
+      </w:r>
+      <w:proofErr w:type="spellEnd"/>
+      <w:r>
+        <w:rPr>
+          <w:rFonts w:ascii="Segoe UI" w:hAnsi="Segoe UI" w:cs="Segoe UI"/>
+          <w:sz w:val="20"/>
+          <w:szCs w:val="20"/>
+          <w:lang w:val="x-none"/>
+        </w:rPr>
+        <w:t>-Barbados</w:t>
       </w:r>
     </w:p>
     <w:p>
@@ -2585,14 +2766,25 @@
           <w:lang w:val="x-none"/>
         </w:rPr>
       </w:pPr>
-      <w:r>
-        <w:rPr>
-          <w:rFonts w:ascii="Segoe UI" w:hAnsi="Segoe UI" w:cs="Segoe UI"/>
-          <w:sz w:val="20"/>
-          <w:szCs w:val="20"/>
-          <w:lang w:val="x-none"/>
-        </w:rPr>
-        <w:t>en-Belize</w:t>
+      <w:proofErr w:type="spellStart"/>
+      <w:r>
+        <w:rPr>
+          <w:rFonts w:ascii="Segoe UI" w:hAnsi="Segoe UI" w:cs="Segoe UI"/>
+          <w:sz w:val="20"/>
+          <w:szCs w:val="20"/>
+          <w:lang w:val="x-none"/>
+        </w:rPr>
+        <w:t>en</w:t>
+      </w:r>
+      <w:proofErr w:type="spellEnd"/>
+      <w:r>
+        <w:rPr>
+          <w:rFonts w:ascii="Segoe UI" w:hAnsi="Segoe UI" w:cs="Segoe UI"/>
+          <w:sz w:val="20"/>
+          <w:szCs w:val="20"/>
+          <w:lang w:val="x-none"/>
+        </w:rPr>
+        <w:t>-Belize</w:t>
       </w:r>
     </w:p>
     <w:p>
@@ -2612,14 +2804,25 @@
           <w:lang w:val="x-none"/>
         </w:rPr>
       </w:pPr>
-      <w:r>
-        <w:rPr>
-          <w:rFonts w:ascii="Segoe UI" w:hAnsi="Segoe UI" w:cs="Segoe UI"/>
-          <w:sz w:val="20"/>
-          <w:szCs w:val="20"/>
-          <w:lang w:val="x-none"/>
-        </w:rPr>
-        <w:t>en-Botswana</w:t>
+      <w:proofErr w:type="spellStart"/>
+      <w:r>
+        <w:rPr>
+          <w:rFonts w:ascii="Segoe UI" w:hAnsi="Segoe UI" w:cs="Segoe UI"/>
+          <w:sz w:val="20"/>
+          <w:szCs w:val="20"/>
+          <w:lang w:val="x-none"/>
+        </w:rPr>
+        <w:t>en</w:t>
+      </w:r>
+      <w:proofErr w:type="spellEnd"/>
+      <w:r>
+        <w:rPr>
+          <w:rFonts w:ascii="Segoe UI" w:hAnsi="Segoe UI" w:cs="Segoe UI"/>
+          <w:sz w:val="20"/>
+          <w:szCs w:val="20"/>
+          <w:lang w:val="x-none"/>
+        </w:rPr>
+        <w:t>-Botswana</w:t>
       </w:r>
     </w:p>
     <w:p>
@@ -2639,14 +2842,25 @@
           <w:lang w:val="x-none"/>
         </w:rPr>
       </w:pPr>
-      <w:r>
-        <w:rPr>
-          <w:rFonts w:ascii="Segoe UI" w:hAnsi="Segoe UI" w:cs="Segoe UI"/>
-          <w:sz w:val="20"/>
-          <w:szCs w:val="20"/>
-          <w:lang w:val="x-none"/>
-        </w:rPr>
-        <w:t>en-Cameroon</w:t>
+      <w:proofErr w:type="spellStart"/>
+      <w:r>
+        <w:rPr>
+          <w:rFonts w:ascii="Segoe UI" w:hAnsi="Segoe UI" w:cs="Segoe UI"/>
+          <w:sz w:val="20"/>
+          <w:szCs w:val="20"/>
+          <w:lang w:val="x-none"/>
+        </w:rPr>
+        <w:t>en</w:t>
+      </w:r>
+      <w:proofErr w:type="spellEnd"/>
+      <w:r>
+        <w:rPr>
+          <w:rFonts w:ascii="Segoe UI" w:hAnsi="Segoe UI" w:cs="Segoe UI"/>
+          <w:sz w:val="20"/>
+          <w:szCs w:val="20"/>
+          <w:lang w:val="x-none"/>
+        </w:rPr>
+        <w:t>-Cameroon</w:t>
       </w:r>
     </w:p>
     <w:p>
@@ -2666,14 +2880,25 @@
           <w:lang w:val="x-none"/>
         </w:rPr>
       </w:pPr>
-      <w:r>
-        <w:rPr>
-          <w:rFonts w:ascii="Segoe UI" w:hAnsi="Segoe UI" w:cs="Segoe UI"/>
-          <w:sz w:val="20"/>
-          <w:szCs w:val="20"/>
-          <w:lang w:val="x-none"/>
-        </w:rPr>
-        <w:t>en-Canada</w:t>
+      <w:proofErr w:type="spellStart"/>
+      <w:r>
+        <w:rPr>
+          <w:rFonts w:ascii="Segoe UI" w:hAnsi="Segoe UI" w:cs="Segoe UI"/>
+          <w:sz w:val="20"/>
+          <w:szCs w:val="20"/>
+          <w:lang w:val="x-none"/>
+        </w:rPr>
+        <w:t>en</w:t>
+      </w:r>
+      <w:proofErr w:type="spellEnd"/>
+      <w:r>
+        <w:rPr>
+          <w:rFonts w:ascii="Segoe UI" w:hAnsi="Segoe UI" w:cs="Segoe UI"/>
+          <w:sz w:val="20"/>
+          <w:szCs w:val="20"/>
+          <w:lang w:val="x-none"/>
+        </w:rPr>
+        <w:t>-Canada</w:t>
       </w:r>
     </w:p>
     <w:p>
@@ -2693,6 +2918,7 @@
           <w:lang w:val="x-none"/>
         </w:rPr>
       </w:pPr>
+      <w:proofErr w:type="spellStart"/>
       <w:r>
         <w:rPr>
           <w:rFonts w:ascii="Segoe UI" w:hAnsi="Segoe UI" w:cs="Segoe UI"/>
@@ -2702,6 +2928,7 @@
         </w:rPr>
         <w:t>english-usa</w:t>
       </w:r>
+      <w:proofErr w:type="spellEnd"/>
     </w:p>
     <w:p>
       <w:pPr>
@@ -2720,14 +2947,25 @@
           <w:lang w:val="x-none"/>
         </w:rPr>
       </w:pPr>
-      <w:r>
-        <w:rPr>
-          <w:rFonts w:ascii="Segoe UI" w:hAnsi="Segoe UI" w:cs="Segoe UI"/>
-          <w:sz w:val="20"/>
-          <w:szCs w:val="20"/>
-          <w:lang w:val="x-none"/>
-        </w:rPr>
-        <w:t>en-Ireland</w:t>
+      <w:proofErr w:type="spellStart"/>
+      <w:r>
+        <w:rPr>
+          <w:rFonts w:ascii="Segoe UI" w:hAnsi="Segoe UI" w:cs="Segoe UI"/>
+          <w:sz w:val="20"/>
+          <w:szCs w:val="20"/>
+          <w:lang w:val="x-none"/>
+        </w:rPr>
+        <w:t>en</w:t>
+      </w:r>
+      <w:proofErr w:type="spellEnd"/>
+      <w:r>
+        <w:rPr>
+          <w:rFonts w:ascii="Segoe UI" w:hAnsi="Segoe UI" w:cs="Segoe UI"/>
+          <w:sz w:val="20"/>
+          <w:szCs w:val="20"/>
+          <w:lang w:val="x-none"/>
+        </w:rPr>
+        <w:t>-Ireland</w:t>
       </w:r>
     </w:p>
     <w:p>
@@ -2747,14 +2985,25 @@
           <w:lang w:val="x-none"/>
         </w:rPr>
       </w:pPr>
-      <w:r>
-        <w:rPr>
-          <w:rFonts w:ascii="Segoe UI" w:hAnsi="Segoe UI" w:cs="Segoe UI"/>
-          <w:sz w:val="20"/>
-          <w:szCs w:val="20"/>
-          <w:lang w:val="x-none"/>
-        </w:rPr>
-        <w:t>en-Isle-of-Man</w:t>
+      <w:proofErr w:type="spellStart"/>
+      <w:r>
+        <w:rPr>
+          <w:rFonts w:ascii="Segoe UI" w:hAnsi="Segoe UI" w:cs="Segoe UI"/>
+          <w:sz w:val="20"/>
+          <w:szCs w:val="20"/>
+          <w:lang w:val="x-none"/>
+        </w:rPr>
+        <w:t>en</w:t>
+      </w:r>
+      <w:proofErr w:type="spellEnd"/>
+      <w:r>
+        <w:rPr>
+          <w:rFonts w:ascii="Segoe UI" w:hAnsi="Segoe UI" w:cs="Segoe UI"/>
+          <w:sz w:val="20"/>
+          <w:szCs w:val="20"/>
+          <w:lang w:val="x-none"/>
+        </w:rPr>
+        <w:t>-Isle-of-Man</w:t>
       </w:r>
     </w:p>
     <w:p>
@@ -2774,14 +3023,25 @@
           <w:lang w:val="x-none"/>
         </w:rPr>
       </w:pPr>
-      <w:r>
-        <w:rPr>
-          <w:rFonts w:ascii="Segoe UI" w:hAnsi="Segoe UI" w:cs="Segoe UI"/>
-          <w:sz w:val="20"/>
-          <w:szCs w:val="20"/>
-          <w:lang w:val="x-none"/>
-        </w:rPr>
-        <w:t>en-Lesotho</w:t>
+      <w:proofErr w:type="spellStart"/>
+      <w:r>
+        <w:rPr>
+          <w:rFonts w:ascii="Segoe UI" w:hAnsi="Segoe UI" w:cs="Segoe UI"/>
+          <w:sz w:val="20"/>
+          <w:szCs w:val="20"/>
+          <w:lang w:val="x-none"/>
+        </w:rPr>
+        <w:t>en</w:t>
+      </w:r>
+      <w:proofErr w:type="spellEnd"/>
+      <w:r>
+        <w:rPr>
+          <w:rFonts w:ascii="Segoe UI" w:hAnsi="Segoe UI" w:cs="Segoe UI"/>
+          <w:sz w:val="20"/>
+          <w:szCs w:val="20"/>
+          <w:lang w:val="x-none"/>
+        </w:rPr>
+        <w:t>-Lesotho</w:t>
       </w:r>
     </w:p>
     <w:p>
@@ -2801,14 +3061,25 @@
           <w:lang w:val="x-none"/>
         </w:rPr>
       </w:pPr>
-      <w:r>
-        <w:rPr>
-          <w:rFonts w:ascii="Segoe UI" w:hAnsi="Segoe UI" w:cs="Segoe UI"/>
-          <w:sz w:val="20"/>
-          <w:szCs w:val="20"/>
-          <w:lang w:val="x-none"/>
-        </w:rPr>
-        <w:t>en-Malawi</w:t>
+      <w:proofErr w:type="spellStart"/>
+      <w:r>
+        <w:rPr>
+          <w:rFonts w:ascii="Segoe UI" w:hAnsi="Segoe UI" w:cs="Segoe UI"/>
+          <w:sz w:val="20"/>
+          <w:szCs w:val="20"/>
+          <w:lang w:val="x-none"/>
+        </w:rPr>
+        <w:t>en</w:t>
+      </w:r>
+      <w:proofErr w:type="spellEnd"/>
+      <w:r>
+        <w:rPr>
+          <w:rFonts w:ascii="Segoe UI" w:hAnsi="Segoe UI" w:cs="Segoe UI"/>
+          <w:sz w:val="20"/>
+          <w:szCs w:val="20"/>
+          <w:lang w:val="x-none"/>
+        </w:rPr>
+        <w:t>-Malawi</w:t>
       </w:r>
     </w:p>
     <w:p>
@@ -2828,6 +3099,7 @@
           <w:lang w:val="x-none"/>
         </w:rPr>
       </w:pPr>
+      <w:proofErr w:type="spellStart"/>
       <w:r>
         <w:rPr>
           <w:rFonts w:ascii="Segoe UI" w:hAnsi="Segoe UI" w:cs="Segoe UI"/>
@@ -2836,7 +3108,17 @@
           <w:lang w:val="x-none"/>
         </w:rPr>
         <w:lastRenderedPageBreak/>
-        <w:t>en-Malta</w:t>
+        <w:t>en</w:t>
+      </w:r>
+      <w:proofErr w:type="spellEnd"/>
+      <w:r>
+        <w:rPr>
+          <w:rFonts w:ascii="Segoe UI" w:hAnsi="Segoe UI" w:cs="Segoe UI"/>
+          <w:sz w:val="20"/>
+          <w:szCs w:val="20"/>
+          <w:lang w:val="x-none"/>
+        </w:rPr>
+        <w:t>-Malta</w:t>
       </w:r>
     </w:p>
     <w:p>
@@ -2856,14 +3138,25 @@
           <w:lang w:val="x-none"/>
         </w:rPr>
       </w:pPr>
-      <w:r>
-        <w:rPr>
-          <w:rFonts w:ascii="Segoe UI" w:hAnsi="Segoe UI" w:cs="Segoe UI"/>
-          <w:sz w:val="20"/>
-          <w:szCs w:val="20"/>
-          <w:lang w:val="x-none"/>
-        </w:rPr>
-        <w:t>en-Mauritius</w:t>
+      <w:proofErr w:type="spellStart"/>
+      <w:r>
+        <w:rPr>
+          <w:rFonts w:ascii="Segoe UI" w:hAnsi="Segoe UI" w:cs="Segoe UI"/>
+          <w:sz w:val="20"/>
+          <w:szCs w:val="20"/>
+          <w:lang w:val="x-none"/>
+        </w:rPr>
+        <w:t>en</w:t>
+      </w:r>
+      <w:proofErr w:type="spellEnd"/>
+      <w:r>
+        <w:rPr>
+          <w:rFonts w:ascii="Segoe UI" w:hAnsi="Segoe UI" w:cs="Segoe UI"/>
+          <w:sz w:val="20"/>
+          <w:szCs w:val="20"/>
+          <w:lang w:val="x-none"/>
+        </w:rPr>
+        <w:t>-Mauritius</w:t>
       </w:r>
     </w:p>
     <w:p>
@@ -2883,14 +3176,25 @@
           <w:lang w:val="x-none"/>
         </w:rPr>
       </w:pPr>
-      <w:r>
-        <w:rPr>
-          <w:rFonts w:ascii="Segoe UI" w:hAnsi="Segoe UI" w:cs="Segoe UI"/>
-          <w:sz w:val="20"/>
-          <w:szCs w:val="20"/>
-          <w:lang w:val="x-none"/>
-        </w:rPr>
-        <w:t>en-Namibia</w:t>
+      <w:proofErr w:type="spellStart"/>
+      <w:r>
+        <w:rPr>
+          <w:rFonts w:ascii="Segoe UI" w:hAnsi="Segoe UI" w:cs="Segoe UI"/>
+          <w:sz w:val="20"/>
+          <w:szCs w:val="20"/>
+          <w:lang w:val="x-none"/>
+        </w:rPr>
+        <w:t>en</w:t>
+      </w:r>
+      <w:proofErr w:type="spellEnd"/>
+      <w:r>
+        <w:rPr>
+          <w:rFonts w:ascii="Segoe UI" w:hAnsi="Segoe UI" w:cs="Segoe UI"/>
+          <w:sz w:val="20"/>
+          <w:szCs w:val="20"/>
+          <w:lang w:val="x-none"/>
+        </w:rPr>
+        <w:t>-Namibia</w:t>
       </w:r>
     </w:p>
     <w:p>
@@ -2910,14 +3214,25 @@
           <w:lang w:val="x-none"/>
         </w:rPr>
       </w:pPr>
-      <w:r>
-        <w:rPr>
-          <w:rFonts w:ascii="Segoe UI" w:hAnsi="Segoe UI" w:cs="Segoe UI"/>
-          <w:sz w:val="20"/>
-          <w:szCs w:val="20"/>
-          <w:lang w:val="x-none"/>
-        </w:rPr>
-        <w:t>en-New-Zealand</w:t>
+      <w:proofErr w:type="spellStart"/>
+      <w:r>
+        <w:rPr>
+          <w:rFonts w:ascii="Segoe UI" w:hAnsi="Segoe UI" w:cs="Segoe UI"/>
+          <w:sz w:val="20"/>
+          <w:szCs w:val="20"/>
+          <w:lang w:val="x-none"/>
+        </w:rPr>
+        <w:t>en</w:t>
+      </w:r>
+      <w:proofErr w:type="spellEnd"/>
+      <w:r>
+        <w:rPr>
+          <w:rFonts w:ascii="Segoe UI" w:hAnsi="Segoe UI" w:cs="Segoe UI"/>
+          <w:sz w:val="20"/>
+          <w:szCs w:val="20"/>
+          <w:lang w:val="x-none"/>
+        </w:rPr>
+        <w:t>-New-Zealand</w:t>
       </w:r>
     </w:p>
     <w:p>
@@ -2937,14 +3252,25 @@
           <w:lang w:val="x-none"/>
         </w:rPr>
       </w:pPr>
-      <w:r>
-        <w:rPr>
-          <w:rFonts w:ascii="Segoe UI" w:hAnsi="Segoe UI" w:cs="Segoe UI"/>
-          <w:sz w:val="20"/>
-          <w:szCs w:val="20"/>
-          <w:lang w:val="x-none"/>
-        </w:rPr>
-        <w:t>en-Rwanda</w:t>
+      <w:proofErr w:type="spellStart"/>
+      <w:r>
+        <w:rPr>
+          <w:rFonts w:ascii="Segoe UI" w:hAnsi="Segoe UI" w:cs="Segoe UI"/>
+          <w:sz w:val="20"/>
+          <w:szCs w:val="20"/>
+          <w:lang w:val="x-none"/>
+        </w:rPr>
+        <w:t>en</w:t>
+      </w:r>
+      <w:proofErr w:type="spellEnd"/>
+      <w:r>
+        <w:rPr>
+          <w:rFonts w:ascii="Segoe UI" w:hAnsi="Segoe UI" w:cs="Segoe UI"/>
+          <w:sz w:val="20"/>
+          <w:szCs w:val="20"/>
+          <w:lang w:val="x-none"/>
+        </w:rPr>
+        <w:t>-Rwanda</w:t>
       </w:r>
     </w:p>
     <w:p>
@@ -2964,14 +3290,25 @@
           <w:lang w:val="x-none"/>
         </w:rPr>
       </w:pPr>
-      <w:r>
-        <w:rPr>
-          <w:rFonts w:ascii="Segoe UI" w:hAnsi="Segoe UI" w:cs="Segoe UI"/>
-          <w:sz w:val="20"/>
-          <w:szCs w:val="20"/>
-          <w:lang w:val="x-none"/>
-        </w:rPr>
-        <w:t>en-South-Africa</w:t>
+      <w:proofErr w:type="spellStart"/>
+      <w:r>
+        <w:rPr>
+          <w:rFonts w:ascii="Segoe UI" w:hAnsi="Segoe UI" w:cs="Segoe UI"/>
+          <w:sz w:val="20"/>
+          <w:szCs w:val="20"/>
+          <w:lang w:val="x-none"/>
+        </w:rPr>
+        <w:t>en</w:t>
+      </w:r>
+      <w:proofErr w:type="spellEnd"/>
+      <w:r>
+        <w:rPr>
+          <w:rFonts w:ascii="Segoe UI" w:hAnsi="Segoe UI" w:cs="Segoe UI"/>
+          <w:sz w:val="20"/>
+          <w:szCs w:val="20"/>
+          <w:lang w:val="x-none"/>
+        </w:rPr>
+        <w:t>-South-Africa</w:t>
       </w:r>
     </w:p>
     <w:p>
@@ -2991,14 +3328,25 @@
           <w:lang w:val="x-none"/>
         </w:rPr>
       </w:pPr>
-      <w:r>
-        <w:rPr>
-          <w:rFonts w:ascii="Segoe UI" w:hAnsi="Segoe UI" w:cs="Segoe UI"/>
-          <w:sz w:val="20"/>
-          <w:szCs w:val="20"/>
-          <w:lang w:val="x-none"/>
-        </w:rPr>
-        <w:t>en-Tanzania</w:t>
+      <w:proofErr w:type="spellStart"/>
+      <w:r>
+        <w:rPr>
+          <w:rFonts w:ascii="Segoe UI" w:hAnsi="Segoe UI" w:cs="Segoe UI"/>
+          <w:sz w:val="20"/>
+          <w:szCs w:val="20"/>
+          <w:lang w:val="x-none"/>
+        </w:rPr>
+        <w:t>en</w:t>
+      </w:r>
+      <w:proofErr w:type="spellEnd"/>
+      <w:r>
+        <w:rPr>
+          <w:rFonts w:ascii="Segoe UI" w:hAnsi="Segoe UI" w:cs="Segoe UI"/>
+          <w:sz w:val="20"/>
+          <w:szCs w:val="20"/>
+          <w:lang w:val="x-none"/>
+        </w:rPr>
+        <w:t>-Tanzania</w:t>
       </w:r>
     </w:p>
     <w:p>
@@ -3018,14 +3366,25 @@
           <w:lang w:val="x-none"/>
         </w:rPr>
       </w:pPr>
-      <w:r>
-        <w:rPr>
-          <w:rFonts w:ascii="Segoe UI" w:hAnsi="Segoe UI" w:cs="Segoe UI"/>
-          <w:sz w:val="20"/>
-          <w:szCs w:val="20"/>
-          <w:lang w:val="x-none"/>
-        </w:rPr>
-        <w:t>en-Tonga</w:t>
+      <w:proofErr w:type="spellStart"/>
+      <w:r>
+        <w:rPr>
+          <w:rFonts w:ascii="Segoe UI" w:hAnsi="Segoe UI" w:cs="Segoe UI"/>
+          <w:sz w:val="20"/>
+          <w:szCs w:val="20"/>
+          <w:lang w:val="x-none"/>
+        </w:rPr>
+        <w:t>en</w:t>
+      </w:r>
+      <w:proofErr w:type="spellEnd"/>
+      <w:r>
+        <w:rPr>
+          <w:rFonts w:ascii="Segoe UI" w:hAnsi="Segoe UI" w:cs="Segoe UI"/>
+          <w:sz w:val="20"/>
+          <w:szCs w:val="20"/>
+          <w:lang w:val="x-none"/>
+        </w:rPr>
+        <w:t>-Tonga</w:t>
       </w:r>
     </w:p>
     <w:p>
@@ -3045,14 +3404,25 @@
           <w:lang w:val="x-none"/>
         </w:rPr>
       </w:pPr>
-      <w:r>
-        <w:rPr>
-          <w:rFonts w:ascii="Segoe UI" w:hAnsi="Segoe UI" w:cs="Segoe UI"/>
-          <w:sz w:val="20"/>
-          <w:szCs w:val="20"/>
-          <w:lang w:val="x-none"/>
-        </w:rPr>
-        <w:t>en-Trinidad</w:t>
+      <w:proofErr w:type="spellStart"/>
+      <w:r>
+        <w:rPr>
+          <w:rFonts w:ascii="Segoe UI" w:hAnsi="Segoe UI" w:cs="Segoe UI"/>
+          <w:sz w:val="20"/>
+          <w:szCs w:val="20"/>
+          <w:lang w:val="x-none"/>
+        </w:rPr>
+        <w:t>en</w:t>
+      </w:r>
+      <w:proofErr w:type="spellEnd"/>
+      <w:r>
+        <w:rPr>
+          <w:rFonts w:ascii="Segoe UI" w:hAnsi="Segoe UI" w:cs="Segoe UI"/>
+          <w:sz w:val="20"/>
+          <w:szCs w:val="20"/>
+          <w:lang w:val="x-none"/>
+        </w:rPr>
+        <w:t>-Trinidad</w:t>
       </w:r>
     </w:p>
     <w:p>
@@ -3072,14 +3442,25 @@
           <w:lang w:val="x-none"/>
         </w:rPr>
       </w:pPr>
-      <w:r>
-        <w:rPr>
-          <w:rFonts w:ascii="Segoe UI" w:hAnsi="Segoe UI" w:cs="Segoe UI"/>
-          <w:sz w:val="20"/>
-          <w:szCs w:val="20"/>
-          <w:lang w:val="x-none"/>
-        </w:rPr>
-        <w:t>en-Uganda</w:t>
+      <w:proofErr w:type="spellStart"/>
+      <w:r>
+        <w:rPr>
+          <w:rFonts w:ascii="Segoe UI" w:hAnsi="Segoe UI" w:cs="Segoe UI"/>
+          <w:sz w:val="20"/>
+          <w:szCs w:val="20"/>
+          <w:lang w:val="x-none"/>
+        </w:rPr>
+        <w:t>en</w:t>
+      </w:r>
+      <w:proofErr w:type="spellEnd"/>
+      <w:r>
+        <w:rPr>
+          <w:rFonts w:ascii="Segoe UI" w:hAnsi="Segoe UI" w:cs="Segoe UI"/>
+          <w:sz w:val="20"/>
+          <w:szCs w:val="20"/>
+          <w:lang w:val="x-none"/>
+        </w:rPr>
+        <w:t>-Uganda</w:t>
       </w:r>
     </w:p>
     <w:p>
@@ -3099,14 +3480,25 @@
           <w:lang w:val="x-none"/>
         </w:rPr>
       </w:pPr>
-      <w:r>
-        <w:rPr>
-          <w:rFonts w:ascii="Segoe UI" w:hAnsi="Segoe UI" w:cs="Segoe UI"/>
-          <w:sz w:val="20"/>
-          <w:szCs w:val="20"/>
-          <w:lang w:val="x-none"/>
-        </w:rPr>
-        <w:t>en-UK</w:t>
+      <w:proofErr w:type="spellStart"/>
+      <w:r>
+        <w:rPr>
+          <w:rFonts w:ascii="Segoe UI" w:hAnsi="Segoe UI" w:cs="Segoe UI"/>
+          <w:sz w:val="20"/>
+          <w:szCs w:val="20"/>
+          <w:lang w:val="x-none"/>
+        </w:rPr>
+        <w:t>en</w:t>
+      </w:r>
+      <w:proofErr w:type="spellEnd"/>
+      <w:r>
+        <w:rPr>
+          <w:rFonts w:ascii="Segoe UI" w:hAnsi="Segoe UI" w:cs="Segoe UI"/>
+          <w:sz w:val="20"/>
+          <w:szCs w:val="20"/>
+          <w:lang w:val="x-none"/>
+        </w:rPr>
+        <w:t>-UK</w:t>
       </w:r>
     </w:p>
     <w:p>
@@ -3126,14 +3518,25 @@
           <w:lang w:val="x-none"/>
         </w:rPr>
       </w:pPr>
-      <w:r>
-        <w:rPr>
-          <w:rFonts w:ascii="Segoe UI" w:hAnsi="Segoe UI" w:cs="Segoe UI"/>
-          <w:sz w:val="20"/>
-          <w:szCs w:val="20"/>
-          <w:lang w:val="x-none"/>
-        </w:rPr>
-        <w:t>en-Zambia</w:t>
+      <w:proofErr w:type="spellStart"/>
+      <w:r>
+        <w:rPr>
+          <w:rFonts w:ascii="Segoe UI" w:hAnsi="Segoe UI" w:cs="Segoe UI"/>
+          <w:sz w:val="20"/>
+          <w:szCs w:val="20"/>
+          <w:lang w:val="x-none"/>
+        </w:rPr>
+        <w:t>en</w:t>
+      </w:r>
+      <w:proofErr w:type="spellEnd"/>
+      <w:r>
+        <w:rPr>
+          <w:rFonts w:ascii="Segoe UI" w:hAnsi="Segoe UI" w:cs="Segoe UI"/>
+          <w:sz w:val="20"/>
+          <w:szCs w:val="20"/>
+          <w:lang w:val="x-none"/>
+        </w:rPr>
+        <w:t>-Zambia</w:t>
       </w:r>
     </w:p>
     <w:p>
@@ -3153,14 +3556,25 @@
           <w:lang w:val="x-none"/>
         </w:rPr>
       </w:pPr>
-      <w:r>
-        <w:rPr>
-          <w:rFonts w:ascii="Segoe UI" w:hAnsi="Segoe UI" w:cs="Segoe UI"/>
-          <w:sz w:val="20"/>
-          <w:szCs w:val="20"/>
-          <w:lang w:val="x-none"/>
-        </w:rPr>
-        <w:t>en-Zimbabwe</w:t>
+      <w:proofErr w:type="spellStart"/>
+      <w:r>
+        <w:rPr>
+          <w:rFonts w:ascii="Segoe UI" w:hAnsi="Segoe UI" w:cs="Segoe UI"/>
+          <w:sz w:val="20"/>
+          <w:szCs w:val="20"/>
+          <w:lang w:val="x-none"/>
+        </w:rPr>
+        <w:t>en</w:t>
+      </w:r>
+      <w:proofErr w:type="spellEnd"/>
+      <w:r>
+        <w:rPr>
+          <w:rFonts w:ascii="Segoe UI" w:hAnsi="Segoe UI" w:cs="Segoe UI"/>
+          <w:sz w:val="20"/>
+          <w:szCs w:val="20"/>
+          <w:lang w:val="x-none"/>
+        </w:rPr>
+        <w:t>-Zimbabwe</w:t>
       </w:r>
     </w:p>
     <w:p>
@@ -3259,11 +3673,47 @@
         <w:t xml:space="preserve">Resources on GitHub : </w:t>
       </w:r>
       <w:hyperlink r:id="rId9" w:history="1">
+        <w:proofErr w:type="spellStart"/>
         <w:r>
           <w:rPr>
             <w:rStyle w:val="Hyperlink"/>
           </w:rPr>
-          <w:t>osfinancials-development/languages at main · Digidanosf/osfinancials-development · GitHub</w:t>
+          <w:t>osfinancials</w:t>
+        </w:r>
+        <w:proofErr w:type="spellEnd"/>
+        <w:r>
+          <w:rPr>
+            <w:rStyle w:val="Hyperlink"/>
+          </w:rPr>
+          <w:t xml:space="preserve">-development/languages at main · </w:t>
+        </w:r>
+        <w:proofErr w:type="spellStart"/>
+        <w:r>
+          <w:rPr>
+            <w:rStyle w:val="Hyperlink"/>
+          </w:rPr>
+          <w:t>Digidanosf</w:t>
+        </w:r>
+        <w:proofErr w:type="spellEnd"/>
+        <w:r>
+          <w:rPr>
+            <w:rStyle w:val="Hyperlink"/>
+          </w:rPr>
+          <w:t>/</w:t>
+        </w:r>
+        <w:proofErr w:type="spellStart"/>
+        <w:r>
+          <w:rPr>
+            <w:rStyle w:val="Hyperlink"/>
+          </w:rPr>
+          <w:t>osfinancials</w:t>
+        </w:r>
+        <w:proofErr w:type="spellEnd"/>
+        <w:r>
+          <w:rPr>
+            <w:rStyle w:val="Hyperlink"/>
+          </w:rPr>
+          <w:t>-development · GitHub</w:t>
         </w:r>
       </w:hyperlink>
     </w:p>
@@ -3652,16 +4102,80 @@
           <w:szCs w:val="20"/>
           <w:lang w:val="x-none"/>
         </w:rPr>
-        <w:t>Dynamic AppName Configuration:</w:t>
-      </w:r>
-      <w:r>
-        <w:rPr>
-          <w:rFonts w:ascii="Segoe UI" w:hAnsi="Segoe UI" w:cs="Segoe UI"/>
-          <w:sz w:val="20"/>
-          <w:szCs w:val="20"/>
-          <w:lang w:val="x-none"/>
-        </w:rPr>
-        <w:t xml:space="preserve"> The placeholder is populated from the [APPConfig] section in the INI files (e.g., AppName=TurboCASH5-3 in tcash.ini).</w:t>
+        <w:t xml:space="preserve">Dynamic </w:t>
+      </w:r>
+      <w:proofErr w:type="spellStart"/>
+      <w:r>
+        <w:rPr>
+          <w:rFonts w:ascii="Segoe UI" w:hAnsi="Segoe UI" w:cs="Segoe UI"/>
+          <w:b/>
+          <w:bCs/>
+          <w:sz w:val="20"/>
+          <w:szCs w:val="20"/>
+          <w:lang w:val="x-none"/>
+        </w:rPr>
+        <w:t>AppName</w:t>
+      </w:r>
+      <w:proofErr w:type="spellEnd"/>
+      <w:r>
+        <w:rPr>
+          <w:rFonts w:ascii="Segoe UI" w:hAnsi="Segoe UI" w:cs="Segoe UI"/>
+          <w:b/>
+          <w:bCs/>
+          <w:sz w:val="20"/>
+          <w:szCs w:val="20"/>
+          <w:lang w:val="x-none"/>
+        </w:rPr>
+        <w:t xml:space="preserve"> Configuration:</w:t>
+      </w:r>
+      <w:r>
+        <w:rPr>
+          <w:rFonts w:ascii="Segoe UI" w:hAnsi="Segoe UI" w:cs="Segoe UI"/>
+          <w:sz w:val="20"/>
+          <w:szCs w:val="20"/>
+          <w:lang w:val="x-none"/>
+        </w:rPr>
+        <w:t xml:space="preserve"> The placeholder is populated from the [</w:t>
+      </w:r>
+      <w:proofErr w:type="spellStart"/>
+      <w:r>
+        <w:rPr>
+          <w:rFonts w:ascii="Segoe UI" w:hAnsi="Segoe UI" w:cs="Segoe UI"/>
+          <w:sz w:val="20"/>
+          <w:szCs w:val="20"/>
+          <w:lang w:val="x-none"/>
+        </w:rPr>
+        <w:t>APPConfig</w:t>
+      </w:r>
+      <w:proofErr w:type="spellEnd"/>
+      <w:r>
+        <w:rPr>
+          <w:rFonts w:ascii="Segoe UI" w:hAnsi="Segoe UI" w:cs="Segoe UI"/>
+          <w:sz w:val="20"/>
+          <w:szCs w:val="20"/>
+          <w:lang w:val="x-none"/>
+        </w:rPr>
+        <w:t xml:space="preserve">] section in the INI files (e.g., </w:t>
+      </w:r>
+      <w:proofErr w:type="spellStart"/>
+      <w:r>
+        <w:rPr>
+          <w:rFonts w:ascii="Segoe UI" w:hAnsi="Segoe UI" w:cs="Segoe UI"/>
+          <w:sz w:val="20"/>
+          <w:szCs w:val="20"/>
+          <w:lang w:val="x-none"/>
+        </w:rPr>
+        <w:t>AppName</w:t>
+      </w:r>
+      <w:proofErr w:type="spellEnd"/>
+      <w:r>
+        <w:rPr>
+          <w:rFonts w:ascii="Segoe UI" w:hAnsi="Segoe UI" w:cs="Segoe UI"/>
+          <w:sz w:val="20"/>
+          <w:szCs w:val="20"/>
+          <w:lang w:val="x-none"/>
+        </w:rPr>
+        <w:t>=TurboCASH5-3 in tcash.ini).</w:t>
       </w:r>
     </w:p>
     <w:p>
@@ -5463,7 +5977,27 @@
           <w:szCs w:val="20"/>
           <w:lang w:val="x-none"/>
         </w:rPr>
-        <w:t>The Unify button on the Customise Languages in osFinancials/TurboCASH will convert the translation of osfinancials in translations to the &lt;@APPNAME@&gt; dynamic place holder.</w:t>
+        <w:t xml:space="preserve">The Unify button on the Customise Languages in osFinancials/TurboCASH will convert the translation of </w:t>
+      </w:r>
+      <w:proofErr w:type="spellStart"/>
+      <w:r>
+        <w:rPr>
+          <w:rFonts w:ascii="Segoe UI" w:hAnsi="Segoe UI" w:cs="Segoe UI"/>
+          <w:sz w:val="20"/>
+          <w:szCs w:val="20"/>
+          <w:lang w:val="x-none"/>
+        </w:rPr>
+        <w:t>osfinancials</w:t>
+      </w:r>
+      <w:proofErr w:type="spellEnd"/>
+      <w:r>
+        <w:rPr>
+          <w:rFonts w:ascii="Segoe UI" w:hAnsi="Segoe UI" w:cs="Segoe UI"/>
+          <w:sz w:val="20"/>
+          <w:szCs w:val="20"/>
+          <w:lang w:val="x-none"/>
+        </w:rPr>
+        <w:t xml:space="preserve"> in translations to the &lt;@APPNAME@&gt; dynamic place holder.</w:t>
       </w:r>
     </w:p>
     <w:p>
@@ -5614,6 +6148,7 @@
                 <w:lang w:val="x-none"/>
               </w:rPr>
             </w:pPr>
+            <w:proofErr w:type="spellStart"/>
             <w:r>
               <w:rPr>
                 <w:rFonts w:ascii="Segoe UI" w:hAnsi="Segoe UI" w:cs="Segoe UI"/>
@@ -5625,6 +6160,7 @@
               </w:rPr>
               <w:t>LabelID</w:t>
             </w:r>
+            <w:proofErr w:type="spellEnd"/>
           </w:p>
         </w:tc>
         <w:tc>
@@ -6104,6 +6640,7 @@
                 <w:lang w:val="x-none"/>
               </w:rPr>
             </w:pPr>
+            <w:proofErr w:type="spellStart"/>
             <w:r>
               <w:rPr>
                 <w:rFonts w:ascii="Segoe UI" w:hAnsi="Segoe UI" w:cs="Segoe UI"/>
@@ -6115,6 +6652,7 @@
               </w:rPr>
               <w:t>LabelID</w:t>
             </w:r>
+            <w:proofErr w:type="spellEnd"/>
           </w:p>
         </w:tc>
         <w:tc>
@@ -7495,7 +8033,15 @@
       </w:pPr>
       <w:bookmarkStart w:id="6" w:name="_Toc212433992"/>
       <w:r>
-        <w:t>Updated and Translated other language files</w:t>
+        <w:t xml:space="preserve">Updated and </w:t>
+      </w:r>
+      <w:proofErr w:type="gramStart"/>
+      <w:r>
+        <w:t>Translated</w:t>
+      </w:r>
+      <w:proofErr w:type="gramEnd"/>
+      <w:r>
+        <w:t xml:space="preserve"> other language files</w:t>
       </w:r>
       <w:bookmarkEnd w:id="6"/>
       <w:r>
@@ -7528,21 +8074,42 @@
           <w:b/>
           <w:bCs/>
         </w:rPr>
-        <w:t xml:space="preserve"> :</w:t>
-      </w:r>
-      <w:r>
-        <w:rPr>
-          <w:b/>
-          <w:bCs/>
-        </w:rPr>
-        <w:t xml:space="preserve"> </w:t>
+        <w:t xml:space="preserve"> : </w:t>
       </w:r>
       <w:hyperlink r:id="rId10" w:history="1">
         <w:r>
           <w:rPr>
             <w:rStyle w:val="Hyperlink"/>
           </w:rPr>
-          <w:t>osfinancials-development/accounting-other-languages/south-african-accounting at main · Digidanosf/osfinancials-development · GitHub</w:t>
+          <w:t xml:space="preserve">osfinancials-development/accounting-other-languages/south-african-accounting at main · </w:t>
+        </w:r>
+        <w:proofErr w:type="spellStart"/>
+        <w:r>
+          <w:rPr>
+            <w:rStyle w:val="Hyperlink"/>
+          </w:rPr>
+          <w:t>Digidanosf</w:t>
+        </w:r>
+        <w:proofErr w:type="spellEnd"/>
+        <w:r>
+          <w:rPr>
+            <w:rStyle w:val="Hyperlink"/>
+          </w:rPr>
+          <w:t>/</w:t>
+        </w:r>
+        <w:proofErr w:type="spellStart"/>
+        <w:r>
+          <w:rPr>
+            <w:rStyle w:val="Hyperlink"/>
+          </w:rPr>
+          <w:t>osfinancials</w:t>
+        </w:r>
+        <w:proofErr w:type="spellEnd"/>
+        <w:r>
+          <w:rPr>
+            <w:rStyle w:val="Hyperlink"/>
+          </w:rPr>
+          <w:t>-development · GitHub</w:t>
         </w:r>
       </w:hyperlink>
       <w:r>
@@ -7566,9 +8133,11 @@
           <w:numId w:val="34"/>
         </w:numPr>
       </w:pPr>
+      <w:proofErr w:type="spellStart"/>
       <w:r>
         <w:t>Afrikaans.dfm</w:t>
       </w:r>
+      <w:proofErr w:type="spellEnd"/>
     </w:p>
     <w:p>
       <w:pPr>
@@ -7578,9 +8147,19 @@
           <w:numId w:val="34"/>
         </w:numPr>
       </w:pPr>
-      <w:r>
-        <w:t>en-South-Africa.dfm</w:t>
-      </w:r>
+      <w:proofErr w:type="spellStart"/>
+      <w:r>
+        <w:t>en</w:t>
+      </w:r>
+      <w:proofErr w:type="spellEnd"/>
+      <w:r>
+        <w:t>-South-</w:t>
+      </w:r>
+      <w:proofErr w:type="spellStart"/>
+      <w:r>
+        <w:t>Africa.dfm</w:t>
+      </w:r>
+      <w:proofErr w:type="spellEnd"/>
     </w:p>
     <w:p>
       <w:r>
@@ -7595,9 +8174,11 @@
           <w:numId w:val="34"/>
         </w:numPr>
       </w:pPr>
+      <w:proofErr w:type="spellStart"/>
       <w:r>
         <w:t>Xhosa.dfm</w:t>
       </w:r>
+      <w:proofErr w:type="spellEnd"/>
     </w:p>
     <w:p>
       <w:pPr>
@@ -7607,9 +8188,11 @@
           <w:numId w:val="34"/>
         </w:numPr>
       </w:pPr>
+      <w:proofErr w:type="spellStart"/>
       <w:r>
         <w:t>Zulu.dfm</w:t>
       </w:r>
+      <w:proofErr w:type="spellEnd"/>
     </w:p>
     <w:p>
       <w:r>
@@ -7625,7 +8208,15 @@
         </w:numPr>
       </w:pPr>
       <w:r>
-        <w:t>Sesotho sa Leboa (Northern Sotho)</w:t>
+        <w:t xml:space="preserve">Sesotho </w:t>
+      </w:r>
+      <w:proofErr w:type="spellStart"/>
+      <w:r>
+        <w:t>sa</w:t>
+      </w:r>
+      <w:proofErr w:type="spellEnd"/>
+      <w:r>
+        <w:t xml:space="preserve"> Leboa (Northern Sotho)</w:t>
       </w:r>
     </w:p>
     <w:p>
@@ -7729,7 +8320,35 @@
           <w:rPr>
             <w:rStyle w:val="Hyperlink"/>
           </w:rPr>
-          <w:t>osfinancials-development/accounting-other-languages/greek-accounting at main · Digidanosf/osfinancials-development · GitHub</w:t>
+          <w:t xml:space="preserve">osfinancials-development/accounting-other-languages/greek-accounting at main · </w:t>
+        </w:r>
+        <w:proofErr w:type="spellStart"/>
+        <w:r>
+          <w:rPr>
+            <w:rStyle w:val="Hyperlink"/>
+          </w:rPr>
+          <w:t>Digidanosf</w:t>
+        </w:r>
+        <w:proofErr w:type="spellEnd"/>
+        <w:r>
+          <w:rPr>
+            <w:rStyle w:val="Hyperlink"/>
+          </w:rPr>
+          <w:t>/</w:t>
+        </w:r>
+        <w:proofErr w:type="spellStart"/>
+        <w:r>
+          <w:rPr>
+            <w:rStyle w:val="Hyperlink"/>
+          </w:rPr>
+          <w:t>osfinancials</w:t>
+        </w:r>
+        <w:proofErr w:type="spellEnd"/>
+        <w:r>
+          <w:rPr>
+            <w:rStyle w:val="Hyperlink"/>
+          </w:rPr>
+          <w:t>-development · GitHub</w:t>
         </w:r>
       </w:hyperlink>
       <w:r>
@@ -7798,7 +8417,35 @@
           <w:rPr>
             <w:rStyle w:val="Hyperlink"/>
           </w:rPr>
-          <w:t>osfinancials-development/accounting-other-languages/italian-accounting at main · Digidanosf/osfinancials-development · GitHub</w:t>
+          <w:t xml:space="preserve">osfinancials-development/accounting-other-languages/italian-accounting at main · </w:t>
+        </w:r>
+        <w:proofErr w:type="spellStart"/>
+        <w:r>
+          <w:rPr>
+            <w:rStyle w:val="Hyperlink"/>
+          </w:rPr>
+          <w:t>Digidanosf</w:t>
+        </w:r>
+        <w:proofErr w:type="spellEnd"/>
+        <w:r>
+          <w:rPr>
+            <w:rStyle w:val="Hyperlink"/>
+          </w:rPr>
+          <w:t>/</w:t>
+        </w:r>
+        <w:proofErr w:type="spellStart"/>
+        <w:r>
+          <w:rPr>
+            <w:rStyle w:val="Hyperlink"/>
+          </w:rPr>
+          <w:t>osfinancials</w:t>
+        </w:r>
+        <w:proofErr w:type="spellEnd"/>
+        <w:r>
+          <w:rPr>
+            <w:rStyle w:val="Hyperlink"/>
+          </w:rPr>
+          <w:t>-development · GitHub</w:t>
         </w:r>
       </w:hyperlink>
       <w:r>
@@ -7838,7 +8485,35 @@
           <w:rPr>
             <w:rStyle w:val="Hyperlink"/>
           </w:rPr>
-          <w:t>osfinancials-development/accounting-other-languages/turkish-accounting at main · Digidanosf/osfinancials-development · GitHub</w:t>
+          <w:t xml:space="preserve">osfinancials-development/accounting-other-languages/turkish-accounting at main · </w:t>
+        </w:r>
+        <w:proofErr w:type="spellStart"/>
+        <w:r>
+          <w:rPr>
+            <w:rStyle w:val="Hyperlink"/>
+          </w:rPr>
+          <w:t>Digidanosf</w:t>
+        </w:r>
+        <w:proofErr w:type="spellEnd"/>
+        <w:r>
+          <w:rPr>
+            <w:rStyle w:val="Hyperlink"/>
+          </w:rPr>
+          <w:t>/</w:t>
+        </w:r>
+        <w:proofErr w:type="spellStart"/>
+        <w:r>
+          <w:rPr>
+            <w:rStyle w:val="Hyperlink"/>
+          </w:rPr>
+          <w:t>osfinancials</w:t>
+        </w:r>
+        <w:proofErr w:type="spellEnd"/>
+        <w:r>
+          <w:rPr>
+            <w:rStyle w:val="Hyperlink"/>
+          </w:rPr>
+          <w:t>-development · GitHub</w:t>
         </w:r>
       </w:hyperlink>
       <w:r>
@@ -7847,11 +8522,16 @@
     </w:p>
     <w:p>
       <w:r>
-        <w:t xml:space="preserve">Turkish language files fully translated </w:t>
+        <w:t xml:space="preserve">Turkish language files fully </w:t>
+      </w:r>
+      <w:proofErr w:type="gramStart"/>
+      <w:r>
+        <w:t xml:space="preserve">translated </w:t>
       </w:r>
       <w:r>
         <w:t>:</w:t>
       </w:r>
+      <w:proofErr w:type="gramEnd"/>
     </w:p>
     <w:p>
       <w:pPr>
@@ -7861,11 +8541,16 @@
           <w:numId w:val="36"/>
         </w:numPr>
       </w:pPr>
+      <w:proofErr w:type="spellStart"/>
       <w:r>
         <w:t>Turkish</w:t>
       </w:r>
       <w:r>
-        <w:t>.dfm - Generic</w:t>
+        <w:t>.dfm</w:t>
+      </w:r>
+      <w:proofErr w:type="spellEnd"/>
+      <w:r>
+        <w:t xml:space="preserve"> - Generic</w:t>
       </w:r>
     </w:p>
     <w:p>
@@ -7876,8 +8561,13 @@
           <w:numId w:val="36"/>
         </w:numPr>
       </w:pPr>
-      <w:r>
-        <w:t xml:space="preserve">tu-Turkey.dfm - </w:t>
+      <w:proofErr w:type="spellStart"/>
+      <w:r>
+        <w:t>tu-Turkey.dfm</w:t>
+      </w:r>
+      <w:proofErr w:type="spellEnd"/>
+      <w:r>
+        <w:t xml:space="preserve"> - </w:t>
       </w:r>
       <w:r>
         <w:t>Türkiye</w:t>
@@ -7891,8 +8581,13 @@
           <w:numId w:val="36"/>
         </w:numPr>
       </w:pPr>
-      <w:r>
-        <w:t xml:space="preserve">tu-Cyprus.dfm - </w:t>
+      <w:proofErr w:type="spellStart"/>
+      <w:r>
+        <w:t>tu-Cyprus.dfm</w:t>
+      </w:r>
+      <w:proofErr w:type="spellEnd"/>
+      <w:r>
+        <w:t xml:space="preserve"> - </w:t>
       </w:r>
       <w:r>
         <w:t>Turkish Republic of Northern Cyprus (TRNC)</w:t>
@@ -7924,7 +8619,35 @@
           <w:rPr>
             <w:rStyle w:val="Hyperlink"/>
           </w:rPr>
-          <w:t>osfinancials-development/accounting-other-languages/spanish-accounting at main · Digidanosf/osfinancials-development · GitHub</w:t>
+          <w:t xml:space="preserve">osfinancials-development/accounting-other-languages/spanish-accounting at main · </w:t>
+        </w:r>
+        <w:proofErr w:type="spellStart"/>
+        <w:r>
+          <w:rPr>
+            <w:rStyle w:val="Hyperlink"/>
+          </w:rPr>
+          <w:t>Digidanosf</w:t>
+        </w:r>
+        <w:proofErr w:type="spellEnd"/>
+        <w:r>
+          <w:rPr>
+            <w:rStyle w:val="Hyperlink"/>
+          </w:rPr>
+          <w:t>/</w:t>
+        </w:r>
+        <w:proofErr w:type="spellStart"/>
+        <w:r>
+          <w:rPr>
+            <w:rStyle w:val="Hyperlink"/>
+          </w:rPr>
+          <w:t>osfinancials</w:t>
+        </w:r>
+        <w:proofErr w:type="spellEnd"/>
+        <w:r>
+          <w:rPr>
+            <w:rStyle w:val="Hyperlink"/>
+          </w:rPr>
+          <w:t>-development · GitHub</w:t>
         </w:r>
       </w:hyperlink>
       <w:r>
@@ -7949,8 +8672,18 @@
           <w:sz w:val="20"/>
           <w:szCs w:val="20"/>
         </w:rPr>
-        <w:t>The following 13 Spanish language files have been fully updated and translated. All translations take into account</w:t>
-      </w:r>
+        <w:t xml:space="preserve">The following 13 Spanish language files have been fully updated and translated. All translations </w:t>
+      </w:r>
+      <w:proofErr w:type="gramStart"/>
+      <w:r>
+        <w:rPr>
+          <w:rFonts w:ascii="Segoe UI" w:hAnsi="Segoe UI" w:cs="Segoe UI"/>
+          <w:sz w:val="20"/>
+          <w:szCs w:val="20"/>
+        </w:rPr>
+        <w:t>take into account</w:t>
+      </w:r>
+      <w:proofErr w:type="gramEnd"/>
       <w:r>
         <w:rPr>
           <w:rFonts w:ascii="Segoe UI" w:hAnsi="Segoe UI" w:cs="Segoe UI"/>
@@ -7986,8 +8719,21 @@
         <w:t>Spain:</w:t>
       </w:r>
       <w:r>
-        <w:t xml:space="preserve"> Español.dfm / es-Spain.dfm</w:t>
-      </w:r>
+        <w:t xml:space="preserve"> </w:t>
+      </w:r>
+      <w:proofErr w:type="spellStart"/>
+      <w:r>
+        <w:t>Español.dfm</w:t>
+      </w:r>
+      <w:proofErr w:type="spellEnd"/>
+      <w:r>
+        <w:t xml:space="preserve"> / es-</w:t>
+      </w:r>
+      <w:proofErr w:type="spellStart"/>
+      <w:r>
+        <w:t>Spain.dfm</w:t>
+      </w:r>
+      <w:proofErr w:type="spellEnd"/>
     </w:p>
     <w:p>
       <w:pPr>
@@ -8005,8 +8751,13 @@
         <w:t>Equatorial Guinea:</w:t>
       </w:r>
       <w:r>
-        <w:t xml:space="preserve"> es-Equatorial-Guinea.dfm</w:t>
-      </w:r>
+        <w:t xml:space="preserve"> es-Equatorial-</w:t>
+      </w:r>
+      <w:proofErr w:type="spellStart"/>
+      <w:r>
+        <w:t>Guinea.dfm</w:t>
+      </w:r>
+      <w:proofErr w:type="spellEnd"/>
     </w:p>
     <w:p>
       <w:pPr>
@@ -8024,8 +8775,13 @@
         <w:t>Argentina:</w:t>
       </w:r>
       <w:r>
-        <w:t xml:space="preserve"> es-Argentina.dfm</w:t>
-      </w:r>
+        <w:t xml:space="preserve"> es-</w:t>
+      </w:r>
+      <w:proofErr w:type="spellStart"/>
+      <w:r>
+        <w:t>Argentina.dfm</w:t>
+      </w:r>
+      <w:proofErr w:type="spellEnd"/>
     </w:p>
     <w:p>
       <w:pPr>
@@ -8043,8 +8799,13 @@
         <w:t>Chile:</w:t>
       </w:r>
       <w:r>
-        <w:t xml:space="preserve"> es-Chile.dfm</w:t>
-      </w:r>
+        <w:t xml:space="preserve"> es-</w:t>
+      </w:r>
+      <w:proofErr w:type="spellStart"/>
+      <w:r>
+        <w:t>Chile.dfm</w:t>
+      </w:r>
+      <w:proofErr w:type="spellEnd"/>
     </w:p>
     <w:p>
       <w:pPr>
@@ -8062,8 +8823,13 @@
         <w:t>Ecuador:</w:t>
       </w:r>
       <w:r>
-        <w:t xml:space="preserve"> es-Ecuador.dfm</w:t>
-      </w:r>
+        <w:t xml:space="preserve"> es-</w:t>
+      </w:r>
+      <w:proofErr w:type="spellStart"/>
+      <w:r>
+        <w:t>Ecuador.dfm</w:t>
+      </w:r>
+      <w:proofErr w:type="spellEnd"/>
     </w:p>
     <w:p>
       <w:pPr>
@@ -8081,8 +8847,13 @@
         <w:t>El Salvador:</w:t>
       </w:r>
       <w:r>
-        <w:t xml:space="preserve"> es-ElSalvador.dfm</w:t>
-      </w:r>
+        <w:t xml:space="preserve"> es-</w:t>
+      </w:r>
+      <w:proofErr w:type="spellStart"/>
+      <w:r>
+        <w:t>ElSalvador.dfm</w:t>
+      </w:r>
+      <w:proofErr w:type="spellEnd"/>
     </w:p>
     <w:p>
       <w:pPr>
@@ -8100,8 +8871,13 @@
         <w:t>Honduras:</w:t>
       </w:r>
       <w:r>
-        <w:t xml:space="preserve"> es-Honduras.dfm</w:t>
-      </w:r>
+        <w:t xml:space="preserve"> es-</w:t>
+      </w:r>
+      <w:proofErr w:type="spellStart"/>
+      <w:r>
+        <w:t>Honduras.dfm</w:t>
+      </w:r>
+      <w:proofErr w:type="spellEnd"/>
     </w:p>
     <w:p>
       <w:pPr>
@@ -8119,8 +8895,13 @@
         <w:t>Panama:</w:t>
       </w:r>
       <w:r>
-        <w:t xml:space="preserve"> es-Panama.dfm</w:t>
-      </w:r>
+        <w:t xml:space="preserve"> es-</w:t>
+      </w:r>
+      <w:proofErr w:type="spellStart"/>
+      <w:r>
+        <w:t>Panama.dfm</w:t>
+      </w:r>
+      <w:proofErr w:type="spellEnd"/>
     </w:p>
     <w:p>
       <w:pPr>
@@ -8138,8 +8919,13 @@
         <w:t>Paraguay:</w:t>
       </w:r>
       <w:r>
-        <w:t xml:space="preserve"> es-Paraguay.dfm</w:t>
-      </w:r>
+        <w:t xml:space="preserve"> es-</w:t>
+      </w:r>
+      <w:proofErr w:type="spellStart"/>
+      <w:r>
+        <w:t>Paraguay.dfm</w:t>
+      </w:r>
+      <w:proofErr w:type="spellEnd"/>
     </w:p>
     <w:p>
       <w:pPr>
@@ -8157,8 +8943,13 @@
         <w:t>Peru:</w:t>
       </w:r>
       <w:r>
-        <w:t xml:space="preserve"> es-Peru.dfm</w:t>
-      </w:r>
+        <w:t xml:space="preserve"> es-</w:t>
+      </w:r>
+      <w:proofErr w:type="spellStart"/>
+      <w:r>
+        <w:t>Peru.dfm</w:t>
+      </w:r>
+      <w:proofErr w:type="spellEnd"/>
     </w:p>
     <w:p>
       <w:pPr>
@@ -8176,8 +8967,13 @@
         <w:t>Uruguay:</w:t>
       </w:r>
       <w:r>
-        <w:t xml:space="preserve"> es-Uruguay.dfm</w:t>
-      </w:r>
+        <w:t xml:space="preserve"> es-</w:t>
+      </w:r>
+      <w:proofErr w:type="spellStart"/>
+      <w:r>
+        <w:t>Uruguay.dfm</w:t>
+      </w:r>
+      <w:proofErr w:type="spellEnd"/>
     </w:p>
     <w:p>
       <w:pPr>
@@ -8195,8 +8991,13 @@
         <w:t>Mexico:</w:t>
       </w:r>
       <w:r>
-        <w:t xml:space="preserve"> es-Mexico.dfm</w:t>
-      </w:r>
+        <w:t xml:space="preserve"> es-</w:t>
+      </w:r>
+      <w:proofErr w:type="spellStart"/>
+      <w:r>
+        <w:t>Mexico.dfm</w:t>
+      </w:r>
+      <w:proofErr w:type="spellEnd"/>
     </w:p>
     <w:p>
       <w:pPr>
@@ -8214,8 +9015,13 @@
         <w:t>Venezuela:</w:t>
       </w:r>
       <w:r>
-        <w:t xml:space="preserve"> es-Venezuela.dfm</w:t>
-      </w:r>
+        <w:t xml:space="preserve"> es-</w:t>
+      </w:r>
+      <w:proofErr w:type="spellStart"/>
+      <w:r>
+        <w:t>Venezuela.dfm</w:t>
+      </w:r>
+      <w:proofErr w:type="spellEnd"/>
     </w:p>
     <w:p>
       <w:pPr>
@@ -8248,7 +9054,35 @@
           <w:rPr>
             <w:rStyle w:val="Hyperlink"/>
           </w:rPr>
-          <w:t>osfinancials-development/accounting-other-languages/french-accounting at main · Digidanosf/osfinancials-development · GitHub</w:t>
+          <w:t xml:space="preserve">osfinancials-development/accounting-other-languages/french-accounting at main · </w:t>
+        </w:r>
+        <w:proofErr w:type="spellStart"/>
+        <w:r>
+          <w:rPr>
+            <w:rStyle w:val="Hyperlink"/>
+          </w:rPr>
+          <w:t>Digidanosf</w:t>
+        </w:r>
+        <w:proofErr w:type="spellEnd"/>
+        <w:r>
+          <w:rPr>
+            <w:rStyle w:val="Hyperlink"/>
+          </w:rPr>
+          <w:t>/</w:t>
+        </w:r>
+        <w:proofErr w:type="spellStart"/>
+        <w:r>
+          <w:rPr>
+            <w:rStyle w:val="Hyperlink"/>
+          </w:rPr>
+          <w:t>osfinancials</w:t>
+        </w:r>
+        <w:proofErr w:type="spellEnd"/>
+        <w:r>
+          <w:rPr>
+            <w:rStyle w:val="Hyperlink"/>
+          </w:rPr>
+          <w:t>-development · GitHub</w:t>
         </w:r>
       </w:hyperlink>
       <w:r>
@@ -8320,9 +9154,14 @@
           <w:numId w:val="25"/>
         </w:numPr>
       </w:pPr>
+      <w:proofErr w:type="spellStart"/>
       <w:r>
         <w:lastRenderedPageBreak/>
-        <w:t>Francais.dfm (</w:t>
+        <w:t>Francais.dfm</w:t>
+      </w:r>
+      <w:proofErr w:type="spellEnd"/>
+      <w:r>
+        <w:t xml:space="preserve"> (</w:t>
       </w:r>
       <w:r>
         <w:t>without cedilla</w:t>
@@ -8339,8 +9178,13 @@
           <w:numId w:val="25"/>
         </w:numPr>
       </w:pPr>
-      <w:r>
-        <w:t>Français.dfm (</w:t>
+      <w:proofErr w:type="spellStart"/>
+      <w:r>
+        <w:t>Français.dfm</w:t>
+      </w:r>
+      <w:proofErr w:type="spellEnd"/>
+      <w:r>
+        <w:t xml:space="preserve"> (</w:t>
       </w:r>
       <w:r>
         <w:t>with cedilla</w:t>
@@ -8357,9 +9201,11 @@
           <w:numId w:val="25"/>
         </w:numPr>
       </w:pPr>
+      <w:proofErr w:type="spellStart"/>
       <w:r>
         <w:t>fr-Benin.dfm</w:t>
       </w:r>
+      <w:proofErr w:type="spellEnd"/>
     </w:p>
     <w:p>
       <w:pPr>
@@ -8369,9 +9215,11 @@
           <w:numId w:val="25"/>
         </w:numPr>
       </w:pPr>
+      <w:proofErr w:type="spellStart"/>
       <w:r>
         <w:t>fr-Burkina.dfm</w:t>
       </w:r>
+      <w:proofErr w:type="spellEnd"/>
     </w:p>
     <w:p>
       <w:pPr>
@@ -8381,9 +9229,19 @@
           <w:numId w:val="25"/>
         </w:numPr>
       </w:pPr>
-      <w:r>
-        <w:t>fr-C-African-Rep.dfm</w:t>
-      </w:r>
+      <w:proofErr w:type="spellStart"/>
+      <w:r>
+        <w:t>fr</w:t>
+      </w:r>
+      <w:proofErr w:type="spellEnd"/>
+      <w:r>
+        <w:t>-C-African-</w:t>
+      </w:r>
+      <w:proofErr w:type="spellStart"/>
+      <w:r>
+        <w:t>Rep.dfm</w:t>
+      </w:r>
+      <w:proofErr w:type="spellEnd"/>
     </w:p>
     <w:p>
       <w:pPr>
@@ -8393,9 +9251,11 @@
           <w:numId w:val="25"/>
         </w:numPr>
       </w:pPr>
+      <w:proofErr w:type="spellStart"/>
       <w:r>
         <w:t>fr-Cameroun.dfm</w:t>
       </w:r>
+      <w:proofErr w:type="spellEnd"/>
     </w:p>
     <w:p>
       <w:pPr>
@@ -8405,9 +9265,19 @@
           <w:numId w:val="25"/>
         </w:numPr>
       </w:pPr>
-      <w:r>
-        <w:t>fr-Canada-other.dfm</w:t>
-      </w:r>
+      <w:proofErr w:type="spellStart"/>
+      <w:r>
+        <w:t>fr</w:t>
+      </w:r>
+      <w:proofErr w:type="spellEnd"/>
+      <w:r>
+        <w:t>-Canada-</w:t>
+      </w:r>
+      <w:proofErr w:type="spellStart"/>
+      <w:r>
+        <w:t>other.dfm</w:t>
+      </w:r>
+      <w:proofErr w:type="spellEnd"/>
     </w:p>
     <w:p>
       <w:pPr>
@@ -8417,9 +9287,19 @@
           <w:numId w:val="25"/>
         </w:numPr>
       </w:pPr>
-      <w:r>
-        <w:t>fr-Canada-Quebec.dfm</w:t>
-      </w:r>
+      <w:proofErr w:type="spellStart"/>
+      <w:r>
+        <w:t>fr</w:t>
+      </w:r>
+      <w:proofErr w:type="spellEnd"/>
+      <w:r>
+        <w:t>-Canada-</w:t>
+      </w:r>
+      <w:proofErr w:type="spellStart"/>
+      <w:r>
+        <w:t>Quebec.dfm</w:t>
+      </w:r>
+      <w:proofErr w:type="spellEnd"/>
     </w:p>
     <w:p>
       <w:pPr>
@@ -8429,9 +9309,11 @@
           <w:numId w:val="25"/>
         </w:numPr>
       </w:pPr>
+      <w:proofErr w:type="spellStart"/>
       <w:r>
         <w:t>fr-Chad.dfm</w:t>
       </w:r>
+      <w:proofErr w:type="spellEnd"/>
     </w:p>
     <w:p>
       <w:pPr>
@@ -8441,9 +9323,11 @@
           <w:numId w:val="25"/>
         </w:numPr>
       </w:pPr>
+      <w:proofErr w:type="spellStart"/>
       <w:r>
         <w:t>fr-Comores.dfm</w:t>
       </w:r>
+      <w:proofErr w:type="spellEnd"/>
     </w:p>
     <w:p>
       <w:pPr>
@@ -8453,9 +9337,19 @@
           <w:numId w:val="25"/>
         </w:numPr>
       </w:pPr>
-      <w:r>
-        <w:t>fr-Democratic-Rep-Congo.dfm</w:t>
-      </w:r>
+      <w:proofErr w:type="spellStart"/>
+      <w:r>
+        <w:t>fr</w:t>
+      </w:r>
+      <w:proofErr w:type="spellEnd"/>
+      <w:r>
+        <w:t>-Democratic-Rep-</w:t>
+      </w:r>
+      <w:proofErr w:type="spellStart"/>
+      <w:r>
+        <w:t>Congo.dfm</w:t>
+      </w:r>
+      <w:proofErr w:type="spellEnd"/>
     </w:p>
     <w:p>
       <w:pPr>
@@ -8465,9 +9359,19 @@
           <w:numId w:val="25"/>
         </w:numPr>
       </w:pPr>
-      <w:r>
-        <w:t>fr-Equatorial-Guinea.dfm</w:t>
-      </w:r>
+      <w:proofErr w:type="spellStart"/>
+      <w:r>
+        <w:t>fr</w:t>
+      </w:r>
+      <w:proofErr w:type="spellEnd"/>
+      <w:r>
+        <w:t>-Equatorial-</w:t>
+      </w:r>
+      <w:proofErr w:type="spellStart"/>
+      <w:r>
+        <w:t>Guinea.dfm</w:t>
+      </w:r>
+      <w:proofErr w:type="spellEnd"/>
     </w:p>
     <w:p>
       <w:pPr>
@@ -8477,9 +9381,11 @@
           <w:numId w:val="25"/>
         </w:numPr>
       </w:pPr>
+      <w:proofErr w:type="spellStart"/>
       <w:r>
         <w:t>fr-Gabon.dfm</w:t>
       </w:r>
+      <w:proofErr w:type="spellEnd"/>
     </w:p>
     <w:p>
       <w:pPr>
@@ -8489,9 +9395,11 @@
           <w:numId w:val="25"/>
         </w:numPr>
       </w:pPr>
+      <w:proofErr w:type="spellStart"/>
       <w:r>
         <w:t>fr-Guinee.dfm</w:t>
       </w:r>
+      <w:proofErr w:type="spellEnd"/>
     </w:p>
     <w:p>
       <w:pPr>
@@ -8501,9 +9409,19 @@
           <w:numId w:val="25"/>
         </w:numPr>
       </w:pPr>
-      <w:r>
-        <w:t>fr-Guinee-Bissau.dfm</w:t>
-      </w:r>
+      <w:proofErr w:type="spellStart"/>
+      <w:r>
+        <w:t>fr</w:t>
+      </w:r>
+      <w:proofErr w:type="spellEnd"/>
+      <w:r>
+        <w:t>-Guinee-</w:t>
+      </w:r>
+      <w:proofErr w:type="spellStart"/>
+      <w:r>
+        <w:t>Bissau.dfm</w:t>
+      </w:r>
+      <w:proofErr w:type="spellEnd"/>
     </w:p>
     <w:p>
       <w:pPr>
@@ -8513,9 +9431,11 @@
           <w:numId w:val="25"/>
         </w:numPr>
       </w:pPr>
+      <w:proofErr w:type="spellStart"/>
       <w:r>
         <w:t>fr-Haiti.dfm</w:t>
       </w:r>
+      <w:proofErr w:type="spellEnd"/>
     </w:p>
     <w:p>
       <w:pPr>
@@ -8525,9 +9445,19 @@
           <w:numId w:val="25"/>
         </w:numPr>
       </w:pPr>
-      <w:r>
-        <w:t>fr-Ivory-Coast.dfm</w:t>
-      </w:r>
+      <w:proofErr w:type="spellStart"/>
+      <w:r>
+        <w:t>fr</w:t>
+      </w:r>
+      <w:proofErr w:type="spellEnd"/>
+      <w:r>
+        <w:t>-Ivory-</w:t>
+      </w:r>
+      <w:proofErr w:type="spellStart"/>
+      <w:r>
+        <w:t>Coast.dfm</w:t>
+      </w:r>
+      <w:proofErr w:type="spellEnd"/>
     </w:p>
     <w:p>
       <w:pPr>
@@ -8537,9 +9467,11 @@
           <w:numId w:val="25"/>
         </w:numPr>
       </w:pPr>
+      <w:proofErr w:type="spellStart"/>
       <w:r>
         <w:t>fr-Mali.dfm</w:t>
       </w:r>
+      <w:proofErr w:type="spellEnd"/>
     </w:p>
     <w:p>
       <w:pPr>
@@ -8549,9 +9481,11 @@
           <w:numId w:val="25"/>
         </w:numPr>
       </w:pPr>
+      <w:proofErr w:type="spellStart"/>
       <w:r>
         <w:t>fr-Maurice.dfm</w:t>
       </w:r>
+      <w:proofErr w:type="spellEnd"/>
     </w:p>
     <w:p>
       <w:pPr>
@@ -8561,9 +9495,11 @@
           <w:numId w:val="25"/>
         </w:numPr>
       </w:pPr>
+      <w:proofErr w:type="spellStart"/>
       <w:r>
         <w:t>fr-Niger.dfm</w:t>
       </w:r>
+      <w:proofErr w:type="spellEnd"/>
     </w:p>
     <w:p>
       <w:pPr>
@@ -8573,9 +9509,19 @@
           <w:numId w:val="25"/>
         </w:numPr>
       </w:pPr>
-      <w:r>
-        <w:t>fr-Rep-Congo.dfm</w:t>
-      </w:r>
+      <w:proofErr w:type="spellStart"/>
+      <w:r>
+        <w:t>fr</w:t>
+      </w:r>
+      <w:proofErr w:type="spellEnd"/>
+      <w:r>
+        <w:t>-Rep-</w:t>
+      </w:r>
+      <w:proofErr w:type="spellStart"/>
+      <w:r>
+        <w:t>Congo.dfm</w:t>
+      </w:r>
+      <w:proofErr w:type="spellEnd"/>
     </w:p>
     <w:p>
       <w:pPr>
@@ -8585,9 +9531,11 @@
           <w:numId w:val="25"/>
         </w:numPr>
       </w:pPr>
+      <w:proofErr w:type="spellStart"/>
       <w:r>
         <w:t>fr-Rwanda.dfm</w:t>
       </w:r>
+      <w:proofErr w:type="spellEnd"/>
     </w:p>
     <w:p>
       <w:pPr>
@@ -8597,9 +9545,11 @@
           <w:numId w:val="25"/>
         </w:numPr>
       </w:pPr>
+      <w:proofErr w:type="spellStart"/>
       <w:r>
         <w:t>fr-Senegal.dfm</w:t>
       </w:r>
+      <w:proofErr w:type="spellEnd"/>
     </w:p>
     <w:p>
       <w:pPr>
@@ -8609,9 +9559,11 @@
           <w:numId w:val="25"/>
         </w:numPr>
       </w:pPr>
+      <w:proofErr w:type="spellStart"/>
       <w:r>
         <w:t>fr-Togo.dfm</w:t>
       </w:r>
+      <w:proofErr w:type="spellEnd"/>
     </w:p>
     <w:p>
       <w:pPr>
@@ -8621,9 +9573,11 @@
           <w:numId w:val="25"/>
         </w:numPr>
       </w:pPr>
+      <w:proofErr w:type="spellStart"/>
       <w:r>
         <w:t>fr-Vanuatu.dfm</w:t>
       </w:r>
+      <w:proofErr w:type="spellEnd"/>
     </w:p>
     <w:p>
       <w:pPr>
@@ -8654,7 +9608,35 @@
           <w:rPr>
             <w:rStyle w:val="Hyperlink"/>
           </w:rPr>
-          <w:t>osfinancials-development/accounting-other-languages/arabic-accounting at main · Digidanosf/osfinancials-development · GitHub</w:t>
+          <w:t xml:space="preserve">osfinancials-development/accounting-other-languages/arabic-accounting at main · </w:t>
+        </w:r>
+        <w:proofErr w:type="spellStart"/>
+        <w:r>
+          <w:rPr>
+            <w:rStyle w:val="Hyperlink"/>
+          </w:rPr>
+          <w:t>Digidanosf</w:t>
+        </w:r>
+        <w:proofErr w:type="spellEnd"/>
+        <w:r>
+          <w:rPr>
+            <w:rStyle w:val="Hyperlink"/>
+          </w:rPr>
+          <w:t>/</w:t>
+        </w:r>
+        <w:proofErr w:type="spellStart"/>
+        <w:r>
+          <w:rPr>
+            <w:rStyle w:val="Hyperlink"/>
+          </w:rPr>
+          <w:t>osfinancials</w:t>
+        </w:r>
+        <w:proofErr w:type="spellEnd"/>
+        <w:r>
+          <w:rPr>
+            <w:rStyle w:val="Hyperlink"/>
+          </w:rPr>
+          <w:t>-development · GitHub</w:t>
         </w:r>
       </w:hyperlink>
       <w:r>
@@ -8663,7 +9645,15 @@
     </w:p>
     <w:p>
       <w:r>
-        <w:t xml:space="preserve">Language Files – Arabic.dfm </w:t>
+        <w:t xml:space="preserve">Language Files – </w:t>
+      </w:r>
+      <w:proofErr w:type="spellStart"/>
+      <w:r>
+        <w:t>Arabic.dfm</w:t>
+      </w:r>
+      <w:proofErr w:type="spellEnd"/>
+      <w:r>
+        <w:t xml:space="preserve"> </w:t>
       </w:r>
     </w:p>
     <w:p>
@@ -8695,7 +9685,35 @@
           <w:rPr>
             <w:rStyle w:val="Hyperlink"/>
           </w:rPr>
-          <w:t>osfinancials-development/accounting-other-languages/chinese-accounting at main · Digidanosf/osfinancials-development · GitHub</w:t>
+          <w:t xml:space="preserve">osfinancials-development/accounting-other-languages/chinese-accounting at main · </w:t>
+        </w:r>
+        <w:proofErr w:type="spellStart"/>
+        <w:r>
+          <w:rPr>
+            <w:rStyle w:val="Hyperlink"/>
+          </w:rPr>
+          <w:t>Digidanosf</w:t>
+        </w:r>
+        <w:proofErr w:type="spellEnd"/>
+        <w:r>
+          <w:rPr>
+            <w:rStyle w:val="Hyperlink"/>
+          </w:rPr>
+          <w:t>/</w:t>
+        </w:r>
+        <w:proofErr w:type="spellStart"/>
+        <w:r>
+          <w:rPr>
+            <w:rStyle w:val="Hyperlink"/>
+          </w:rPr>
+          <w:t>osfinancials</w:t>
+        </w:r>
+        <w:proofErr w:type="spellEnd"/>
+        <w:r>
+          <w:rPr>
+            <w:rStyle w:val="Hyperlink"/>
+          </w:rPr>
+          <w:t>-development · GitHub</w:t>
         </w:r>
       </w:hyperlink>
       <w:r>
@@ -8708,11 +9726,33 @@
           <w:lang w:val="fr-FR"/>
         </w:rPr>
       </w:pPr>
+      <w:proofErr w:type="spellStart"/>
       <w:r>
         <w:rPr>
           <w:lang w:val="fr-FR"/>
         </w:rPr>
-        <w:t xml:space="preserve">Chinese Language Files – </w:t>
+        <w:t>Chinese</w:t>
+      </w:r>
+      <w:proofErr w:type="spellEnd"/>
+      <w:r>
+        <w:rPr>
+          <w:lang w:val="fr-FR"/>
+        </w:rPr>
+        <w:t xml:space="preserve"> </w:t>
+      </w:r>
+      <w:proofErr w:type="spellStart"/>
+      <w:r>
+        <w:rPr>
+          <w:lang w:val="fr-FR"/>
+        </w:rPr>
+        <w:t>Language</w:t>
+      </w:r>
+      <w:proofErr w:type="spellEnd"/>
+      <w:r>
+        <w:rPr>
+          <w:lang w:val="fr-FR"/>
+        </w:rPr>
+        <w:t xml:space="preserve"> Files – </w:t>
       </w:r>
     </w:p>
     <w:p>
@@ -8726,12 +9766,28 @@
           <w:lang w:val="fr-FR"/>
         </w:rPr>
       </w:pPr>
+      <w:proofErr w:type="spellStart"/>
       <w:r>
         <w:rPr>
           <w:lang w:val="fr-FR"/>
         </w:rPr>
-        <w:t>Chinese – Simplified.dfm</w:t>
-      </w:r>
+        <w:t>Chinese</w:t>
+      </w:r>
+      <w:proofErr w:type="spellEnd"/>
+      <w:r>
+        <w:rPr>
+          <w:lang w:val="fr-FR"/>
+        </w:rPr>
+        <w:t xml:space="preserve"> – </w:t>
+      </w:r>
+      <w:proofErr w:type="spellStart"/>
+      <w:r>
+        <w:rPr>
+          <w:lang w:val="fr-FR"/>
+        </w:rPr>
+        <w:t>Simplified.dfm</w:t>
+      </w:r>
+      <w:proofErr w:type="spellEnd"/>
     </w:p>
     <w:p>
       <w:pPr>
@@ -8744,12 +9800,28 @@
           <w:lang w:val="fr-FR"/>
         </w:rPr>
       </w:pPr>
+      <w:proofErr w:type="spellStart"/>
       <w:r>
         <w:rPr>
           <w:lang w:val="fr-FR"/>
         </w:rPr>
-        <w:t>Chinese – Traditional.dfm</w:t>
-      </w:r>
+        <w:t>Chinese</w:t>
+      </w:r>
+      <w:proofErr w:type="spellEnd"/>
+      <w:r>
+        <w:rPr>
+          <w:lang w:val="fr-FR"/>
+        </w:rPr>
+        <w:t xml:space="preserve"> – </w:t>
+      </w:r>
+      <w:proofErr w:type="spellStart"/>
+      <w:r>
+        <w:rPr>
+          <w:lang w:val="fr-FR"/>
+        </w:rPr>
+        <w:t>Traditional.dfm</w:t>
+      </w:r>
+      <w:proofErr w:type="spellEnd"/>
     </w:p>
     <w:p>
       <w:pPr>
@@ -8789,7 +9861,35 @@
           <w:rPr>
             <w:rStyle w:val="Hyperlink"/>
           </w:rPr>
-          <w:t>osfinancials-development/accounting-other-languages/german-accounting at main · Digidanosf/osfinancials-development · GitHub</w:t>
+          <w:t xml:space="preserve">osfinancials-development/accounting-other-languages/german-accounting at main · </w:t>
+        </w:r>
+        <w:proofErr w:type="spellStart"/>
+        <w:r>
+          <w:rPr>
+            <w:rStyle w:val="Hyperlink"/>
+          </w:rPr>
+          <w:t>Digidanosf</w:t>
+        </w:r>
+        <w:proofErr w:type="spellEnd"/>
+        <w:r>
+          <w:rPr>
+            <w:rStyle w:val="Hyperlink"/>
+          </w:rPr>
+          <w:t>/</w:t>
+        </w:r>
+        <w:proofErr w:type="spellStart"/>
+        <w:r>
+          <w:rPr>
+            <w:rStyle w:val="Hyperlink"/>
+          </w:rPr>
+          <w:t>osfinancials</w:t>
+        </w:r>
+        <w:proofErr w:type="spellEnd"/>
+        <w:r>
+          <w:rPr>
+            <w:rStyle w:val="Hyperlink"/>
+          </w:rPr>
+          <w:t>-development · GitHub</w:t>
         </w:r>
       </w:hyperlink>
       <w:r>
@@ -8815,8 +9915,13 @@
           <w:numId w:val="29"/>
         </w:numPr>
       </w:pPr>
-      <w:r>
-        <w:t xml:space="preserve">Deutsch.dfm </w:t>
+      <w:proofErr w:type="spellStart"/>
+      <w:r>
+        <w:t>Deutsch.dfm</w:t>
+      </w:r>
+      <w:proofErr w:type="spellEnd"/>
+      <w:r>
+        <w:t xml:space="preserve"> </w:t>
       </w:r>
     </w:p>
     <w:p>
@@ -8827,9 +9932,11 @@
           <w:numId w:val="29"/>
         </w:numPr>
       </w:pPr>
+      <w:proofErr w:type="spellStart"/>
       <w:r>
         <w:t>German.dfm</w:t>
       </w:r>
+      <w:proofErr w:type="spellEnd"/>
     </w:p>
     <w:p>
       <w:pPr>
@@ -8846,7 +9953,21 @@
         <w:rPr>
           <w:lang w:val="fr-FR"/>
         </w:rPr>
-        <w:t xml:space="preserve">de-AT-Austria.dfm </w:t>
+        <w:t>de-AT-</w:t>
+      </w:r>
+      <w:proofErr w:type="spellStart"/>
+      <w:r>
+        <w:rPr>
+          <w:lang w:val="fr-FR"/>
+        </w:rPr>
+        <w:t>Austria.dfm</w:t>
+      </w:r>
+      <w:proofErr w:type="spellEnd"/>
+      <w:r>
+        <w:rPr>
+          <w:lang w:val="fr-FR"/>
+        </w:rPr>
+        <w:t xml:space="preserve"> </w:t>
       </w:r>
     </w:p>
     <w:p>
@@ -8864,10 +9985,18 @@
         <w:t>-</w:t>
       </w:r>
       <w:r>
-        <w:t>BE-B</w:t>
-      </w:r>
-      <w:r>
-        <w:t xml:space="preserve">elgium.dfm </w:t>
+        <w:t>BE-</w:t>
+      </w:r>
+      <w:proofErr w:type="spellStart"/>
+      <w:r>
+        <w:t>B</w:t>
+      </w:r>
+      <w:r>
+        <w:t>elgium.dfm</w:t>
+      </w:r>
+      <w:proofErr w:type="spellEnd"/>
+      <w:r>
+        <w:t xml:space="preserve"> </w:t>
       </w:r>
     </w:p>
     <w:p>
@@ -8879,7 +10008,15 @@
         </w:numPr>
       </w:pPr>
       <w:r>
-        <w:t xml:space="preserve">de-CH-Switzerland.dfm </w:t>
+        <w:t>de-CH-</w:t>
+      </w:r>
+      <w:proofErr w:type="spellStart"/>
+      <w:r>
+        <w:t>Switzerland.dfm</w:t>
+      </w:r>
+      <w:proofErr w:type="spellEnd"/>
+      <w:r>
+        <w:t xml:space="preserve"> </w:t>
       </w:r>
     </w:p>
     <w:p/>
@@ -8961,6 +10098,7 @@
                 <w:lang w:val="x-none"/>
               </w:rPr>
             </w:pPr>
+            <w:proofErr w:type="spellStart"/>
             <w:r>
               <w:rPr>
                 <w:b/>
@@ -8969,6 +10107,7 @@
               </w:rPr>
               <w:t>LabelID</w:t>
             </w:r>
+            <w:proofErr w:type="spellEnd"/>
           </w:p>
         </w:tc>
         <w:tc>
@@ -9185,7 +10324,39 @@
           <w:b/>
           <w:bCs/>
         </w:rPr>
-        <w:t>Exclamation mark  ‘ ! ‘ Incorrect placement</w:t>
+        <w:t xml:space="preserve">Exclamation </w:t>
+      </w:r>
+      <w:proofErr w:type="gramStart"/>
+      <w:r>
+        <w:rPr>
+          <w:b/>
+          <w:bCs/>
+        </w:rPr>
+        <w:t>mark  ‘</w:t>
+      </w:r>
+      <w:proofErr w:type="gramEnd"/>
+      <w:r>
+        <w:rPr>
+          <w:b/>
+          <w:bCs/>
+        </w:rPr>
+        <w:t xml:space="preserve"> ! </w:t>
+      </w:r>
+      <w:proofErr w:type="gramStart"/>
+      <w:r>
+        <w:rPr>
+          <w:b/>
+          <w:bCs/>
+        </w:rPr>
+        <w:t>‘ Incorrect</w:t>
+      </w:r>
+      <w:proofErr w:type="gramEnd"/>
+      <w:r>
+        <w:rPr>
+          <w:b/>
+          <w:bCs/>
+        </w:rPr>
+        <w:t xml:space="preserve"> placement</w:t>
       </w:r>
     </w:p>
     <w:tbl>
@@ -9229,6 +10400,7 @@
                 <w:lang w:val="x-none"/>
               </w:rPr>
             </w:pPr>
+            <w:proofErr w:type="spellStart"/>
             <w:r>
               <w:rPr>
                 <w:b/>
@@ -9237,6 +10409,7 @@
               </w:rPr>
               <w:t>LabelID</w:t>
             </w:r>
+            <w:proofErr w:type="spellEnd"/>
           </w:p>
         </w:tc>
         <w:tc>
@@ -9525,6 +10698,7 @@
                 <w:lang w:val="x-none"/>
               </w:rPr>
             </w:pPr>
+            <w:proofErr w:type="spellStart"/>
             <w:r>
               <w:rPr>
                 <w:b/>
@@ -9533,6 +10707,7 @@
               </w:rPr>
               <w:t>LabelID</w:t>
             </w:r>
+            <w:proofErr w:type="spellEnd"/>
           </w:p>
         </w:tc>
         <w:tc>
@@ -9878,6 +11053,7 @@
                 <w:lang w:val="x-none"/>
               </w:rPr>
             </w:pPr>
+            <w:proofErr w:type="spellStart"/>
             <w:r>
               <w:rPr>
                 <w:b/>
@@ -9886,6 +11062,7 @@
               </w:rPr>
               <w:t>LabelID</w:t>
             </w:r>
+            <w:proofErr w:type="spellEnd"/>
           </w:p>
         </w:tc>
         <w:tc>
@@ -10118,7 +11295,21 @@
               <w:rPr>
                 <w:lang w:val="x-none"/>
               </w:rPr>
-              <w:t>Open Items with paydate from</w:t>
+              <w:t xml:space="preserve">Open Items with </w:t>
+            </w:r>
+            <w:proofErr w:type="spellStart"/>
+            <w:r>
+              <w:rPr>
+                <w:lang w:val="x-none"/>
+              </w:rPr>
+              <w:t>paydate</w:t>
+            </w:r>
+            <w:proofErr w:type="spellEnd"/>
+            <w:r>
+              <w:rPr>
+                <w:lang w:val="x-none"/>
+              </w:rPr>
+              <w:t xml:space="preserve"> from</w:t>
             </w:r>
           </w:p>
         </w:tc>
@@ -10441,6 +11632,7 @@
                 <w:lang w:val="x-none"/>
               </w:rPr>
             </w:pPr>
+            <w:proofErr w:type="spellStart"/>
             <w:r>
               <w:rPr>
                 <w:b/>
@@ -10449,6 +11641,7 @@
               </w:rPr>
               <w:t>LabelID</w:t>
             </w:r>
+            <w:proofErr w:type="spellEnd"/>
           </w:p>
         </w:tc>
         <w:tc>
@@ -11019,6 +12212,7 @@
                 <w:lang w:val="x-none"/>
               </w:rPr>
             </w:pPr>
+            <w:proofErr w:type="spellStart"/>
             <w:r>
               <w:rPr>
                 <w:b/>
@@ -11027,6 +12221,7 @@
               </w:rPr>
               <w:t>LabelID</w:t>
             </w:r>
+            <w:proofErr w:type="spellEnd"/>
           </w:p>
         </w:tc>
         <w:tc>
@@ -11384,6 +12579,7 @@
                 <w:lang w:val="x-none"/>
               </w:rPr>
             </w:pPr>
+            <w:proofErr w:type="spellStart"/>
             <w:r>
               <w:rPr>
                 <w:b/>
@@ -11392,6 +12588,7 @@
               </w:rPr>
               <w:t>LabelID</w:t>
             </w:r>
+            <w:proofErr w:type="spellEnd"/>
           </w:p>
         </w:tc>
         <w:tc>
@@ -11633,6 +12830,7 @@
                 <w:lang w:val="x-none"/>
               </w:rPr>
             </w:pPr>
+            <w:proofErr w:type="spellStart"/>
             <w:r>
               <w:rPr>
                 <w:b/>
@@ -11641,6 +12839,7 @@
               </w:rPr>
               <w:t>LabelID</w:t>
             </w:r>
+            <w:proofErr w:type="spellEnd"/>
           </w:p>
         </w:tc>
         <w:tc>
@@ -11976,6 +13175,7 @@
                 <w:lang w:val="x-none"/>
               </w:rPr>
             </w:pPr>
+            <w:proofErr w:type="spellStart"/>
             <w:r>
               <w:rPr>
                 <w:b/>
@@ -11984,6 +13184,7 @@
               </w:rPr>
               <w:t>LabelID</w:t>
             </w:r>
+            <w:proofErr w:type="spellEnd"/>
           </w:p>
         </w:tc>
         <w:tc>
@@ -12377,7 +13578,21 @@
               <w:rPr>
                 <w:lang w:val="x-none"/>
               </w:rPr>
-              <w:t xml:space="preserve">Consistent with LabelID 2172 There is enough UI space on Open item link to use </w:t>
+              <w:t xml:space="preserve">Consistent with </w:t>
+            </w:r>
+            <w:proofErr w:type="spellStart"/>
+            <w:r>
+              <w:rPr>
+                <w:lang w:val="x-none"/>
+              </w:rPr>
+              <w:t>LabelID</w:t>
+            </w:r>
+            <w:proofErr w:type="spellEnd"/>
+            <w:r>
+              <w:rPr>
+                <w:lang w:val="x-none"/>
+              </w:rPr>
+              <w:t xml:space="preserve"> 2172 There is enough UI space on Open item link to use </w:t>
             </w:r>
             <w:r>
               <w:rPr>
@@ -12644,8 +13859,16 @@
               <w:rPr>
                 <w:lang w:val="x-none"/>
               </w:rPr>
-              <w:t>Compressing Message.db</w:t>
-            </w:r>
+              <w:t xml:space="preserve">Compressing </w:t>
+            </w:r>
+            <w:proofErr w:type="spellStart"/>
+            <w:r>
+              <w:rPr>
+                <w:lang w:val="x-none"/>
+              </w:rPr>
+              <w:t>Message.db</w:t>
+            </w:r>
+            <w:proofErr w:type="spellEnd"/>
             <w:r>
               <w:rPr>
                 <w:lang w:val="x-none"/>
@@ -12674,7 +13897,21 @@
               <w:rPr>
                 <w:lang w:val="x-none"/>
               </w:rPr>
-              <w:t>Compressing Message.db...</w:t>
+              <w:t xml:space="preserve">Compressing </w:t>
+            </w:r>
+            <w:proofErr w:type="spellStart"/>
+            <w:r>
+              <w:rPr>
+                <w:lang w:val="x-none"/>
+              </w:rPr>
+              <w:t>Message.db</w:t>
+            </w:r>
+            <w:proofErr w:type="spellEnd"/>
+            <w:r>
+              <w:rPr>
+                <w:lang w:val="x-none"/>
+              </w:rPr>
+              <w:t>...</w:t>
             </w:r>
           </w:p>
         </w:tc>
@@ -12698,7 +13935,21 @@
               <w:rPr>
                 <w:lang w:val="x-none"/>
               </w:rPr>
-              <w:t xml:space="preserve">(Added elipses ... to indicate that it is an ongoing process This causes translation errors and translations does not translate it as an ongoing state) </w:t>
+              <w:t xml:space="preserve">(Added </w:t>
+            </w:r>
+            <w:proofErr w:type="spellStart"/>
+            <w:r>
+              <w:rPr>
+                <w:lang w:val="x-none"/>
+              </w:rPr>
+              <w:t>elipses</w:t>
+            </w:r>
+            <w:proofErr w:type="spellEnd"/>
+            <w:r>
+              <w:rPr>
+                <w:lang w:val="x-none"/>
+              </w:rPr>
+              <w:t xml:space="preserve"> ... to indicate that it is an ongoing process This causes translation errors and translations does not translate it as an ongoing state) </w:t>
             </w:r>
           </w:p>
         </w:tc>
@@ -12747,11 +13998,19 @@
                 <w:lang w:val="x-none"/>
               </w:rPr>
             </w:pPr>
-            <w:r>
-              <w:rPr>
-                <w:lang w:val="x-none"/>
-              </w:rPr>
-              <w:t>Comfirm printing </w:t>
+            <w:proofErr w:type="spellStart"/>
+            <w:r>
+              <w:rPr>
+                <w:lang w:val="x-none"/>
+              </w:rPr>
+              <w:t>Comfirm</w:t>
+            </w:r>
+            <w:proofErr w:type="spellEnd"/>
+            <w:r>
+              <w:rPr>
+                <w:lang w:val="x-none"/>
+              </w:rPr>
+              <w:t> printing </w:t>
             </w:r>
           </w:p>
         </w:tc>
@@ -12949,11 +14208,19 @@
                 <w:lang w:val="x-none"/>
               </w:rPr>
             </w:pPr>
-            <w:r>
-              <w:rPr>
-                <w:lang w:val="x-none"/>
-              </w:rPr>
-              <w:t>Authentification failed! </w:t>
+            <w:proofErr w:type="spellStart"/>
+            <w:r>
+              <w:rPr>
+                <w:lang w:val="x-none"/>
+              </w:rPr>
+              <w:t>Authentification</w:t>
+            </w:r>
+            <w:proofErr w:type="spellEnd"/>
+            <w:r>
+              <w:rPr>
+                <w:lang w:val="x-none"/>
+              </w:rPr>
+              <w:t> failed! </w:t>
             </w:r>
           </w:p>
         </w:tc>
@@ -13210,7 +14477,21 @@
               <w:rPr>
                 <w:lang w:val="x-none"/>
               </w:rPr>
-              <w:t xml:space="preserve">(Added elipses ... to indicate that it is an ongoing process This causes translation errors and translations does not translate it as an ongoing state) </w:t>
+              <w:t xml:space="preserve">(Added </w:t>
+            </w:r>
+            <w:proofErr w:type="spellStart"/>
+            <w:r>
+              <w:rPr>
+                <w:lang w:val="x-none"/>
+              </w:rPr>
+              <w:t>elipses</w:t>
+            </w:r>
+            <w:proofErr w:type="spellEnd"/>
+            <w:r>
+              <w:rPr>
+                <w:lang w:val="x-none"/>
+              </w:rPr>
+              <w:t xml:space="preserve"> ... to indicate that it is an ongoing process This causes translation errors and translations does not translate it as an ongoing state) </w:t>
             </w:r>
           </w:p>
         </w:tc>
@@ -14154,7 +15435,21 @@
               <w:rPr>
                 <w:lang w:val="x-none"/>
               </w:rPr>
-              <w:t>Group still has nesteled groups! Remove them first!</w:t>
+              <w:t xml:space="preserve">Group still has </w:t>
+            </w:r>
+            <w:proofErr w:type="spellStart"/>
+            <w:r>
+              <w:rPr>
+                <w:lang w:val="x-none"/>
+              </w:rPr>
+              <w:t>nesteled</w:t>
+            </w:r>
+            <w:proofErr w:type="spellEnd"/>
+            <w:r>
+              <w:rPr>
+                <w:lang w:val="x-none"/>
+              </w:rPr>
+              <w:t xml:space="preserve"> groups! Remove them first!</w:t>
             </w:r>
           </w:p>
         </w:tc>
@@ -14453,7 +15748,21 @@
               <w:rPr>
                 <w:lang w:val="x-none"/>
               </w:rPr>
-              <w:t>There is document input asossiated with this project! Do you wish to continue ? All project data will be lost!</w:t>
+              <w:t xml:space="preserve">There is document input </w:t>
+            </w:r>
+            <w:proofErr w:type="spellStart"/>
+            <w:r>
+              <w:rPr>
+                <w:lang w:val="x-none"/>
+              </w:rPr>
+              <w:t>asossiated</w:t>
+            </w:r>
+            <w:proofErr w:type="spellEnd"/>
+            <w:r>
+              <w:rPr>
+                <w:lang w:val="x-none"/>
+              </w:rPr>
+              <w:t xml:space="preserve"> with this project! Do you wish to continue ? All project data will be lost!</w:t>
             </w:r>
           </w:p>
         </w:tc>
@@ -14548,7 +15857,21 @@
               <w:rPr>
                 <w:lang w:val="x-none"/>
               </w:rPr>
-              <w:t>There is transaction input asossiated with this project! Do you wish to continue ? All project data will be lost!</w:t>
+              <w:t xml:space="preserve">There is transaction input </w:t>
+            </w:r>
+            <w:proofErr w:type="spellStart"/>
+            <w:r>
+              <w:rPr>
+                <w:lang w:val="x-none"/>
+              </w:rPr>
+              <w:t>asossiated</w:t>
+            </w:r>
+            <w:proofErr w:type="spellEnd"/>
+            <w:r>
+              <w:rPr>
+                <w:lang w:val="x-none"/>
+              </w:rPr>
+              <w:t xml:space="preserve"> with this project! Do you wish to continue ? All project data will be lost!</w:t>
             </w:r>
           </w:p>
         </w:tc>
@@ -14643,7 +15966,21 @@
               <w:rPr>
                 <w:lang w:val="x-none"/>
               </w:rPr>
-              <w:t>No remaker entered process aborted!</w:t>
+              <w:t xml:space="preserve">No </w:t>
+            </w:r>
+            <w:proofErr w:type="spellStart"/>
+            <w:r>
+              <w:rPr>
+                <w:lang w:val="x-none"/>
+              </w:rPr>
+              <w:t>remaker</w:t>
+            </w:r>
+            <w:proofErr w:type="spellEnd"/>
+            <w:r>
+              <w:rPr>
+                <w:lang w:val="x-none"/>
+              </w:rPr>
+              <w:t xml:space="preserve"> entered process aborted!</w:t>
             </w:r>
           </w:p>
         </w:tc>
@@ -14744,7 +16081,21 @@
               <w:rPr>
                 <w:lang w:val="x-none"/>
               </w:rPr>
-              <w:t>Delete not local (Books this PC can not find)</w:t>
+              <w:t xml:space="preserve">Delete not local (Books this PC </w:t>
+            </w:r>
+            <w:proofErr w:type="spellStart"/>
+            <w:r>
+              <w:rPr>
+                <w:lang w:val="x-none"/>
+              </w:rPr>
+              <w:t>can not</w:t>
+            </w:r>
+            <w:proofErr w:type="spellEnd"/>
+            <w:r>
+              <w:rPr>
+                <w:lang w:val="x-none"/>
+              </w:rPr>
+              <w:t xml:space="preserve"> find)</w:t>
             </w:r>
           </w:p>
         </w:tc>
@@ -14940,7 +16291,35 @@
               <w:rPr>
                 <w:lang w:val="x-none"/>
               </w:rPr>
-              <w:t>Enter email adress seperate with ;</w:t>
+              <w:t xml:space="preserve">Enter email </w:t>
+            </w:r>
+            <w:proofErr w:type="spellStart"/>
+            <w:r>
+              <w:rPr>
+                <w:lang w:val="x-none"/>
+              </w:rPr>
+              <w:t>adress</w:t>
+            </w:r>
+            <w:proofErr w:type="spellEnd"/>
+            <w:r>
+              <w:rPr>
+                <w:lang w:val="x-none"/>
+              </w:rPr>
+              <w:t xml:space="preserve"> </w:t>
+            </w:r>
+            <w:proofErr w:type="spellStart"/>
+            <w:r>
+              <w:rPr>
+                <w:lang w:val="x-none"/>
+              </w:rPr>
+              <w:t>seperate</w:t>
+            </w:r>
+            <w:proofErr w:type="spellEnd"/>
+            <w:r>
+              <w:rPr>
+                <w:lang w:val="x-none"/>
+              </w:rPr>
+              <w:t xml:space="preserve"> with ;</w:t>
             </w:r>
           </w:p>
         </w:tc>
@@ -15041,7 +16420,21 @@
               <w:rPr>
                 <w:lang w:val="x-none"/>
               </w:rPr>
-              <w:t>You are putting profit/loss on ledger with tax! This will messup tax reports! Do you wish to continue?</w:t>
+              <w:t xml:space="preserve">You are putting profit/loss on ledger with tax! This will </w:t>
+            </w:r>
+            <w:proofErr w:type="spellStart"/>
+            <w:r>
+              <w:rPr>
+                <w:lang w:val="x-none"/>
+              </w:rPr>
+              <w:t>messup</w:t>
+            </w:r>
+            <w:proofErr w:type="spellEnd"/>
+            <w:r>
+              <w:rPr>
+                <w:lang w:val="x-none"/>
+              </w:rPr>
+              <w:t xml:space="preserve"> tax reports! Do you wish to continue?</w:t>
             </w:r>
           </w:p>
         </w:tc>
@@ -15089,7 +16482,21 @@
               <w:rPr>
                 <w:lang w:val="x-none"/>
               </w:rPr>
-              <w:t>Spelling ‘messup’</w:t>
+              <w:t>Spelling ‘</w:t>
+            </w:r>
+            <w:proofErr w:type="spellStart"/>
+            <w:r>
+              <w:rPr>
+                <w:lang w:val="x-none"/>
+              </w:rPr>
+              <w:t>messup</w:t>
+            </w:r>
+            <w:proofErr w:type="spellEnd"/>
+            <w:r>
+              <w:rPr>
+                <w:lang w:val="x-none"/>
+              </w:rPr>
+              <w:t>’</w:t>
             </w:r>
           </w:p>
         </w:tc>
@@ -15142,7 +16549,14 @@
               <w:rPr>
                 <w:lang w:val="x-none"/>
               </w:rPr>
-              <w:t>Convert quote to one unpro</w:t>
+              <w:t xml:space="preserve">Convert quote to one </w:t>
+            </w:r>
+            <w:proofErr w:type="spellStart"/>
+            <w:r>
+              <w:rPr>
+                <w:lang w:val="x-none"/>
+              </w:rPr>
+              <w:t>unpro</w:t>
             </w:r>
             <w:r>
               <w:rPr>
@@ -15154,7 +16568,14 @@
               <w:rPr>
                 <w:lang w:val="x-none"/>
               </w:rPr>
-              <w:t>cessed invoice per client</w:t>
+              <w:t>cessed</w:t>
+            </w:r>
+            <w:proofErr w:type="spellEnd"/>
+            <w:r>
+              <w:rPr>
+                <w:lang w:val="x-none"/>
+              </w:rPr>
+              <w:t xml:space="preserve"> invoice per client</w:t>
             </w:r>
             <w:r>
               <w:rPr>
@@ -15210,6 +16631,7 @@
               </w:rPr>
               <w:t>Spelling ‘</w:t>
             </w:r>
+            <w:proofErr w:type="spellStart"/>
             <w:r>
               <w:rPr>
                 <w:lang w:val="x-none"/>
@@ -15228,6 +16650,7 @@
               </w:rPr>
               <w:t>cessed</w:t>
             </w:r>
+            <w:proofErr w:type="spellEnd"/>
             <w:r>
               <w:rPr>
                 <w:lang w:val="x-none"/>
@@ -15382,11 +16805,33 @@
                 <w:lang w:val="x-none"/>
               </w:rPr>
             </w:pPr>
-            <w:r>
-              <w:rPr>
-                <w:lang w:val="x-none"/>
-              </w:rPr>
-              <w:t>Containts the folowing conditions</w:t>
+            <w:proofErr w:type="spellStart"/>
+            <w:r>
+              <w:rPr>
+                <w:lang w:val="x-none"/>
+              </w:rPr>
+              <w:t>Containts</w:t>
+            </w:r>
+            <w:proofErr w:type="spellEnd"/>
+            <w:r>
+              <w:rPr>
+                <w:lang w:val="x-none"/>
+              </w:rPr>
+              <w:t xml:space="preserve"> the </w:t>
+            </w:r>
+            <w:proofErr w:type="spellStart"/>
+            <w:r>
+              <w:rPr>
+                <w:lang w:val="x-none"/>
+              </w:rPr>
+              <w:t>folowing</w:t>
+            </w:r>
+            <w:proofErr w:type="spellEnd"/>
+            <w:r>
+              <w:rPr>
+                <w:lang w:val="x-none"/>
+              </w:rPr>
+              <w:t xml:space="preserve"> conditions</w:t>
             </w:r>
           </w:p>
         </w:tc>
@@ -15588,7 +17033,21 @@
               <w:rPr>
                 <w:lang w:val="x-none"/>
               </w:rPr>
-              <w:t>Uses kylix print bugfix (use metaprint to print metafiles)</w:t>
+              <w:t xml:space="preserve">Uses kylix print bugfix (use </w:t>
+            </w:r>
+            <w:proofErr w:type="spellStart"/>
+            <w:r>
+              <w:rPr>
+                <w:lang w:val="x-none"/>
+              </w:rPr>
+              <w:t>metaprint</w:t>
+            </w:r>
+            <w:proofErr w:type="spellEnd"/>
+            <w:r>
+              <w:rPr>
+                <w:lang w:val="x-none"/>
+              </w:rPr>
+              <w:t xml:space="preserve"> to print metafiles)</w:t>
             </w:r>
           </w:p>
         </w:tc>
@@ -15612,7 +17071,21 @@
               <w:rPr>
                 <w:lang w:val="x-none"/>
               </w:rPr>
-              <w:t>Uses Kylix print bugfix (use metaprint to print metafiles)</w:t>
+              <w:t xml:space="preserve">Uses Kylix print bugfix (use </w:t>
+            </w:r>
+            <w:proofErr w:type="spellStart"/>
+            <w:r>
+              <w:rPr>
+                <w:lang w:val="x-none"/>
+              </w:rPr>
+              <w:t>metaprint</w:t>
+            </w:r>
+            <w:proofErr w:type="spellEnd"/>
+            <w:r>
+              <w:rPr>
+                <w:lang w:val="x-none"/>
+              </w:rPr>
+              <w:t xml:space="preserve"> to print metafiles)</w:t>
             </w:r>
           </w:p>
         </w:tc>
@@ -15689,7 +17162,21 @@
               <w:rPr>
                 <w:lang w:val="x-none"/>
               </w:rPr>
-              <w:t>Inserts a expression </w:t>
+              <w:t>Inserts </w:t>
+            </w:r>
+            <w:proofErr w:type="spellStart"/>
+            <w:r>
+              <w:rPr>
+                <w:lang w:val="x-none"/>
+              </w:rPr>
+              <w:t>a</w:t>
+            </w:r>
+            <w:proofErr w:type="spellEnd"/>
+            <w:r>
+              <w:rPr>
+                <w:lang w:val="x-none"/>
+              </w:rPr>
+              <w:t> expression </w:t>
             </w:r>
           </w:p>
         </w:tc>
@@ -15784,7 +17271,21 @@
               <w:rPr>
                 <w:lang w:val="x-none"/>
               </w:rPr>
-              <w:t>Inserts a image </w:t>
+              <w:t>Inserts </w:t>
+            </w:r>
+            <w:proofErr w:type="spellStart"/>
+            <w:r>
+              <w:rPr>
+                <w:lang w:val="x-none"/>
+              </w:rPr>
+              <w:t>a</w:t>
+            </w:r>
+            <w:proofErr w:type="spellEnd"/>
+            <w:r>
+              <w:rPr>
+                <w:lang w:val="x-none"/>
+              </w:rPr>
+              <w:t> image </w:t>
             </w:r>
           </w:p>
         </w:tc>
@@ -15975,7 +17476,21 @@
               <w:rPr>
                 <w:lang w:val="x-none"/>
               </w:rPr>
-              <w:t>Sends the reports to a e-mail destination</w:t>
+              <w:t xml:space="preserve">Sends the reports to </w:t>
+            </w:r>
+            <w:proofErr w:type="spellStart"/>
+            <w:r>
+              <w:rPr>
+                <w:lang w:val="x-none"/>
+              </w:rPr>
+              <w:t>a</w:t>
+            </w:r>
+            <w:proofErr w:type="spellEnd"/>
+            <w:r>
+              <w:rPr>
+                <w:lang w:val="x-none"/>
+              </w:rPr>
+              <w:t xml:space="preserve"> e-mail destination</w:t>
             </w:r>
           </w:p>
         </w:tc>
@@ -16066,11 +17581,19 @@
                 <w:lang w:val="x-none"/>
               </w:rPr>
             </w:pPr>
-            <w:r>
-              <w:rPr>
-                <w:lang w:val="x-none"/>
-              </w:rPr>
-              <w:t>Maxmized </w:t>
+            <w:proofErr w:type="spellStart"/>
+            <w:r>
+              <w:rPr>
+                <w:lang w:val="x-none"/>
+              </w:rPr>
+              <w:t>Maxmized</w:t>
+            </w:r>
+            <w:proofErr w:type="spellEnd"/>
+            <w:r>
+              <w:rPr>
+                <w:lang w:val="x-none"/>
+              </w:rPr>
+              <w:t> </w:t>
             </w:r>
           </w:p>
         </w:tc>
@@ -16244,11 +17767,19 @@
                 <w:lang w:val="x-none"/>
               </w:rPr>
             </w:pPr>
-            <w:r>
-              <w:rPr>
-                <w:lang w:val="x-none"/>
-              </w:rPr>
-              <w:t>Straatnaam 8A tv.</w:t>
+            <w:proofErr w:type="spellStart"/>
+            <w:r>
+              <w:rPr>
+                <w:lang w:val="x-none"/>
+              </w:rPr>
+              <w:t>Straatnaam</w:t>
+            </w:r>
+            <w:proofErr w:type="spellEnd"/>
+            <w:r>
+              <w:rPr>
+                <w:lang w:val="x-none"/>
+              </w:rPr>
+              <w:t xml:space="preserve"> 8A tv.</w:t>
             </w:r>
           </w:p>
           <w:p>
@@ -16648,7 +18179,15 @@
       </w:pPr>
       <w:bookmarkStart w:id="15" w:name="_Toc212434001"/>
       <w:r>
-        <w:t>Updated buttons within messages with [Square brackes]</w:t>
+        <w:t xml:space="preserve">Updated buttons within messages with [Square </w:t>
+      </w:r>
+      <w:proofErr w:type="spellStart"/>
+      <w:r>
+        <w:t>brackes</w:t>
+      </w:r>
+      <w:proofErr w:type="spellEnd"/>
+      <w:r>
+        <w:t>]</w:t>
       </w:r>
       <w:bookmarkEnd w:id="15"/>
       <w:r>
@@ -16726,6 +18265,7 @@
                 <w:lang w:val="x-none"/>
               </w:rPr>
             </w:pPr>
+            <w:proofErr w:type="spellStart"/>
             <w:r>
               <w:rPr>
                 <w:rFonts w:ascii="Liberation Sans" w:hAnsi="Liberation Sans" w:cs="Liberation Sans"/>
@@ -16737,6 +18277,7 @@
               </w:rPr>
               <w:t>LabelID</w:t>
             </w:r>
+            <w:proofErr w:type="spellEnd"/>
           </w:p>
         </w:tc>
         <w:tc>
@@ -16811,7 +18352,31 @@
                 <w:szCs w:val="18"/>
                 <w:lang w:val="x-none"/>
               </w:rPr>
-              <w:t>English – Aded Square brackets - [Buttons]</w:t>
+              <w:t xml:space="preserve">English – </w:t>
+            </w:r>
+            <w:proofErr w:type="spellStart"/>
+            <w:r>
+              <w:rPr>
+                <w:rFonts w:ascii="Liberation Sans" w:hAnsi="Liberation Sans" w:cs="Liberation Sans"/>
+                <w:b/>
+                <w:bCs/>
+                <w:sz w:val="18"/>
+                <w:szCs w:val="18"/>
+                <w:lang w:val="x-none"/>
+              </w:rPr>
+              <w:t>Aded</w:t>
+            </w:r>
+            <w:proofErr w:type="spellEnd"/>
+            <w:r>
+              <w:rPr>
+                <w:rFonts w:ascii="Liberation Sans" w:hAnsi="Liberation Sans" w:cs="Liberation Sans"/>
+                <w:b/>
+                <w:bCs/>
+                <w:sz w:val="18"/>
+                <w:szCs w:val="18"/>
+                <w:lang w:val="x-none"/>
+              </w:rPr>
+              <w:t xml:space="preserve"> Square brackets - [Buttons]</w:t>
             </w:r>
           </w:p>
         </w:tc>
@@ -19113,6 +20678,7 @@
                 <w:lang w:val="x-none"/>
               </w:rPr>
             </w:pPr>
+            <w:proofErr w:type="spellStart"/>
             <w:r>
               <w:rPr>
                 <w:rFonts w:ascii="Liberation Sans" w:hAnsi="Liberation Sans" w:cs="Liberation Sans"/>
@@ -19124,6 +20690,7 @@
               </w:rPr>
               <w:t>LabelID</w:t>
             </w:r>
+            <w:proofErr w:type="spellEnd"/>
           </w:p>
         </w:tc>
         <w:tc>
@@ -20505,16 +22072,107 @@
           <w:szCs w:val="20"/>
           <w:lang w:val="x-none"/>
         </w:rPr>
-        <w:t>LabelID3642 Maak tafelbewegings skoon =&gt; Maak tabelbewegings skoon</w:t>
-      </w:r>
-      <w:r>
-        <w:rPr>
-          <w:rFonts w:ascii="Segoe UI" w:hAnsi="Segoe UI" w:cs="Segoe UI"/>
-          <w:sz w:val="20"/>
-          <w:szCs w:val="20"/>
-          <w:lang w:val="x-none"/>
-        </w:rPr>
-        <w:t xml:space="preserve"> NOTE CHANGED BACK to “tafelbewegings” since this is related to HORECAPOS (Tables and Seats) </w:t>
+        <w:t xml:space="preserve">LabelID3642 Maak </w:t>
+      </w:r>
+      <w:proofErr w:type="spellStart"/>
+      <w:r>
+        <w:rPr>
+          <w:rFonts w:ascii="Segoe UI" w:hAnsi="Segoe UI" w:cs="Segoe UI"/>
+          <w:sz w:val="20"/>
+          <w:szCs w:val="20"/>
+          <w:lang w:val="x-none"/>
+        </w:rPr>
+        <w:t>tafelbewegings</w:t>
+      </w:r>
+      <w:proofErr w:type="spellEnd"/>
+      <w:r>
+        <w:rPr>
+          <w:rFonts w:ascii="Segoe UI" w:hAnsi="Segoe UI" w:cs="Segoe UI"/>
+          <w:sz w:val="20"/>
+          <w:szCs w:val="20"/>
+          <w:lang w:val="x-none"/>
+        </w:rPr>
+        <w:t xml:space="preserve"> </w:t>
+      </w:r>
+      <w:proofErr w:type="spellStart"/>
+      <w:r>
+        <w:rPr>
+          <w:rFonts w:ascii="Segoe UI" w:hAnsi="Segoe UI" w:cs="Segoe UI"/>
+          <w:sz w:val="20"/>
+          <w:szCs w:val="20"/>
+          <w:lang w:val="x-none"/>
+        </w:rPr>
+        <w:t>skoon</w:t>
+      </w:r>
+      <w:proofErr w:type="spellEnd"/>
+      <w:r>
+        <w:rPr>
+          <w:rFonts w:ascii="Segoe UI" w:hAnsi="Segoe UI" w:cs="Segoe UI"/>
+          <w:sz w:val="20"/>
+          <w:szCs w:val="20"/>
+          <w:lang w:val="x-none"/>
+        </w:rPr>
+        <w:t xml:space="preserve"> =&gt; Maak </w:t>
+      </w:r>
+      <w:proofErr w:type="spellStart"/>
+      <w:r>
+        <w:rPr>
+          <w:rFonts w:ascii="Segoe UI" w:hAnsi="Segoe UI" w:cs="Segoe UI"/>
+          <w:sz w:val="20"/>
+          <w:szCs w:val="20"/>
+          <w:lang w:val="x-none"/>
+        </w:rPr>
+        <w:t>tabelbewegings</w:t>
+      </w:r>
+      <w:proofErr w:type="spellEnd"/>
+      <w:r>
+        <w:rPr>
+          <w:rFonts w:ascii="Segoe UI" w:hAnsi="Segoe UI" w:cs="Segoe UI"/>
+          <w:sz w:val="20"/>
+          <w:szCs w:val="20"/>
+          <w:lang w:val="x-none"/>
+        </w:rPr>
+        <w:t xml:space="preserve"> </w:t>
+      </w:r>
+      <w:proofErr w:type="spellStart"/>
+      <w:r>
+        <w:rPr>
+          <w:rFonts w:ascii="Segoe UI" w:hAnsi="Segoe UI" w:cs="Segoe UI"/>
+          <w:sz w:val="20"/>
+          <w:szCs w:val="20"/>
+          <w:lang w:val="x-none"/>
+        </w:rPr>
+        <w:t>skoon</w:t>
+      </w:r>
+      <w:proofErr w:type="spellEnd"/>
+      <w:r>
+        <w:rPr>
+          <w:rFonts w:ascii="Segoe UI" w:hAnsi="Segoe UI" w:cs="Segoe UI"/>
+          <w:sz w:val="20"/>
+          <w:szCs w:val="20"/>
+          <w:lang w:val="x-none"/>
+        </w:rPr>
+        <w:t xml:space="preserve"> NOTE CHANGED BACK to “</w:t>
+      </w:r>
+      <w:proofErr w:type="spellStart"/>
+      <w:r>
+        <w:rPr>
+          <w:rFonts w:ascii="Segoe UI" w:hAnsi="Segoe UI" w:cs="Segoe UI"/>
+          <w:sz w:val="20"/>
+          <w:szCs w:val="20"/>
+          <w:lang w:val="x-none"/>
+        </w:rPr>
+        <w:t>tafelbewegings</w:t>
+      </w:r>
+      <w:proofErr w:type="spellEnd"/>
+      <w:r>
+        <w:rPr>
+          <w:rFonts w:ascii="Segoe UI" w:hAnsi="Segoe UI" w:cs="Segoe UI"/>
+          <w:sz w:val="20"/>
+          <w:szCs w:val="20"/>
+          <w:lang w:val="x-none"/>
+        </w:rPr>
+        <w:t xml:space="preserve">” since this is related to HORECAPOS (Tables and Seats) </w:t>
       </w:r>
     </w:p>
     <w:p>
@@ -20542,8 +22200,79 @@
           <w:szCs w:val="20"/>
           <w:lang w:val="x-none"/>
         </w:rPr>
-        <w:t>LabelID21073 - Shows the system print dialog, or a custom print dialog =&gt; Wys die stelseldrukdialoog, of 'n pasgemaakte drukdialoog</w:t>
-      </w:r>
+        <w:t xml:space="preserve">LabelID21073 - Shows the system print dialog, or a custom print dialog =&gt; </w:t>
+      </w:r>
+      <w:proofErr w:type="spellStart"/>
+      <w:r>
+        <w:rPr>
+          <w:rFonts w:ascii="Segoe UI" w:hAnsi="Segoe UI" w:cs="Segoe UI"/>
+          <w:sz w:val="20"/>
+          <w:szCs w:val="20"/>
+          <w:lang w:val="x-none"/>
+        </w:rPr>
+        <w:t>Wys</w:t>
+      </w:r>
+      <w:proofErr w:type="spellEnd"/>
+      <w:r>
+        <w:rPr>
+          <w:rFonts w:ascii="Segoe UI" w:hAnsi="Segoe UI" w:cs="Segoe UI"/>
+          <w:sz w:val="20"/>
+          <w:szCs w:val="20"/>
+          <w:lang w:val="x-none"/>
+        </w:rPr>
+        <w:t xml:space="preserve"> die </w:t>
+      </w:r>
+      <w:proofErr w:type="spellStart"/>
+      <w:r>
+        <w:rPr>
+          <w:rFonts w:ascii="Segoe UI" w:hAnsi="Segoe UI" w:cs="Segoe UI"/>
+          <w:sz w:val="20"/>
+          <w:szCs w:val="20"/>
+          <w:lang w:val="x-none"/>
+        </w:rPr>
+        <w:t>stelseldrukdialoog</w:t>
+      </w:r>
+      <w:proofErr w:type="spellEnd"/>
+      <w:r>
+        <w:rPr>
+          <w:rFonts w:ascii="Segoe UI" w:hAnsi="Segoe UI" w:cs="Segoe UI"/>
+          <w:sz w:val="20"/>
+          <w:szCs w:val="20"/>
+          <w:lang w:val="x-none"/>
+        </w:rPr>
+        <w:t xml:space="preserve">, of 'n </w:t>
+      </w:r>
+      <w:proofErr w:type="spellStart"/>
+      <w:r>
+        <w:rPr>
+          <w:rFonts w:ascii="Segoe UI" w:hAnsi="Segoe UI" w:cs="Segoe UI"/>
+          <w:sz w:val="20"/>
+          <w:szCs w:val="20"/>
+          <w:lang w:val="x-none"/>
+        </w:rPr>
+        <w:t>pasgemaakte</w:t>
+      </w:r>
+      <w:proofErr w:type="spellEnd"/>
+      <w:r>
+        <w:rPr>
+          <w:rFonts w:ascii="Segoe UI" w:hAnsi="Segoe UI" w:cs="Segoe UI"/>
+          <w:sz w:val="20"/>
+          <w:szCs w:val="20"/>
+          <w:lang w:val="x-none"/>
+        </w:rPr>
+        <w:t xml:space="preserve"> </w:t>
+      </w:r>
+      <w:proofErr w:type="spellStart"/>
+      <w:r>
+        <w:rPr>
+          <w:rFonts w:ascii="Segoe UI" w:hAnsi="Segoe UI" w:cs="Segoe UI"/>
+          <w:sz w:val="20"/>
+          <w:szCs w:val="20"/>
+          <w:lang w:val="x-none"/>
+        </w:rPr>
+        <w:t>drukdialoog</w:t>
+      </w:r>
+      <w:proofErr w:type="spellEnd"/>
     </w:p>
     <w:p>
       <w:pPr>
@@ -20570,7 +22299,47 @@
           <w:szCs w:val="20"/>
           <w:lang w:val="x-none"/>
         </w:rPr>
-        <w:t>LabelID906105 - BTW per priode  changed to BTW per periode (Fixed languages typo in Afrikaans)</w:t>
+        <w:t xml:space="preserve">LabelID906105 - BTW per </w:t>
+      </w:r>
+      <w:proofErr w:type="spellStart"/>
+      <w:r>
+        <w:rPr>
+          <w:rFonts w:ascii="Segoe UI" w:hAnsi="Segoe UI" w:cs="Segoe UI"/>
+          <w:sz w:val="20"/>
+          <w:szCs w:val="20"/>
+          <w:lang w:val="x-none"/>
+        </w:rPr>
+        <w:t>priode</w:t>
+      </w:r>
+      <w:proofErr w:type="spellEnd"/>
+      <w:r>
+        <w:rPr>
+          <w:rFonts w:ascii="Segoe UI" w:hAnsi="Segoe UI" w:cs="Segoe UI"/>
+          <w:sz w:val="20"/>
+          <w:szCs w:val="20"/>
+          <w:lang w:val="x-none"/>
+        </w:rPr>
+        <w:t xml:space="preserve">  changed to BTW per </w:t>
+      </w:r>
+      <w:proofErr w:type="spellStart"/>
+      <w:r>
+        <w:rPr>
+          <w:rFonts w:ascii="Segoe UI" w:hAnsi="Segoe UI" w:cs="Segoe UI"/>
+          <w:sz w:val="20"/>
+          <w:szCs w:val="20"/>
+          <w:lang w:val="x-none"/>
+        </w:rPr>
+        <w:t>periode</w:t>
+      </w:r>
+      <w:proofErr w:type="spellEnd"/>
+      <w:r>
+        <w:rPr>
+          <w:rFonts w:ascii="Segoe UI" w:hAnsi="Segoe UI" w:cs="Segoe UI"/>
+          <w:sz w:val="20"/>
+          <w:szCs w:val="20"/>
+          <w:lang w:val="x-none"/>
+        </w:rPr>
+        <w:t xml:space="preserve"> (Fixed languages typo in Afrikaans)</w:t>
       </w:r>
     </w:p>
     <w:p>
@@ -20598,7 +22367,27 @@
           <w:szCs w:val="20"/>
           <w:lang w:val="x-none"/>
         </w:rPr>
-        <w:t xml:space="preserve">LabelID345 is set to singular Groepe =&gt; Groep  </w:t>
+        <w:t xml:space="preserve">LabelID345 is set to singular </w:t>
+      </w:r>
+      <w:proofErr w:type="spellStart"/>
+      <w:r>
+        <w:rPr>
+          <w:rFonts w:ascii="Segoe UI" w:hAnsi="Segoe UI" w:cs="Segoe UI"/>
+          <w:sz w:val="20"/>
+          <w:szCs w:val="20"/>
+          <w:lang w:val="x-none"/>
+        </w:rPr>
+        <w:t>Groepe</w:t>
+      </w:r>
+      <w:proofErr w:type="spellEnd"/>
+      <w:r>
+        <w:rPr>
+          <w:rFonts w:ascii="Segoe UI" w:hAnsi="Segoe UI" w:cs="Segoe UI"/>
+          <w:sz w:val="20"/>
+          <w:szCs w:val="20"/>
+          <w:lang w:val="x-none"/>
+        </w:rPr>
+        <w:t xml:space="preserve"> =&gt; Groep  </w:t>
       </w:r>
     </w:p>
     <w:p>
@@ -20626,7 +22415,47 @@
           <w:szCs w:val="20"/>
           <w:lang w:val="x-none"/>
         </w:rPr>
-        <w:t>LabelID1718 Verkoopspersoon =&gt; Verkoper: - Salesperson: - label cuts off in Afrikaans - on Calendar appointments screen.</w:t>
+        <w:t xml:space="preserve">LabelID1718 </w:t>
+      </w:r>
+      <w:proofErr w:type="spellStart"/>
+      <w:r>
+        <w:rPr>
+          <w:rFonts w:ascii="Segoe UI" w:hAnsi="Segoe UI" w:cs="Segoe UI"/>
+          <w:sz w:val="20"/>
+          <w:szCs w:val="20"/>
+          <w:lang w:val="x-none"/>
+        </w:rPr>
+        <w:t>Verkoopspersoon</w:t>
+      </w:r>
+      <w:proofErr w:type="spellEnd"/>
+      <w:r>
+        <w:rPr>
+          <w:rFonts w:ascii="Segoe UI" w:hAnsi="Segoe UI" w:cs="Segoe UI"/>
+          <w:sz w:val="20"/>
+          <w:szCs w:val="20"/>
+          <w:lang w:val="x-none"/>
+        </w:rPr>
+        <w:t xml:space="preserve"> =&gt; </w:t>
+      </w:r>
+      <w:proofErr w:type="spellStart"/>
+      <w:r>
+        <w:rPr>
+          <w:rFonts w:ascii="Segoe UI" w:hAnsi="Segoe UI" w:cs="Segoe UI"/>
+          <w:sz w:val="20"/>
+          <w:szCs w:val="20"/>
+          <w:lang w:val="x-none"/>
+        </w:rPr>
+        <w:t>Verkoper</w:t>
+      </w:r>
+      <w:proofErr w:type="spellEnd"/>
+      <w:r>
+        <w:rPr>
+          <w:rFonts w:ascii="Segoe UI" w:hAnsi="Segoe UI" w:cs="Segoe UI"/>
+          <w:sz w:val="20"/>
+          <w:szCs w:val="20"/>
+          <w:lang w:val="x-none"/>
+        </w:rPr>
+        <w:t>: - Salesperson: - label cuts off in Afrikaans - on Calendar appointments screen.</w:t>
       </w:r>
     </w:p>
     <w:p>
@@ -20654,7 +22483,47 @@
           <w:szCs w:val="20"/>
           <w:lang w:val="x-none"/>
         </w:rPr>
-        <w:t xml:space="preserve">LabelID3587 - Voeg merker toe - Changed label to + Merker - Afrikaans to fit in button CRM Plugin </w:t>
+        <w:t xml:space="preserve">LabelID3587 - </w:t>
+      </w:r>
+      <w:proofErr w:type="spellStart"/>
+      <w:r>
+        <w:rPr>
+          <w:rFonts w:ascii="Segoe UI" w:hAnsi="Segoe UI" w:cs="Segoe UI"/>
+          <w:sz w:val="20"/>
+          <w:szCs w:val="20"/>
+          <w:lang w:val="x-none"/>
+        </w:rPr>
+        <w:t>Voeg</w:t>
+      </w:r>
+      <w:proofErr w:type="spellEnd"/>
+      <w:r>
+        <w:rPr>
+          <w:rFonts w:ascii="Segoe UI" w:hAnsi="Segoe UI" w:cs="Segoe UI"/>
+          <w:sz w:val="20"/>
+          <w:szCs w:val="20"/>
+          <w:lang w:val="x-none"/>
+        </w:rPr>
+        <w:t xml:space="preserve"> </w:t>
+      </w:r>
+      <w:proofErr w:type="spellStart"/>
+      <w:r>
+        <w:rPr>
+          <w:rFonts w:ascii="Segoe UI" w:hAnsi="Segoe UI" w:cs="Segoe UI"/>
+          <w:sz w:val="20"/>
+          <w:szCs w:val="20"/>
+          <w:lang w:val="x-none"/>
+        </w:rPr>
+        <w:t>merker</w:t>
+      </w:r>
+      <w:proofErr w:type="spellEnd"/>
+      <w:r>
+        <w:rPr>
+          <w:rFonts w:ascii="Segoe UI" w:hAnsi="Segoe UI" w:cs="Segoe UI"/>
+          <w:sz w:val="20"/>
+          <w:szCs w:val="20"/>
+          <w:lang w:val="x-none"/>
+        </w:rPr>
+        <w:t xml:space="preserve"> toe - Changed label to + Merker - Afrikaans to fit in button CRM Plugin </w:t>
       </w:r>
     </w:p>
     <w:p>
@@ -20682,7 +22551,87 @@
           <w:szCs w:val="20"/>
           <w:lang w:val="x-none"/>
         </w:rPr>
-        <w:t>LabelID3014 - Kasboekverslag =&gt; in Afrikaans to Bankrekonsiliasie verslag soos op</w:t>
+        <w:t xml:space="preserve">LabelID3014 - </w:t>
+      </w:r>
+      <w:proofErr w:type="spellStart"/>
+      <w:r>
+        <w:rPr>
+          <w:rFonts w:ascii="Segoe UI" w:hAnsi="Segoe UI" w:cs="Segoe UI"/>
+          <w:sz w:val="20"/>
+          <w:szCs w:val="20"/>
+          <w:lang w:val="x-none"/>
+        </w:rPr>
+        <w:t>Kasboekverslag</w:t>
+      </w:r>
+      <w:proofErr w:type="spellEnd"/>
+      <w:r>
+        <w:rPr>
+          <w:rFonts w:ascii="Segoe UI" w:hAnsi="Segoe UI" w:cs="Segoe UI"/>
+          <w:sz w:val="20"/>
+          <w:szCs w:val="20"/>
+          <w:lang w:val="x-none"/>
+        </w:rPr>
+        <w:t xml:space="preserve"> =&gt; in Afrikaans to </w:t>
+      </w:r>
+      <w:proofErr w:type="spellStart"/>
+      <w:r>
+        <w:rPr>
+          <w:rFonts w:ascii="Segoe UI" w:hAnsi="Segoe UI" w:cs="Segoe UI"/>
+          <w:sz w:val="20"/>
+          <w:szCs w:val="20"/>
+          <w:lang w:val="x-none"/>
+        </w:rPr>
+        <w:t>Bankrekonsiliasie</w:t>
+      </w:r>
+      <w:proofErr w:type="spellEnd"/>
+      <w:r>
+        <w:rPr>
+          <w:rFonts w:ascii="Segoe UI" w:hAnsi="Segoe UI" w:cs="Segoe UI"/>
+          <w:sz w:val="20"/>
+          <w:szCs w:val="20"/>
+          <w:lang w:val="x-none"/>
+        </w:rPr>
+        <w:t xml:space="preserve"> </w:t>
+      </w:r>
+      <w:proofErr w:type="spellStart"/>
+      <w:r>
+        <w:rPr>
+          <w:rFonts w:ascii="Segoe UI" w:hAnsi="Segoe UI" w:cs="Segoe UI"/>
+          <w:sz w:val="20"/>
+          <w:szCs w:val="20"/>
+          <w:lang w:val="x-none"/>
+        </w:rPr>
+        <w:t>verslag</w:t>
+      </w:r>
+      <w:proofErr w:type="spellEnd"/>
+      <w:r>
+        <w:rPr>
+          <w:rFonts w:ascii="Segoe UI" w:hAnsi="Segoe UI" w:cs="Segoe UI"/>
+          <w:sz w:val="20"/>
+          <w:szCs w:val="20"/>
+          <w:lang w:val="x-none"/>
+        </w:rPr>
+        <w:t xml:space="preserve"> </w:t>
+      </w:r>
+      <w:proofErr w:type="spellStart"/>
+      <w:r>
+        <w:rPr>
+          <w:rFonts w:ascii="Segoe UI" w:hAnsi="Segoe UI" w:cs="Segoe UI"/>
+          <w:sz w:val="20"/>
+          <w:szCs w:val="20"/>
+          <w:lang w:val="x-none"/>
+        </w:rPr>
+        <w:t>soos</w:t>
+      </w:r>
+      <w:proofErr w:type="spellEnd"/>
+      <w:r>
+        <w:rPr>
+          <w:rFonts w:ascii="Segoe UI" w:hAnsi="Segoe UI" w:cs="Segoe UI"/>
+          <w:sz w:val="20"/>
+          <w:szCs w:val="20"/>
+          <w:lang w:val="x-none"/>
+        </w:rPr>
+        <w:t xml:space="preserve"> op</w:t>
       </w:r>
     </w:p>
     <w:p>
@@ -20710,7 +22659,87 @@
           <w:szCs w:val="20"/>
           <w:lang w:val="x-none"/>
         </w:rPr>
-        <w:t>LabelID2186 Bankrekonsiliasie verslagopsies =&gt; Bankstaat opsies -</w:t>
+        <w:t xml:space="preserve">LabelID2186 </w:t>
+      </w:r>
+      <w:proofErr w:type="spellStart"/>
+      <w:r>
+        <w:rPr>
+          <w:rFonts w:ascii="Segoe UI" w:hAnsi="Segoe UI" w:cs="Segoe UI"/>
+          <w:sz w:val="20"/>
+          <w:szCs w:val="20"/>
+          <w:lang w:val="x-none"/>
+        </w:rPr>
+        <w:t>Bankrekonsiliasie</w:t>
+      </w:r>
+      <w:proofErr w:type="spellEnd"/>
+      <w:r>
+        <w:rPr>
+          <w:rFonts w:ascii="Segoe UI" w:hAnsi="Segoe UI" w:cs="Segoe UI"/>
+          <w:sz w:val="20"/>
+          <w:szCs w:val="20"/>
+          <w:lang w:val="x-none"/>
+        </w:rPr>
+        <w:t xml:space="preserve"> </w:t>
+      </w:r>
+      <w:proofErr w:type="spellStart"/>
+      <w:r>
+        <w:rPr>
+          <w:rFonts w:ascii="Segoe UI" w:hAnsi="Segoe UI" w:cs="Segoe UI"/>
+          <w:sz w:val="20"/>
+          <w:szCs w:val="20"/>
+          <w:lang w:val="x-none"/>
+        </w:rPr>
+        <w:t>verslagopsies</w:t>
+      </w:r>
+      <w:proofErr w:type="spellEnd"/>
+      <w:r>
+        <w:rPr>
+          <w:rFonts w:ascii="Segoe UI" w:hAnsi="Segoe UI" w:cs="Segoe UI"/>
+          <w:sz w:val="20"/>
+          <w:szCs w:val="20"/>
+          <w:lang w:val="x-none"/>
+        </w:rPr>
+        <w:t xml:space="preserve"> =&gt; </w:t>
+      </w:r>
+      <w:proofErr w:type="spellStart"/>
+      <w:r>
+        <w:rPr>
+          <w:rFonts w:ascii="Segoe UI" w:hAnsi="Segoe UI" w:cs="Segoe UI"/>
+          <w:sz w:val="20"/>
+          <w:szCs w:val="20"/>
+          <w:lang w:val="x-none"/>
+        </w:rPr>
+        <w:t>Bankstaat</w:t>
+      </w:r>
+      <w:proofErr w:type="spellEnd"/>
+      <w:r>
+        <w:rPr>
+          <w:rFonts w:ascii="Segoe UI" w:hAnsi="Segoe UI" w:cs="Segoe UI"/>
+          <w:sz w:val="20"/>
+          <w:szCs w:val="20"/>
+          <w:lang w:val="x-none"/>
+        </w:rPr>
+        <w:t xml:space="preserve"> </w:t>
+      </w:r>
+      <w:proofErr w:type="spellStart"/>
+      <w:r>
+        <w:rPr>
+          <w:rFonts w:ascii="Segoe UI" w:hAnsi="Segoe UI" w:cs="Segoe UI"/>
+          <w:sz w:val="20"/>
+          <w:szCs w:val="20"/>
+          <w:lang w:val="x-none"/>
+        </w:rPr>
+        <w:t>opsies</w:t>
+      </w:r>
+      <w:proofErr w:type="spellEnd"/>
+      <w:r>
+        <w:rPr>
+          <w:rFonts w:ascii="Segoe UI" w:hAnsi="Segoe UI" w:cs="Segoe UI"/>
+          <w:sz w:val="20"/>
+          <w:szCs w:val="20"/>
+          <w:lang w:val="x-none"/>
+        </w:rPr>
+        <w:t xml:space="preserve"> -</w:t>
       </w:r>
     </w:p>
     <w:p>
@@ -20738,7 +22767,107 @@
           <w:szCs w:val="20"/>
           <w:lang w:val="x-none"/>
         </w:rPr>
-        <w:t xml:space="preserve">LabelID2205 Verstek bankrekonsiliasie metode changed to Verstek bankrekonsiliasie - Label was too long for System parameters screen  Default bank reconciliation </w:t>
+        <w:t xml:space="preserve">LabelID2205 </w:t>
+      </w:r>
+      <w:proofErr w:type="spellStart"/>
+      <w:r>
+        <w:rPr>
+          <w:rFonts w:ascii="Segoe UI" w:hAnsi="Segoe UI" w:cs="Segoe UI"/>
+          <w:sz w:val="20"/>
+          <w:szCs w:val="20"/>
+          <w:lang w:val="x-none"/>
+        </w:rPr>
+        <w:t>Verstek</w:t>
+      </w:r>
+      <w:proofErr w:type="spellEnd"/>
+      <w:r>
+        <w:rPr>
+          <w:rFonts w:ascii="Segoe UI" w:hAnsi="Segoe UI" w:cs="Segoe UI"/>
+          <w:sz w:val="20"/>
+          <w:szCs w:val="20"/>
+          <w:lang w:val="x-none"/>
+        </w:rPr>
+        <w:t xml:space="preserve"> </w:t>
+      </w:r>
+      <w:proofErr w:type="spellStart"/>
+      <w:r>
+        <w:rPr>
+          <w:rFonts w:ascii="Segoe UI" w:hAnsi="Segoe UI" w:cs="Segoe UI"/>
+          <w:sz w:val="20"/>
+          <w:szCs w:val="20"/>
+          <w:lang w:val="x-none"/>
+        </w:rPr>
+        <w:t>bankrekonsiliasie</w:t>
+      </w:r>
+      <w:proofErr w:type="spellEnd"/>
+      <w:r>
+        <w:rPr>
+          <w:rFonts w:ascii="Segoe UI" w:hAnsi="Segoe UI" w:cs="Segoe UI"/>
+          <w:sz w:val="20"/>
+          <w:szCs w:val="20"/>
+          <w:lang w:val="x-none"/>
+        </w:rPr>
+        <w:t xml:space="preserve"> </w:t>
+      </w:r>
+      <w:proofErr w:type="spellStart"/>
+      <w:r>
+        <w:rPr>
+          <w:rFonts w:ascii="Segoe UI" w:hAnsi="Segoe UI" w:cs="Segoe UI"/>
+          <w:sz w:val="20"/>
+          <w:szCs w:val="20"/>
+          <w:lang w:val="x-none"/>
+        </w:rPr>
+        <w:t>metode</w:t>
+      </w:r>
+      <w:proofErr w:type="spellEnd"/>
+      <w:r>
+        <w:rPr>
+          <w:rFonts w:ascii="Segoe UI" w:hAnsi="Segoe UI" w:cs="Segoe UI"/>
+          <w:sz w:val="20"/>
+          <w:szCs w:val="20"/>
+          <w:lang w:val="x-none"/>
+        </w:rPr>
+        <w:t xml:space="preserve"> changed to </w:t>
+      </w:r>
+      <w:proofErr w:type="spellStart"/>
+      <w:r>
+        <w:rPr>
+          <w:rFonts w:ascii="Segoe UI" w:hAnsi="Segoe UI" w:cs="Segoe UI"/>
+          <w:sz w:val="20"/>
+          <w:szCs w:val="20"/>
+          <w:lang w:val="x-none"/>
+        </w:rPr>
+        <w:t>Verstek</w:t>
+      </w:r>
+      <w:proofErr w:type="spellEnd"/>
+      <w:r>
+        <w:rPr>
+          <w:rFonts w:ascii="Segoe UI" w:hAnsi="Segoe UI" w:cs="Segoe UI"/>
+          <w:sz w:val="20"/>
+          <w:szCs w:val="20"/>
+          <w:lang w:val="x-none"/>
+        </w:rPr>
+        <w:t xml:space="preserve"> </w:t>
+      </w:r>
+      <w:proofErr w:type="spellStart"/>
+      <w:r>
+        <w:rPr>
+          <w:rFonts w:ascii="Segoe UI" w:hAnsi="Segoe UI" w:cs="Segoe UI"/>
+          <w:sz w:val="20"/>
+          <w:szCs w:val="20"/>
+          <w:lang w:val="x-none"/>
+        </w:rPr>
+        <w:t>bankrekonsiliasie</w:t>
+      </w:r>
+      <w:proofErr w:type="spellEnd"/>
+      <w:r>
+        <w:rPr>
+          <w:rFonts w:ascii="Segoe UI" w:hAnsi="Segoe UI" w:cs="Segoe UI"/>
+          <w:sz w:val="20"/>
+          <w:szCs w:val="20"/>
+          <w:lang w:val="x-none"/>
+        </w:rPr>
+        <w:t xml:space="preserve"> - Label was too long for System parameters screen  Default bank reconciliation </w:t>
       </w:r>
     </w:p>
     <w:p>
@@ -20834,14 +22963,25 @@
           <w:lang w:val="x-none"/>
         </w:rPr>
       </w:pPr>
-      <w:r>
-        <w:rPr>
-          <w:rFonts w:ascii="Segoe UI" w:hAnsi="Segoe UI" w:cs="Segoe UI"/>
-          <w:sz w:val="20"/>
-          <w:szCs w:val="20"/>
-          <w:lang w:val="x-none"/>
-        </w:rPr>
-        <w:t>LabelID 1314 Receipts options changed to singular, =&gt; Receipt options</w:t>
+      <w:proofErr w:type="spellStart"/>
+      <w:r>
+        <w:rPr>
+          <w:rFonts w:ascii="Segoe UI" w:hAnsi="Segoe UI" w:cs="Segoe UI"/>
+          <w:sz w:val="20"/>
+          <w:szCs w:val="20"/>
+          <w:lang w:val="x-none"/>
+        </w:rPr>
+        <w:t>LabelID</w:t>
+      </w:r>
+      <w:proofErr w:type="spellEnd"/>
+      <w:r>
+        <w:rPr>
+          <w:rFonts w:ascii="Segoe UI" w:hAnsi="Segoe UI" w:cs="Segoe UI"/>
+          <w:sz w:val="20"/>
+          <w:szCs w:val="20"/>
+          <w:lang w:val="x-none"/>
+        </w:rPr>
+        <w:t xml:space="preserve"> 1314 Receipts options changed to singular, =&gt; Receipt options</w:t>
       </w:r>
       <w:r>
         <w:rPr>
@@ -20882,7 +23022,27 @@
           <w:szCs w:val="20"/>
           <w:lang w:val="x-none"/>
         </w:rPr>
-        <w:t>Bank account recon options - Caption in titlebar - English language</w:t>
+        <w:t xml:space="preserve">Bank account recon options - Caption in </w:t>
+      </w:r>
+      <w:proofErr w:type="spellStart"/>
+      <w:r>
+        <w:rPr>
+          <w:rFonts w:ascii="Segoe UI" w:hAnsi="Segoe UI" w:cs="Segoe UI"/>
+          <w:sz w:val="20"/>
+          <w:szCs w:val="20"/>
+          <w:lang w:val="x-none"/>
+        </w:rPr>
+        <w:t>titlebar</w:t>
+      </w:r>
+      <w:proofErr w:type="spellEnd"/>
+      <w:r>
+        <w:rPr>
+          <w:rFonts w:ascii="Segoe UI" w:hAnsi="Segoe UI" w:cs="Segoe UI"/>
+          <w:sz w:val="20"/>
+          <w:szCs w:val="20"/>
+          <w:lang w:val="x-none"/>
+        </w:rPr>
+        <w:t xml:space="preserve"> - English language</w:t>
       </w:r>
     </w:p>
     <w:p>
@@ -20905,7 +23065,27 @@
           <w:szCs w:val="20"/>
           <w:lang w:val="x-none"/>
         </w:rPr>
-        <w:t>Language labelID 2186 Bank account recon options =&gt; Bank statement options -</w:t>
+        <w:t xml:space="preserve">Language </w:t>
+      </w:r>
+      <w:proofErr w:type="spellStart"/>
+      <w:r>
+        <w:rPr>
+          <w:rFonts w:ascii="Segoe UI" w:hAnsi="Segoe UI" w:cs="Segoe UI"/>
+          <w:sz w:val="20"/>
+          <w:szCs w:val="20"/>
+          <w:lang w:val="x-none"/>
+        </w:rPr>
+        <w:t>labelID</w:t>
+      </w:r>
+      <w:proofErr w:type="spellEnd"/>
+      <w:r>
+        <w:rPr>
+          <w:rFonts w:ascii="Segoe UI" w:hAnsi="Segoe UI" w:cs="Segoe UI"/>
+          <w:sz w:val="20"/>
+          <w:szCs w:val="20"/>
+          <w:lang w:val="x-none"/>
+        </w:rPr>
+        <w:t xml:space="preserve"> 2186 Bank account recon options =&gt; Bank statement options -</w:t>
       </w:r>
     </w:p>
     <w:p>
@@ -20928,7 +23108,27 @@
           <w:szCs w:val="20"/>
           <w:lang w:val="x-none"/>
         </w:rPr>
-        <w:t>The changed caption in the titlebar "</w:t>
+        <w:t xml:space="preserve">The changed caption in the </w:t>
+      </w:r>
+      <w:proofErr w:type="spellStart"/>
+      <w:r>
+        <w:rPr>
+          <w:rFonts w:ascii="Segoe UI" w:hAnsi="Segoe UI" w:cs="Segoe UI"/>
+          <w:sz w:val="20"/>
+          <w:szCs w:val="20"/>
+          <w:lang w:val="x-none"/>
+        </w:rPr>
+        <w:t>titlebar</w:t>
+      </w:r>
+      <w:proofErr w:type="spellEnd"/>
+      <w:r>
+        <w:rPr>
+          <w:rFonts w:ascii="Segoe UI" w:hAnsi="Segoe UI" w:cs="Segoe UI"/>
+          <w:sz w:val="20"/>
+          <w:szCs w:val="20"/>
+          <w:lang w:val="x-none"/>
+        </w:rPr>
+        <w:t xml:space="preserve"> "</w:t>
       </w:r>
       <w:r>
         <w:rPr>
@@ -21322,7 +23522,15 @@
       </w:pPr>
       <w:bookmarkStart w:id="21" w:name="_Toc212434007"/>
       <w:r>
-        <w:t>Obsolete / out dated language files</w:t>
+        <w:t xml:space="preserve">Obsolete / </w:t>
+      </w:r>
+      <w:proofErr w:type="gramStart"/>
+      <w:r>
+        <w:t>out dated</w:t>
+      </w:r>
+      <w:proofErr w:type="gramEnd"/>
+      <w:r>
+        <w:t xml:space="preserve"> language files</w:t>
       </w:r>
       <w:bookmarkEnd w:id="21"/>
     </w:p>
@@ -21596,6 +23804,7 @@
                 <w:lang w:val="x-none"/>
               </w:rPr>
             </w:pPr>
+            <w:proofErr w:type="spellStart"/>
             <w:r>
               <w:rPr>
                 <w:rFonts w:ascii="Segoe UI" w:hAnsi="Segoe UI" w:cs="Segoe UI"/>
@@ -21607,6 +23816,7 @@
               </w:rPr>
               <w:t>African.dfm</w:t>
             </w:r>
+            <w:proofErr w:type="spellEnd"/>
           </w:p>
         </w:tc>
         <w:tc>
@@ -21672,6 +23882,7 @@
                 <w:lang w:val="x-none"/>
               </w:rPr>
             </w:pPr>
+            <w:proofErr w:type="spellStart"/>
             <w:r>
               <w:rPr>
                 <w:rFonts w:ascii="Segoe UI" w:hAnsi="Segoe UI" w:cs="Segoe UI"/>
@@ -21683,6 +23894,7 @@
               </w:rPr>
               <w:t>Afrikaans.dfm</w:t>
             </w:r>
+            <w:proofErr w:type="spellEnd"/>
           </w:p>
         </w:tc>
         <w:tc>
@@ -21742,6 +23954,7 @@
                 <w:lang w:val="x-none"/>
               </w:rPr>
             </w:pPr>
+            <w:proofErr w:type="spellStart"/>
             <w:r>
               <w:rPr>
                 <w:rFonts w:ascii="Segoe UI" w:hAnsi="Segoe UI" w:cs="Segoe UI"/>
@@ -21751,7 +23964,19 @@
                 <w:szCs w:val="18"/>
                 <w:lang w:val="x-none"/>
               </w:rPr>
-              <w:t xml:space="preserve">en-Trinandad.dfm </w:t>
+              <w:t>en-Trinandad.dfm</w:t>
+            </w:r>
+            <w:proofErr w:type="spellEnd"/>
+            <w:r>
+              <w:rPr>
+                <w:rFonts w:ascii="Segoe UI" w:hAnsi="Segoe UI" w:cs="Segoe UI"/>
+                <w:i/>
+                <w:iCs/>
+                <w:sz w:val="18"/>
+                <w:szCs w:val="18"/>
+                <w:lang w:val="x-none"/>
+              </w:rPr>
+              <w:t xml:space="preserve"> </w:t>
             </w:r>
           </w:p>
         </w:tc>
@@ -21818,6 +24043,7 @@
                 <w:lang w:val="x-none"/>
               </w:rPr>
             </w:pPr>
+            <w:proofErr w:type="spellStart"/>
             <w:r>
               <w:rPr>
                 <w:rFonts w:ascii="Segoe UI" w:hAnsi="Segoe UI" w:cs="Segoe UI"/>
@@ -21827,7 +24053,19 @@
                 <w:szCs w:val="18"/>
                 <w:lang w:val="x-none"/>
               </w:rPr>
-              <w:t xml:space="preserve">en-Trinidad.dfm </w:t>
+              <w:t>en-Trinidad.dfm</w:t>
+            </w:r>
+            <w:proofErr w:type="spellEnd"/>
+            <w:r>
+              <w:rPr>
+                <w:rFonts w:ascii="Segoe UI" w:hAnsi="Segoe UI" w:cs="Segoe UI"/>
+                <w:i/>
+                <w:iCs/>
+                <w:sz w:val="18"/>
+                <w:szCs w:val="18"/>
+                <w:lang w:val="x-none"/>
+              </w:rPr>
+              <w:t xml:space="preserve"> </w:t>
             </w:r>
           </w:p>
         </w:tc>
@@ -21899,6 +24137,7 @@
                 <w:lang w:val="x-none"/>
               </w:rPr>
             </w:pPr>
+            <w:proofErr w:type="spellStart"/>
             <w:r>
               <w:rPr>
                 <w:rFonts w:ascii="Segoe UI" w:hAnsi="Segoe UI" w:cs="Segoe UI"/>
@@ -21910,6 +24149,7 @@
               </w:rPr>
               <w:t>Nederlands.dfm.bak</w:t>
             </w:r>
+            <w:proofErr w:type="spellEnd"/>
           </w:p>
         </w:tc>
         <w:tc>
@@ -22034,6 +24274,7 @@
                 <w:lang w:val="x-none"/>
               </w:rPr>
             </w:pPr>
+            <w:proofErr w:type="spellStart"/>
             <w:r>
               <w:rPr>
                 <w:rFonts w:ascii="Segoe UI" w:hAnsi="Segoe UI" w:cs="Segoe UI"/>
@@ -22045,6 +24286,7 @@
               </w:rPr>
               <w:t>testlang.dfm</w:t>
             </w:r>
+            <w:proofErr w:type="spellEnd"/>
           </w:p>
         </w:tc>
         <w:tc>
@@ -22169,6 +24411,7 @@
                 <w:lang w:val="x-none"/>
               </w:rPr>
             </w:pPr>
+            <w:proofErr w:type="spellStart"/>
             <w:r>
               <w:rPr>
                 <w:rFonts w:ascii="Segoe UI" w:hAnsi="Segoe UI" w:cs="Segoe UI"/>
@@ -22180,6 +24423,7 @@
               </w:rPr>
               <w:t>Zeng.dfm</w:t>
             </w:r>
+            <w:proofErr w:type="spellEnd"/>
           </w:p>
         </w:tc>
         <w:tc>
@@ -22304,6 +24548,7 @@
                 <w:lang w:val="x-none"/>
               </w:rPr>
             </w:pPr>
+            <w:proofErr w:type="spellStart"/>
             <w:r>
               <w:rPr>
                 <w:rFonts w:ascii="Segoe UI" w:hAnsi="Segoe UI" w:cs="Segoe UI"/>
@@ -22315,6 +24560,7 @@
               </w:rPr>
               <w:t>Tchad.dfm</w:t>
             </w:r>
+            <w:proofErr w:type="spellEnd"/>
           </w:p>
         </w:tc>
         <w:tc>
@@ -22369,6 +24615,7 @@
                 <w:lang w:val="x-none"/>
               </w:rPr>
             </w:pPr>
+            <w:proofErr w:type="spellStart"/>
             <w:r>
               <w:rPr>
                 <w:rFonts w:ascii="Segoe UI" w:hAnsi="Segoe UI" w:cs="Segoe UI"/>
@@ -22380,6 +24627,7 @@
               </w:rPr>
               <w:t>Chad.dfm</w:t>
             </w:r>
+            <w:proofErr w:type="spellEnd"/>
           </w:p>
         </w:tc>
         <w:tc>
@@ -27923,6 +30171,7 @@
   <w:style w:type="character" w:default="1" w:styleId="DefaultParagraphFont">
     <w:name w:val="Default Paragraph Font"/>
     <w:uiPriority w:val="1"/>
+    <w:semiHidden/>
     <w:unhideWhenUsed/>
   </w:style>
   <w:style w:type="table" w:default="1" w:styleId="TableNormal">

</xml_diff>